<commit_message>
updated task on Assignment 3B
</commit_message>
<xml_diff>
--- a/Assignment 3B-Project process book/Assignment 3B-Project Process Book.docx
+++ b/Assignment 3B-Project process book/Assignment 3B-Project Process Book.docx
@@ -116,6 +116,9 @@
           <w:ilvl w:val="1"/>
           <w:numId w:val="1"/>
         </w:numPr>
+        <w:rPr>
+          <w:highlight w:val="yellow"/>
+        </w:rPr>
       </w:pPr>
       <w:r>
         <w:rPr>
@@ -126,6 +129,15 @@
       </w:r>
       <w:r>
         <w:t> Who will use or be interested in this visualisation (users)? What kind of tasks will they want to do? Why is this important?</w:t>
+      </w:r>
+      <w:r>
+        <w:t xml:space="preserve"> </w:t>
+      </w:r>
+      <w:r>
+        <w:rPr>
+          <w:highlight w:val="yellow"/>
+        </w:rPr>
+        <w:t>– Thang Truong’s responsibility</w:t>
       </w:r>
     </w:p>
     <w:p>
@@ -1444,6 +1456,7 @@
   <w:style w:type="character" w:default="1" w:styleId="DefaultParagraphFont">
     <w:name w:val="Default Paragraph Font"/>
     <w:uiPriority w:val="1"/>
+    <w:semiHidden/>
     <w:unhideWhenUsed/>
   </w:style>
   <w:style w:type="table" w:default="1" w:styleId="TableNormal">

</xml_diff>

<commit_message>
working on tasks for Assignment 3B
</commit_message>
<xml_diff>
--- a/Assignment 3B-Project process book/Assignment 3B-Project Process Book.docx
+++ b/Assignment 3B-Project process book/Assignment 3B-Project Process Book.docx
@@ -173,7 +173,16 @@
         <w:t>Project schedule –</w:t>
       </w:r>
       <w:r>
-        <w:t> Make sure that you plan your work so that you can avoid a big rush right before the final project deadline. Write this in terms of weekly deadlines.</w:t>
+        <w:t> Make sure that you plan your work so that you can avoid a big rush right before the final project deadline. Write this in terms of weekly deadlines</w:t>
+      </w:r>
+      <w:r>
+        <w:t>.</w:t>
+      </w:r>
+      <w:r>
+        <w:t>?</w:t>
+      </w:r>
+      <w:r>
+        <w:t xml:space="preserve"> </w:t>
       </w:r>
     </w:p>
     <w:p>
@@ -207,6 +216,15 @@
       </w:r>
       <w:r>
         <w:t> – From where and how are you collecting your data? Provide a link to your data sources. What type of data set (table, network, field) is it? What are the attributes in your data set and what type of data are the values (categorical, ordinal, interval, ratio/quantitative)? Is there any data in the set that will not be included in your visualisation? Why?</w:t>
+      </w:r>
+      <w:r>
+        <w:t xml:space="preserve"> </w:t>
+      </w:r>
+      <w:r>
+        <w:rPr>
+          <w:highlight w:val="yellow"/>
+        </w:rPr>
+        <w:t>Thang vs Linh are responsibility</w:t>
       </w:r>
     </w:p>
     <w:p>

</xml_diff>

<commit_message>
updated dataset for A3C
</commit_message>
<xml_diff>
--- a/Assignment 3B-Project process book/Assignment 3B-Project Process Book.docx
+++ b/Assignment 3B-Project process book/Assignment 3B-Project Process Book.docx
@@ -79,6 +79,9 @@
       <w:r>
         <w:t>total word count</w:t>
       </w:r>
+      <w:r>
+        <w:t xml:space="preserve"> </w:t>
+      </w:r>
     </w:p>
     <w:p>
       <w:pPr>
@@ -116,9 +119,6 @@
           <w:ilvl w:val="1"/>
           <w:numId w:val="1"/>
         </w:numPr>
-        <w:rPr>
-          <w:highlight w:val="yellow"/>
-        </w:rPr>
       </w:pPr>
       <w:r>
         <w:rPr>
@@ -133,12 +133,6 @@
       <w:r>
         <w:t xml:space="preserve"> </w:t>
       </w:r>
-      <w:r>
-        <w:rPr>
-          <w:highlight w:val="yellow"/>
-        </w:rPr>
-        <w:t>– Thang Truong’s responsibility</w:t>
-      </w:r>
     </w:p>
     <w:p>
       <w:pPr>
@@ -179,10 +173,7 @@
         <w:t>.</w:t>
       </w:r>
       <w:r>
-        <w:t>?</w:t>
-      </w:r>
-      <w:r>
-        <w:t xml:space="preserve"> </w:t>
+        <w:t xml:space="preserve">? </w:t>
       </w:r>
     </w:p>
     <w:p>
@@ -219,12 +210,6 @@
       </w:r>
       <w:r>
         <w:t xml:space="preserve"> </w:t>
-      </w:r>
-      <w:r>
-        <w:rPr>
-          <w:highlight w:val="yellow"/>
-        </w:rPr>
-        <w:t>Thang vs Linh are responsibility</w:t>
       </w:r>
     </w:p>
     <w:p>

</xml_diff>

<commit_message>
update Assignment 3B-Project process book
</commit_message>
<xml_diff>
--- a/Assignment 3B-Project process book/Assignment 3B-Project Process Book.docx
+++ b/Assignment 3B-Project process book/Assignment 3B-Project Process Book.docx
@@ -55,7 +55,10 @@
         </w:numPr>
       </w:pPr>
       <w:r>
-        <w:t>team name and team member names/IDs</w:t>
+        <w:t xml:space="preserve">Linh Doan - </w:t>
+      </w:r>
+      <w:r>
+        <w:t>104924340@student.swin.edu.au</w:t>
       </w:r>
     </w:p>
     <w:p>
@@ -66,7 +69,10 @@
         </w:numPr>
       </w:pPr>
       <w:r>
-        <w:t>year and teaching period</w:t>
+        <w:t>Thang Truong</w:t>
+      </w:r>
+      <w:r>
+        <w:t xml:space="preserve"> – 103422254@student.swin.edu.au</w:t>
       </w:r>
     </w:p>
     <w:p>
@@ -77,10 +83,24 @@
         </w:numPr>
       </w:pPr>
       <w:r>
+        <w:t>TP2-2024</w:t>
+      </w:r>
+    </w:p>
+    <w:p>
+      <w:pPr>
+        <w:numPr>
+          <w:ilvl w:val="1"/>
+          <w:numId w:val="1"/>
+        </w:numPr>
+      </w:pPr>
+      <w:r>
         <w:t>total word count</w:t>
       </w:r>
       <w:r>
         <w:t xml:space="preserve"> </w:t>
+      </w:r>
+      <w:r>
+        <w:t>(coming soon)</w:t>
       </w:r>
     </w:p>
     <w:p>
@@ -124,14 +144,82 @@
         <w:rPr>
           <w:b/>
           <w:bCs/>
+          <w:shd w:val="clear" w:color="auto" w:fill="DAE9F7" w:themeFill="text2" w:themeFillTint="1A"/>
         </w:rPr>
         <w:t>Background and motivation –</w:t>
       </w:r>
       <w:r>
+        <w:rPr>
+          <w:shd w:val="clear" w:color="auto" w:fill="DAE9F7" w:themeFill="text2" w:themeFillTint="1A"/>
+        </w:rPr>
         <w:t> Who will use or be interested in this visualisation (users)? What kind of tasks will they want to do? Why is this important?</w:t>
       </w:r>
       <w:r>
+        <w:rPr>
+          <w:shd w:val="clear" w:color="auto" w:fill="DAE9F7" w:themeFill="text2" w:themeFillTint="1A"/>
+        </w:rPr>
         <w:t xml:space="preserve"> </w:t>
+      </w:r>
+    </w:p>
+    <w:p>
+      <w:pPr>
+        <w:pStyle w:val="ListParagraph"/>
+        <w:spacing w:before="120" w:after="120" w:line="360" w:lineRule="auto"/>
+        <w:ind w:left="1440"/>
+        <w:jc w:val="both"/>
+      </w:pPr>
+      <w:r>
+        <w:t>There is no doubt that the economy is one of the most crucial factors in boosting a country’s value and elevating its global ranking. A strong economy not only enhances a nation’s standing on the world stage but also plays a vital role in ensuring that its inhabitants enjoy a stable and prosperous life. In this report, we aim to present comprehensive data visualizations that illustrate the economic statistics of Australia up to the year 2023, following the global pandemic. The datasets, sourced from the OECD Health Statistics, reveal that while Australia’s economic growth recovered strongly and rapidly in the aftermath of the pandemic, this growth is now showing signs of slowing down. Our analysis will delve into these trends, providing insights into the factors contributing to the initial recovery and the subsequent deceleration.</w:t>
+      </w:r>
+    </w:p>
+    <w:p>
+      <w:pPr>
+        <w:pStyle w:val="ListParagraph"/>
+        <w:spacing w:before="120" w:after="120" w:line="360" w:lineRule="auto"/>
+        <w:ind w:left="1440"/>
+        <w:jc w:val="both"/>
+      </w:pPr>
+      <w:r>
+        <w:t>We do believe that our data visualization will be playing a significant role in supporting inhabitants and also for organizations to have an overview insight of the Australia’s economic including Investor, Financial Analysts, Academics, Researchers, Businesses, Entrepreneurs, International Organizations, Media, Journalists and General public.</w:t>
+      </w:r>
+    </w:p>
+    <w:p>
+      <w:pPr>
+        <w:pStyle w:val="ListParagraph"/>
+        <w:spacing w:before="120" w:after="120" w:line="360" w:lineRule="auto"/>
+        <w:ind w:left="1440"/>
+        <w:jc w:val="both"/>
+      </w:pPr>
+      <w:r>
+        <w:t xml:space="preserve">Obviously, various groups are interested in the Australian economy for different reasons, and data visualization plays a crucial role in this. Investors and financial analysts </w:t>
+      </w:r>
+      <w:r>
+        <w:t xml:space="preserve">can </w:t>
+      </w:r>
+      <w:r>
+        <w:t xml:space="preserve">use </w:t>
+      </w:r>
+      <w:r>
+        <w:t>our charts</w:t>
+      </w:r>
+      <w:r>
+        <w:t xml:space="preserve"> to analyze market conditions, manage risks, and optimize investment portfolios. Businesses and entrepreneurs rely on </w:t>
+      </w:r>
+      <w:r>
+        <w:t xml:space="preserve">our </w:t>
+      </w:r>
+      <w:r>
+        <w:t xml:space="preserve">visual data to engage in strategic planning, financial forecasting, and improving </w:t>
+      </w:r>
+      <w:r>
+        <w:lastRenderedPageBreak/>
+        <w:t xml:space="preserve">operational efficiency. Academics and researchers utilize </w:t>
+      </w:r>
+      <w:r>
+        <w:t xml:space="preserve">our </w:t>
+      </w:r>
+      <w:r>
+        <w:t>visualizations to study economic trends, publish findings, and educate students. International organizations employ visual data to monitor economic performance, provide policy recommendations, and conduct comparative analyses. Media and journalists use visual aids to report on economic news, offer in-depth analysis, and raise public awareness. Meanwhile, the general public benefits from visual data to manage personal finances, plan careers, and keep track of the cost of living. Each group leverages data visualization to understand and influence the economic landscape of Australia effectively.</w:t>
       </w:r>
     </w:p>
     <w:p>
@@ -154,6 +242,30 @@
     </w:p>
     <w:p>
       <w:pPr>
+        <w:ind w:left="1440"/>
+        <w:jc w:val="both"/>
+      </w:pPr>
+      <w:r>
+        <w:t>Data visualization enables users to answer a variety of questions by making complex data more accessible and understandable. It helps identify trends and patterns over time, compare performance across different products or regions, and understand the distribution of variables like age or income. Users can also explore relationships between variables, detect outliers, and gain geographical insights. Additionally, visualization aids in resource allocation, performance tracking against targets, understanding customer behaviours, and identifying operational inefficiencies</w:t>
+      </w:r>
+    </w:p>
+    <w:p>
+      <w:pPr>
+        <w:ind w:left="1440"/>
+        <w:jc w:val="both"/>
+      </w:pPr>
+      <w:r>
+        <w:t xml:space="preserve">From our perspective, our data visualization offers numerous benefits, including saving users significant time in reading and researching statistics. It enhances decision-making, increases productivity, fosters innovation, and improves communication. Additionally, it helps businesses and </w:t>
+      </w:r>
+      <w:r>
+        <w:t>Financial Analysts</w:t>
+      </w:r>
+      <w:r>
+        <w:t xml:space="preserve"> quickly interpret complex data, streamline operations, and identify new growth opportunities. Effective visualization also supports economic resilience during crises by aiding critical decision-making and resource allocation. Finally, it creates job opportunities in data science and analytics, contributing to overall economic development</w:t>
+      </w:r>
+    </w:p>
+    <w:p>
+      <w:pPr>
         <w:numPr>
           <w:ilvl w:val="1"/>
           <w:numId w:val="1"/>
@@ -176,6 +288,465 @@
         <w:t xml:space="preserve">? </w:t>
       </w:r>
     </w:p>
+    <w:tbl>
+      <w:tblPr>
+        <w:tblStyle w:val="TableGrid"/>
+        <w:tblW w:w="8930" w:type="dxa"/>
+        <w:tblInd w:w="421" w:type="dxa"/>
+        <w:tblLook w:val="04A0" w:firstRow="1" w:lastRow="0" w:firstColumn="1" w:lastColumn="0" w:noHBand="0" w:noVBand="1"/>
+      </w:tblPr>
+      <w:tblGrid>
+        <w:gridCol w:w="1786"/>
+        <w:gridCol w:w="1786"/>
+        <w:gridCol w:w="1786"/>
+        <w:gridCol w:w="1786"/>
+        <w:gridCol w:w="1786"/>
+      </w:tblGrid>
+      <w:tr>
+        <w:trPr>
+          <w:trHeight w:val="537"/>
+        </w:trPr>
+        <w:tc>
+          <w:tcPr>
+            <w:tcW w:w="1786" w:type="dxa"/>
+            <w:shd w:val="clear" w:color="auto" w:fill="D9D9D9" w:themeFill="background1" w:themeFillShade="D9"/>
+            <w:vAlign w:val="center"/>
+          </w:tcPr>
+          <w:p>
+            <w:pPr>
+              <w:jc w:val="center"/>
+            </w:pPr>
+            <w:r>
+              <w:t>Verify and working on datasets</w:t>
+            </w:r>
+          </w:p>
+        </w:tc>
+        <w:tc>
+          <w:tcPr>
+            <w:tcW w:w="1786" w:type="dxa"/>
+            <w:shd w:val="clear" w:color="auto" w:fill="DAE9F7" w:themeFill="text2" w:themeFillTint="1A"/>
+            <w:vAlign w:val="center"/>
+          </w:tcPr>
+          <w:p>
+            <w:pPr>
+              <w:jc w:val="center"/>
+            </w:pPr>
+            <w:r>
+              <w:t>Updating Project process book</w:t>
+            </w:r>
+          </w:p>
+        </w:tc>
+        <w:tc>
+          <w:tcPr>
+            <w:tcW w:w="1786" w:type="dxa"/>
+            <w:shd w:val="clear" w:color="auto" w:fill="FAE2D5" w:themeFill="accent2" w:themeFillTint="33"/>
+            <w:vAlign w:val="center"/>
+          </w:tcPr>
+          <w:p>
+            <w:pPr>
+              <w:jc w:val="center"/>
+            </w:pPr>
+            <w:r>
+              <w:t>Updating Project process book (cont.…) and start coding</w:t>
+            </w:r>
+          </w:p>
+        </w:tc>
+        <w:tc>
+          <w:tcPr>
+            <w:tcW w:w="1786" w:type="dxa"/>
+            <w:shd w:val="clear" w:color="auto" w:fill="C1F0C7" w:themeFill="accent3" w:themeFillTint="33"/>
+            <w:vAlign w:val="center"/>
+          </w:tcPr>
+          <w:p>
+            <w:pPr>
+              <w:jc w:val="center"/>
+            </w:pPr>
+            <w:r>
+              <w:t>Updating Project process book (cont.) and coding (cont.…)</w:t>
+            </w:r>
+          </w:p>
+        </w:tc>
+        <w:tc>
+          <w:tcPr>
+            <w:tcW w:w="1786" w:type="dxa"/>
+            <w:shd w:val="clear" w:color="auto" w:fill="F2CEED" w:themeFill="accent5" w:themeFillTint="33"/>
+            <w:vAlign w:val="center"/>
+          </w:tcPr>
+          <w:p>
+            <w:pPr>
+              <w:jc w:val="center"/>
+            </w:pPr>
+            <w:r>
+              <w:t>Review and submit</w:t>
+            </w:r>
+          </w:p>
+        </w:tc>
+      </w:tr>
+      <w:tr>
+        <w:trPr>
+          <w:trHeight w:val="537"/>
+        </w:trPr>
+        <w:tc>
+          <w:tcPr>
+            <w:tcW w:w="1786" w:type="dxa"/>
+            <w:shd w:val="clear" w:color="auto" w:fill="D9D9D9" w:themeFill="background1" w:themeFillShade="D9"/>
+          </w:tcPr>
+          <w:p>
+            <w:pPr>
+              <w:jc w:val="center"/>
+            </w:pPr>
+            <w:r>
+              <w:t>From: 01</w:t>
+            </w:r>
+            <w:r>
+              <w:rPr>
+                <w:vertAlign w:val="superscript"/>
+              </w:rPr>
+              <w:t>st</w:t>
+            </w:r>
+            <w:r>
+              <w:rPr>
+                <w:vertAlign w:val="superscript"/>
+              </w:rPr>
+              <w:t xml:space="preserve"> </w:t>
+            </w:r>
+            <w:r>
+              <w:t>-Sep-2024</w:t>
+            </w:r>
+          </w:p>
+        </w:tc>
+        <w:tc>
+          <w:tcPr>
+            <w:tcW w:w="1786" w:type="dxa"/>
+            <w:shd w:val="clear" w:color="auto" w:fill="DAE9F7" w:themeFill="text2" w:themeFillTint="1A"/>
+          </w:tcPr>
+          <w:p>
+            <w:pPr>
+              <w:jc w:val="center"/>
+            </w:pPr>
+            <w:r>
+              <w:t>From: 09</w:t>
+            </w:r>
+            <w:r>
+              <w:rPr>
+                <w:vertAlign w:val="superscript"/>
+              </w:rPr>
+              <w:t>th</w:t>
+            </w:r>
+            <w:r>
+              <w:t>-Sep-2024</w:t>
+            </w:r>
+          </w:p>
+        </w:tc>
+        <w:tc>
+          <w:tcPr>
+            <w:tcW w:w="1786" w:type="dxa"/>
+            <w:shd w:val="clear" w:color="auto" w:fill="FAE2D5" w:themeFill="accent2" w:themeFillTint="33"/>
+          </w:tcPr>
+          <w:p>
+            <w:pPr>
+              <w:jc w:val="center"/>
+            </w:pPr>
+            <w:r>
+              <w:t>From: 24</w:t>
+            </w:r>
+            <w:r>
+              <w:rPr>
+                <w:vertAlign w:val="superscript"/>
+              </w:rPr>
+              <w:t>th</w:t>
+            </w:r>
+            <w:r>
+              <w:t>-Sep-2024</w:t>
+            </w:r>
+          </w:p>
+        </w:tc>
+        <w:tc>
+          <w:tcPr>
+            <w:tcW w:w="1786" w:type="dxa"/>
+            <w:shd w:val="clear" w:color="auto" w:fill="C1F0C7" w:themeFill="accent3" w:themeFillTint="33"/>
+          </w:tcPr>
+          <w:p>
+            <w:pPr>
+              <w:jc w:val="center"/>
+            </w:pPr>
+            <w:r>
+              <w:t>From: 30</w:t>
+            </w:r>
+            <w:r>
+              <w:rPr>
+                <w:vertAlign w:val="superscript"/>
+              </w:rPr>
+              <w:t>th</w:t>
+            </w:r>
+            <w:r>
+              <w:t>-Sep-2024</w:t>
+            </w:r>
+          </w:p>
+        </w:tc>
+        <w:tc>
+          <w:tcPr>
+            <w:tcW w:w="1786" w:type="dxa"/>
+            <w:vMerge w:val="restart"/>
+            <w:shd w:val="clear" w:color="auto" w:fill="F2CEED" w:themeFill="accent5" w:themeFillTint="33"/>
+            <w:vAlign w:val="center"/>
+          </w:tcPr>
+          <w:p>
+            <w:pPr>
+              <w:jc w:val="center"/>
+            </w:pPr>
+            <w:r>
+              <w:t>6</w:t>
+            </w:r>
+            <w:r>
+              <w:t>-7</w:t>
+            </w:r>
+            <w:r>
+              <w:rPr>
+                <w:vertAlign w:val="superscript"/>
+              </w:rPr>
+              <w:t>th</w:t>
+            </w:r>
+            <w:r>
+              <w:t>/10/2024</w:t>
+            </w:r>
+          </w:p>
+        </w:tc>
+      </w:tr>
+      <w:tr>
+        <w:trPr>
+          <w:trHeight w:val="537"/>
+        </w:trPr>
+        <w:tc>
+          <w:tcPr>
+            <w:tcW w:w="1786" w:type="dxa"/>
+            <w:shd w:val="clear" w:color="auto" w:fill="D9D9D9" w:themeFill="background1" w:themeFillShade="D9"/>
+          </w:tcPr>
+          <w:p>
+            <w:pPr>
+              <w:jc w:val="center"/>
+            </w:pPr>
+            <w:r>
+              <w:t>To: 06</w:t>
+            </w:r>
+            <w:r>
+              <w:rPr>
+                <w:vertAlign w:val="superscript"/>
+              </w:rPr>
+              <w:t>th</w:t>
+            </w:r>
+            <w:r>
+              <w:t>-Sep-2024</w:t>
+            </w:r>
+          </w:p>
+        </w:tc>
+        <w:tc>
+          <w:tcPr>
+            <w:tcW w:w="1786" w:type="dxa"/>
+            <w:shd w:val="clear" w:color="auto" w:fill="DAE9F7" w:themeFill="text2" w:themeFillTint="1A"/>
+          </w:tcPr>
+          <w:p>
+            <w:pPr>
+              <w:jc w:val="center"/>
+            </w:pPr>
+            <w:r>
+              <w:t>To: 20</w:t>
+            </w:r>
+            <w:r>
+              <w:rPr>
+                <w:vertAlign w:val="superscript"/>
+              </w:rPr>
+              <w:t>th</w:t>
+            </w:r>
+            <w:r>
+              <w:t>-Sep-2024</w:t>
+            </w:r>
+          </w:p>
+        </w:tc>
+        <w:tc>
+          <w:tcPr>
+            <w:tcW w:w="1786" w:type="dxa"/>
+            <w:shd w:val="clear" w:color="auto" w:fill="FAE2D5" w:themeFill="accent2" w:themeFillTint="33"/>
+          </w:tcPr>
+          <w:p>
+            <w:pPr>
+              <w:jc w:val="center"/>
+            </w:pPr>
+            <w:r>
+              <w:t>To: 27</w:t>
+            </w:r>
+            <w:r>
+              <w:rPr>
+                <w:vertAlign w:val="superscript"/>
+              </w:rPr>
+              <w:t>th</w:t>
+            </w:r>
+            <w:r>
+              <w:t>-Sep-2024</w:t>
+            </w:r>
+          </w:p>
+        </w:tc>
+        <w:tc>
+          <w:tcPr>
+            <w:tcW w:w="1786" w:type="dxa"/>
+            <w:shd w:val="clear" w:color="auto" w:fill="C1F0C7" w:themeFill="accent3" w:themeFillTint="33"/>
+          </w:tcPr>
+          <w:p>
+            <w:pPr>
+              <w:jc w:val="center"/>
+            </w:pPr>
+            <w:r>
+              <w:t>To: 04</w:t>
+            </w:r>
+            <w:r>
+              <w:rPr>
+                <w:vertAlign w:val="superscript"/>
+              </w:rPr>
+              <w:t>th</w:t>
+            </w:r>
+            <w:r>
+              <w:t>-Oct-2024</w:t>
+            </w:r>
+          </w:p>
+        </w:tc>
+        <w:tc>
+          <w:tcPr>
+            <w:tcW w:w="1786" w:type="dxa"/>
+            <w:vMerge/>
+            <w:shd w:val="clear" w:color="auto" w:fill="F2CEED" w:themeFill="accent5" w:themeFillTint="33"/>
+          </w:tcPr>
+          <w:p>
+            <w:pPr>
+              <w:jc w:val="center"/>
+            </w:pPr>
+          </w:p>
+        </w:tc>
+      </w:tr>
+      <w:tr>
+        <w:trPr>
+          <w:trHeight w:val="537"/>
+        </w:trPr>
+        <w:tc>
+          <w:tcPr>
+            <w:tcW w:w="1786" w:type="dxa"/>
+            <w:shd w:val="clear" w:color="auto" w:fill="D9D9D9" w:themeFill="background1" w:themeFillShade="D9"/>
+          </w:tcPr>
+          <w:p>
+            <w:pPr>
+              <w:jc w:val="center"/>
+            </w:pPr>
+            <w:r>
+              <w:t>Contribution: 20%</w:t>
+            </w:r>
+          </w:p>
+          <w:p>
+            <w:pPr>
+              <w:jc w:val="center"/>
+            </w:pPr>
+            <w:r>
+              <w:lastRenderedPageBreak/>
+              <w:t>on each team member</w:t>
+            </w:r>
+          </w:p>
+        </w:tc>
+        <w:tc>
+          <w:tcPr>
+            <w:tcW w:w="1786" w:type="dxa"/>
+            <w:shd w:val="clear" w:color="auto" w:fill="DAE9F7" w:themeFill="text2" w:themeFillTint="1A"/>
+          </w:tcPr>
+          <w:p>
+            <w:pPr>
+              <w:jc w:val="center"/>
+            </w:pPr>
+            <w:r>
+              <w:lastRenderedPageBreak/>
+              <w:t>Contribution: 40%</w:t>
+            </w:r>
+          </w:p>
+          <w:p>
+            <w:pPr>
+              <w:jc w:val="center"/>
+            </w:pPr>
+            <w:r>
+              <w:lastRenderedPageBreak/>
+              <w:t>on each team member</w:t>
+            </w:r>
+          </w:p>
+        </w:tc>
+        <w:tc>
+          <w:tcPr>
+            <w:tcW w:w="1786" w:type="dxa"/>
+            <w:shd w:val="clear" w:color="auto" w:fill="FAE2D5" w:themeFill="accent2" w:themeFillTint="33"/>
+          </w:tcPr>
+          <w:p>
+            <w:pPr>
+              <w:jc w:val="center"/>
+            </w:pPr>
+            <w:r>
+              <w:lastRenderedPageBreak/>
+              <w:t>Contribution: 20%</w:t>
+            </w:r>
+          </w:p>
+          <w:p>
+            <w:pPr>
+              <w:jc w:val="center"/>
+            </w:pPr>
+            <w:r>
+              <w:lastRenderedPageBreak/>
+              <w:t>on each team member</w:t>
+            </w:r>
+          </w:p>
+        </w:tc>
+        <w:tc>
+          <w:tcPr>
+            <w:tcW w:w="1786" w:type="dxa"/>
+            <w:shd w:val="clear" w:color="auto" w:fill="C1F0C7" w:themeFill="accent3" w:themeFillTint="33"/>
+          </w:tcPr>
+          <w:p>
+            <w:pPr>
+              <w:jc w:val="center"/>
+            </w:pPr>
+            <w:r>
+              <w:lastRenderedPageBreak/>
+              <w:t>Contribution: 20%</w:t>
+            </w:r>
+          </w:p>
+          <w:p>
+            <w:pPr>
+              <w:jc w:val="center"/>
+            </w:pPr>
+            <w:r>
+              <w:lastRenderedPageBreak/>
+              <w:t>on each team member</w:t>
+            </w:r>
+          </w:p>
+        </w:tc>
+        <w:tc>
+          <w:tcPr>
+            <w:tcW w:w="1786" w:type="dxa"/>
+            <w:shd w:val="clear" w:color="auto" w:fill="F2CEED" w:themeFill="accent5" w:themeFillTint="33"/>
+          </w:tcPr>
+          <w:p>
+            <w:pPr>
+              <w:jc w:val="center"/>
+            </w:pPr>
+            <w:r>
+              <w:lastRenderedPageBreak/>
+              <w:t xml:space="preserve">Review, combination </w:t>
+            </w:r>
+            <w:r>
+              <w:lastRenderedPageBreak/>
+              <w:t>tasks and ready to submit</w:t>
+            </w:r>
+          </w:p>
+        </w:tc>
+      </w:tr>
+    </w:tbl>
+    <w:p>
+      <w:pPr>
+        <w:ind w:left="1440"/>
+      </w:pPr>
+    </w:p>
     <w:p>
       <w:pPr>
         <w:numPr>
@@ -313,7 +884,6 @@
           <w:b/>
           <w:bCs/>
         </w:rPr>
-        <w:lastRenderedPageBreak/>
         <w:t>Visualisation design</w:t>
       </w:r>
       <w:r>
@@ -402,7 +972,7 @@
   <w:abstractNum w:abstractNumId="0" w15:restartNumberingAfterBreak="0">
     <w:nsid w:val="1E153CD0"/>
     <w:multiLevelType w:val="multilevel"/>
-    <w:tmpl w:val="633A1612"/>
+    <w:tmpl w:val="70423844"/>
     <w:lvl w:ilvl="0">
       <w:start w:val="1"/>
       <w:numFmt w:val="bullet"/>
@@ -435,20 +1005,16 @@
         <w:sz w:val="20"/>
       </w:rPr>
     </w:lvl>
-    <w:lvl w:ilvl="2" w:tentative="1">
-      <w:start w:val="1"/>
+    <w:lvl w:ilvl="2">
       <w:numFmt w:val="bullet"/>
-      <w:lvlText w:val=""/>
+      <w:lvlText w:val="-"/>
       <w:lvlJc w:val="left"/>
       <w:pPr>
-        <w:tabs>
-          <w:tab w:val="num" w:pos="2160"/>
-        </w:tabs>
         <w:ind w:left="2160" w:hanging="360"/>
       </w:pPr>
       <w:rPr>
-        <w:rFonts w:ascii="Wingdings" w:hAnsi="Wingdings" w:hint="default"/>
-        <w:sz w:val="20"/>
+        <w:rFonts w:ascii="Aptos" w:eastAsiaTheme="minorHAnsi" w:hAnsi="Aptos" w:cstheme="minorBidi" w:hint="default"/>
+        <w:b/>
       </w:rPr>
     </w:lvl>
     <w:lvl w:ilvl="3" w:tentative="1">
@@ -1773,6 +2339,25 @@
       <w:spacing w:val="5"/>
     </w:rPr>
   </w:style>
+  <w:style w:type="table" w:styleId="TableGrid">
+    <w:name w:val="Table Grid"/>
+    <w:basedOn w:val="TableNormal"/>
+    <w:uiPriority w:val="39"/>
+    <w:rsid w:val="005E7E5B"/>
+    <w:pPr>
+      <w:spacing w:after="0" w:line="240" w:lineRule="auto"/>
+    </w:pPr>
+    <w:tblPr>
+      <w:tblBorders>
+        <w:top w:val="single" w:sz="4" w:space="0" w:color="auto"/>
+        <w:left w:val="single" w:sz="4" w:space="0" w:color="auto"/>
+        <w:bottom w:val="single" w:sz="4" w:space="0" w:color="auto"/>
+        <w:right w:val="single" w:sz="4" w:space="0" w:color="auto"/>
+        <w:insideH w:val="single" w:sz="4" w:space="0" w:color="auto"/>
+        <w:insideV w:val="single" w:sz="4" w:space="0" w:color="auto"/>
+      </w:tblBorders>
+    </w:tblPr>
+  </w:style>
 </w:styles>
 </file>
 

</xml_diff>

<commit_message>
additional work for project process book
</commit_message>
<xml_diff>
--- a/Assignment 3B-Project process book/Assignment 3B-Project Process Book.docx
+++ b/Assignment 3B-Project process book/Assignment 3B-Project Process Book.docx
@@ -33,7 +33,10 @@
         </w:numPr>
       </w:pPr>
       <w:r>
-        <w:t>descriptive title (Data Visualisation Project will not be accepted)</w:t>
+        <w:t xml:space="preserve">Title: </w:t>
+      </w:r>
+      <w:r>
+        <w:t>Economic Surveys Australia 2023 – Employment and Demand Indices</w:t>
       </w:r>
     </w:p>
     <w:p>
@@ -44,7 +47,10 @@
         </w:numPr>
       </w:pPr>
       <w:r>
-        <w:t>link to Mercury-hosted website</w:t>
+        <w:t>L</w:t>
+      </w:r>
+      <w:r>
+        <w:t>ink to Mercury-hosted website</w:t>
       </w:r>
     </w:p>
     <w:p>
@@ -66,6 +72,17 @@
         </w:numPr>
       </w:pPr>
       <w:r>
+        <w:t>Team 01B</w:t>
+      </w:r>
+    </w:p>
+    <w:p>
+      <w:pPr>
+        <w:numPr>
+          <w:ilvl w:val="2"/>
+          <w:numId w:val="1"/>
+        </w:numPr>
+      </w:pPr>
+      <w:r>
         <w:t xml:space="preserve">Linh Doan - </w:t>
       </w:r>
       <w:r>
@@ -75,7 +92,7 @@
     <w:p>
       <w:pPr>
         <w:numPr>
-          <w:ilvl w:val="1"/>
+          <w:ilvl w:val="2"/>
           <w:numId w:val="1"/>
         </w:numPr>
       </w:pPr>
@@ -214,17 +231,17 @@
         <w:t>our charts</w:t>
       </w:r>
       <w:r>
-        <w:t xml:space="preserve"> to analyze market conditions, manage risks, and optimize investment portfolios. Businesses and entrepreneurs rely on </w:t>
+        <w:t xml:space="preserve"> to analyze market conditions, manage risks, and </w:t>
+      </w:r>
+      <w:r>
+        <w:lastRenderedPageBreak/>
+        <w:t xml:space="preserve">optimize investment portfolios. Businesses and entrepreneurs rely on </w:t>
       </w:r>
       <w:r>
         <w:t xml:space="preserve">our </w:t>
       </w:r>
       <w:r>
-        <w:t xml:space="preserve">visual </w:t>
-      </w:r>
-      <w:r>
-        <w:lastRenderedPageBreak/>
-        <w:t xml:space="preserve">data to engage in strategic planning, financial forecasting, and improving operational efficiency. Academics and researchers utilize </w:t>
+        <w:t xml:space="preserve">visual data to engage in strategic planning, financial forecasting, and improving operational efficiency. Academics and researchers utilize </w:t>
       </w:r>
       <w:r>
         <w:t xml:space="preserve">our </w:t>
@@ -253,26 +270,54 @@
     </w:p>
     <w:p>
       <w:pPr>
+        <w:pStyle w:val="ListParagraph"/>
+        <w:spacing w:before="120" w:after="120" w:line="360" w:lineRule="auto"/>
         <w:ind w:left="1440"/>
         <w:jc w:val="both"/>
       </w:pPr>
       <w:r>
-        <w:t>Data visualization enables users to answer a variety of questions by making complex data more accessible and understandable. It helps identify trends and patterns over time, compare performance across different products or regions, and understand the distribution of variables like age or income. Users can also explore relationships between variables, detect outliers, and gain geographical insights. Additionally, visualization aids in resource allocation, performance tracking against targets, understanding customer behaviours, and identifying operational inefficiencies</w:t>
-      </w:r>
-    </w:p>
-    <w:p>
-      <w:pPr>
+        <w:t xml:space="preserve">Data visualization enables users to answer a variety of questions by making complex data more accessible and understandable. </w:t>
+      </w:r>
+      <w:r>
+        <w:t xml:space="preserve">From our understanding, the purpose of data visualisation will helps </w:t>
+      </w:r>
+      <w:r>
+        <w:t>identify trends and patterns over time, compare performance across different products or regions, and understand the distribution of variables like age</w:t>
+      </w:r>
+      <w:r>
+        <w:t>, trend, habits</w:t>
+      </w:r>
+      <w:r>
+        <w:t xml:space="preserve"> or income. Users can also explore relationships between </w:t>
+      </w:r>
+      <w:r>
+        <w:t xml:space="preserve">the </w:t>
+      </w:r>
+      <w:r>
+        <w:t>variables, detect outliers, and gain geographical insights. Additionally, visualization aids in resource allocation, performance tracking against targets, understanding customer behaviours, and identifying operational inefficiencies</w:t>
+      </w:r>
+      <w:r>
+        <w:t>.</w:t>
+      </w:r>
+    </w:p>
+    <w:p>
+      <w:pPr>
+        <w:pStyle w:val="ListParagraph"/>
+        <w:spacing w:before="120" w:after="120" w:line="360" w:lineRule="auto"/>
         <w:ind w:left="1440"/>
         <w:jc w:val="both"/>
       </w:pPr>
       <w:r>
-        <w:t xml:space="preserve">From our perspective, our data visualization offers numerous benefits, including saving users significant time in reading and researching statistics. It enhances decision-making, increases productivity, fosters innovation, and improves communication. Additionally, it helps businesses and </w:t>
+        <w:t xml:space="preserve">From our perspective, data visualization offers numerous benefits, including saving users significant time in reading and researching statistics. It enhances decision-making, increases productivity, fosters innovation, and improves communication. Additionally, it helps businesses and </w:t>
       </w:r>
       <w:r>
         <w:t>Financial Analysts</w:t>
       </w:r>
       <w:r>
         <w:t xml:space="preserve"> quickly interpret complex data, streamline operations, and identify new growth opportunities. Effective visualization also supports economic resilience during crises by aiding critical decision-making and resource allocation. Finally, it creates job opportunities in data science and analytics, contributing to overall economic development</w:t>
+      </w:r>
+      <w:r>
+        <w:t>.</w:t>
       </w:r>
     </w:p>
     <w:p>
@@ -320,7 +365,7 @@
         <w:tc>
           <w:tcPr>
             <w:tcW w:w="1786" w:type="dxa"/>
-            <w:shd w:val="clear" w:color="auto" w:fill="D9D9D9" w:themeFill="background1" w:themeFillShade="D9"/>
+            <w:shd w:val="clear" w:color="auto" w:fill="0F9ED5" w:themeFill="accent4"/>
             <w:vAlign w:val="center"/>
           </w:tcPr>
           <w:p>
@@ -328,6 +373,7 @@
               <w:jc w:val="center"/>
             </w:pPr>
             <w:r>
+              <w:lastRenderedPageBreak/>
               <w:t>Verify and working on datasets</w:t>
             </w:r>
           </w:p>
@@ -400,7 +446,7 @@
         <w:tc>
           <w:tcPr>
             <w:tcW w:w="1786" w:type="dxa"/>
-            <w:shd w:val="clear" w:color="auto" w:fill="D9D9D9" w:themeFill="background1" w:themeFillShade="D9"/>
+            <w:shd w:val="clear" w:color="auto" w:fill="0F9ED5" w:themeFill="accent4"/>
           </w:tcPr>
           <w:p>
             <w:pPr>
@@ -531,7 +577,7 @@
         <w:tc>
           <w:tcPr>
             <w:tcW w:w="1786" w:type="dxa"/>
-            <w:shd w:val="clear" w:color="auto" w:fill="D9D9D9" w:themeFill="background1" w:themeFillShade="D9"/>
+            <w:shd w:val="clear" w:color="auto" w:fill="0F9ED5" w:themeFill="accent4"/>
           </w:tcPr>
           <w:p>
             <w:pPr>
@@ -640,7 +686,7 @@
         <w:tc>
           <w:tcPr>
             <w:tcW w:w="1786" w:type="dxa"/>
-            <w:shd w:val="clear" w:color="auto" w:fill="D9D9D9" w:themeFill="background1" w:themeFillShade="D9"/>
+            <w:shd w:val="clear" w:color="auto" w:fill="0F9ED5" w:themeFill="accent4"/>
           </w:tcPr>
           <w:p>
             <w:pPr>
@@ -655,7 +701,6 @@
               <w:jc w:val="center"/>
             </w:pPr>
             <w:r>
-              <w:lastRenderedPageBreak/>
               <w:t>on each team member</w:t>
             </w:r>
           </w:p>
@@ -670,7 +715,6 @@
               <w:jc w:val="center"/>
             </w:pPr>
             <w:r>
-              <w:lastRenderedPageBreak/>
               <w:t>Contribution: 40%</w:t>
             </w:r>
           </w:p>
@@ -679,7 +723,6 @@
               <w:jc w:val="center"/>
             </w:pPr>
             <w:r>
-              <w:lastRenderedPageBreak/>
               <w:t>on each team member</w:t>
             </w:r>
           </w:p>
@@ -694,7 +737,6 @@
               <w:jc w:val="center"/>
             </w:pPr>
             <w:r>
-              <w:lastRenderedPageBreak/>
               <w:t>Contribution: 20%</w:t>
             </w:r>
           </w:p>
@@ -703,7 +745,6 @@
               <w:jc w:val="center"/>
             </w:pPr>
             <w:r>
-              <w:lastRenderedPageBreak/>
               <w:t>on each team member</w:t>
             </w:r>
           </w:p>
@@ -718,7 +759,6 @@
               <w:jc w:val="center"/>
             </w:pPr>
             <w:r>
-              <w:lastRenderedPageBreak/>
               <w:t>Contribution: 20%</w:t>
             </w:r>
           </w:p>
@@ -727,7 +767,6 @@
               <w:jc w:val="center"/>
             </w:pPr>
             <w:r>
-              <w:lastRenderedPageBreak/>
               <w:t>on each team member</w:t>
             </w:r>
           </w:p>
@@ -742,12 +781,7 @@
               <w:jc w:val="center"/>
             </w:pPr>
             <w:r>
-              <w:lastRenderedPageBreak/>
-              <w:t xml:space="preserve">Review, combination </w:t>
-            </w:r>
-            <w:r>
-              <w:lastRenderedPageBreak/>
-              <w:t>tasks and ready to submit</w:t>
+              <w:t>Review, combination tasks and ready to submit</w:t>
             </w:r>
           </w:p>
         </w:tc>
@@ -795,6 +829,141 @@
       </w:r>
     </w:p>
     <w:p>
+      <w:pPr>
+        <w:pStyle w:val="ListParagraph"/>
+        <w:spacing w:before="120" w:after="120" w:line="360" w:lineRule="auto"/>
+        <w:ind w:left="1440"/>
+        <w:jc w:val="both"/>
+      </w:pPr>
+      <w:r>
+        <w:t xml:space="preserve">We collect </w:t>
+      </w:r>
+      <w:r>
+        <w:t xml:space="preserve">2 sample datasets from </w:t>
+      </w:r>
+      <w:r>
+        <w:t>OECD Health Statistics</w:t>
+      </w:r>
+      <w:r>
+        <w:t xml:space="preserve"> website</w:t>
+      </w:r>
+      <w:r>
+        <w:t xml:space="preserve"> in terms of </w:t>
+      </w:r>
+      <w:r>
+        <w:t>After a robust and swift recovery from the pandemic, Australia’s economic growth is now beginning to decelerate</w:t>
+      </w:r>
+      <w:r>
+        <w:t>.</w:t>
+      </w:r>
+    </w:p>
+    <w:p>
+      <w:pPr>
+        <w:pStyle w:val="ListParagraph"/>
+        <w:spacing w:before="120" w:after="120" w:line="360" w:lineRule="auto"/>
+        <w:ind w:left="1440"/>
+      </w:pPr>
+      <w:r>
+        <w:t xml:space="preserve">Credit: </w:t>
+      </w:r>
+      <w:hyperlink r:id="rId5" w:history="1">
+        <w:r>
+          <w:rPr>
+            <w:rStyle w:val="Hyperlink"/>
+          </w:rPr>
+          <w:t>https://www.oecd-ilibrary.org/economics/oecd-economic-surveys-australia_19990146</w:t>
+        </w:r>
+      </w:hyperlink>
+    </w:p>
+    <w:p>
+      <w:pPr>
+        <w:pStyle w:val="ListParagraph"/>
+        <w:spacing w:before="120" w:after="120" w:line="360" w:lineRule="auto"/>
+        <w:ind w:left="1440"/>
+        <w:jc w:val="both"/>
+      </w:pPr>
+      <w:r>
+        <w:t xml:space="preserve">Dataset 1- </w:t>
+      </w:r>
+      <w:r>
+        <w:t>Economic-growth-recovered-strongly</w:t>
+      </w:r>
+    </w:p>
+    <w:p>
+      <w:pPr>
+        <w:pStyle w:val="ListParagraph"/>
+        <w:spacing w:before="120" w:after="120" w:line="360" w:lineRule="auto"/>
+        <w:ind w:left="1440"/>
+        <w:jc w:val="both"/>
+      </w:pPr>
+      <w:r>
+        <w:t>The datasets we had collected are being expressed in type of table format. It contains three attributes like Employment, Real domestic demand, and Nominal domestic demand.</w:t>
+      </w:r>
+      <w:r>
+        <w:t xml:space="preserve"> </w:t>
+      </w:r>
+      <w:r>
+        <w:t xml:space="preserve">The values for these attributes are numerical and </w:t>
+      </w:r>
+      <w:r>
+        <w:t xml:space="preserve">they are wonderful in terms of used </w:t>
+      </w:r>
+      <w:r>
+        <w:t>trend analysis and forecasting in economic contexts. </w:t>
+      </w:r>
+    </w:p>
+    <w:p>
+      <w:pPr>
+        <w:pStyle w:val="ListParagraph"/>
+        <w:spacing w:before="120" w:after="120" w:line="360" w:lineRule="auto"/>
+        <w:ind w:left="1440"/>
+        <w:jc w:val="both"/>
+      </w:pPr>
+      <w:r>
+        <w:t>Data from our datasets had been cleaned and customised in terms of attractive to users and enhances the role of storytelling. The reasons are there is not enough fields for the purpose of our data visualization.</w:t>
+      </w:r>
+      <w:r>
+        <w:t xml:space="preserve"> </w:t>
+      </w:r>
+    </w:p>
+    <w:p>
+      <w:pPr>
+        <w:pStyle w:val="ListParagraph"/>
+        <w:spacing w:before="120" w:after="120" w:line="360" w:lineRule="auto"/>
+        <w:ind w:left="1440"/>
+        <w:jc w:val="both"/>
+      </w:pPr>
+    </w:p>
+    <w:p>
+      <w:pPr>
+        <w:pStyle w:val="ListParagraph"/>
+        <w:shd w:val="clear" w:color="auto" w:fill="DAE9F7" w:themeFill="text2" w:themeFillTint="1A"/>
+        <w:spacing w:before="120" w:after="120" w:line="360" w:lineRule="auto"/>
+        <w:ind w:left="1440"/>
+        <w:jc w:val="both"/>
+      </w:pPr>
+      <w:r>
+        <w:t xml:space="preserve">Dataset </w:t>
+      </w:r>
+      <w:r>
+        <w:t>2</w:t>
+      </w:r>
+      <w:r>
+        <w:t xml:space="preserve">- </w:t>
+      </w:r>
+      <w:r>
+        <w:t>The-economy-recovered-rapidly-but-growth-is-now-slowing</w:t>
+      </w:r>
+    </w:p>
+    <w:p>
+      <w:pPr>
+        <w:pStyle w:val="ListParagraph"/>
+        <w:spacing w:before="120" w:after="120" w:line="360" w:lineRule="auto"/>
+        <w:ind w:left="1440"/>
+        <w:jc w:val="both"/>
+      </w:pPr>
+    </w:p>
+    <w:p>
       <w:r>
         <w:rPr>
           <w:b/>
@@ -826,10 +995,96 @@
           <w:b/>
           <w:bCs/>
         </w:rPr>
+        <w:lastRenderedPageBreak/>
         <w:t>Data processing</w:t>
       </w:r>
       <w:r>
         <w:t> – Do you expect to do substantial data cleanup? What quantities do you plan to derive from your data? How will data processing be implemented? Will you be deriving any variables? You should also describe the cleanup process that was implemented as well as an explanation and calculation of derived variables (if used).</w:t>
+      </w:r>
+    </w:p>
+    <w:p>
+      <w:pPr>
+        <w:pStyle w:val="ListParagraph"/>
+        <w:spacing w:before="120" w:after="120" w:line="360" w:lineRule="auto"/>
+        <w:ind w:left="1440"/>
+        <w:jc w:val="both"/>
+      </w:pPr>
+      <w:r>
+        <w:t>According to the dataset 1we believe that it has a well structured with consistent formatting and no obvious errors</w:t>
+      </w:r>
+      <w:r>
+        <w:t>, duplicates</w:t>
+      </w:r>
+      <w:r>
+        <w:t xml:space="preserve"> or missing values.</w:t>
+      </w:r>
+      <w:r>
+        <w:t xml:space="preserve"> Next, we are </w:t>
+      </w:r>
+      <w:r>
+        <w:t>ensuring that all dates and numerical values were consistent. We also normalized the data to make comparisons between different attributes easier</w:t>
+      </w:r>
+      <w:r>
+        <w:t>. For the derived variables w</w:t>
+      </w:r>
+      <w:r>
+        <w:t xml:space="preserve">e </w:t>
+      </w:r>
+      <w:r>
+        <w:t>are going to</w:t>
+      </w:r>
+      <w:r>
+        <w:t xml:space="preserve"> derive quantities such as growth rates to calculate the percentage change over time for employment, real domestic demand, and nominal domestic demand. </w:t>
+      </w:r>
+      <w:r>
+        <w:t>Secondly</w:t>
+      </w:r>
+      <w:r>
+        <w:t>, we will identify long-term trends in each attribute, analyze correlations between these variables</w:t>
+      </w:r>
+      <w:r>
+        <w:t>. Finally, we will</w:t>
+      </w:r>
+      <w:r>
+        <w:t xml:space="preserve"> use</w:t>
+      </w:r>
+      <w:r>
+        <w:t>d</w:t>
+      </w:r>
+      <w:r>
+        <w:t xml:space="preserve"> historical data to predict future </w:t>
+      </w:r>
+      <w:r>
+        <w:t>values and</w:t>
+      </w:r>
+      <w:r>
+        <w:t xml:space="preserve"> perform comparative analysis to understand economic shifts by comparing different time periods</w:t>
+      </w:r>
+      <w:r>
+        <w:t>.</w:t>
+      </w:r>
+    </w:p>
+    <w:p>
+      <w:pPr>
+        <w:pStyle w:val="ListParagraph"/>
+        <w:spacing w:before="120" w:after="120" w:line="360" w:lineRule="auto"/>
+        <w:ind w:left="1440"/>
+        <w:jc w:val="both"/>
+      </w:pPr>
+    </w:p>
+    <w:p>
+      <w:pPr>
+        <w:pStyle w:val="ListParagraph"/>
+        <w:shd w:val="clear" w:color="auto" w:fill="DAE9F7" w:themeFill="text2" w:themeFillTint="1A"/>
+        <w:spacing w:before="120" w:after="120" w:line="360" w:lineRule="auto"/>
+        <w:ind w:left="1440"/>
+        <w:jc w:val="both"/>
+      </w:pPr>
+      <w:r>
+        <w:t xml:space="preserve">According to the dataset </w:t>
+      </w:r>
+      <w:r>
+        <w:t>2</w:t>
       </w:r>
     </w:p>
     <w:p>
@@ -867,6 +1122,144 @@
     </w:p>
     <w:p>
       <w:pPr>
+        <w:pStyle w:val="ListParagraph"/>
+        <w:spacing w:before="120" w:after="120" w:line="360" w:lineRule="auto"/>
+        <w:ind w:left="1440"/>
+        <w:jc w:val="both"/>
+      </w:pPr>
+      <w:r>
+        <w:t>Dataset 1</w:t>
+      </w:r>
+      <w:r>
+        <w:t>:</w:t>
+      </w:r>
+    </w:p>
+    <w:p>
+      <w:pPr>
+        <w:pStyle w:val="ListParagraph"/>
+        <w:spacing w:before="120" w:after="120" w:line="360" w:lineRule="auto"/>
+        <w:ind w:left="1440"/>
+        <w:jc w:val="both"/>
+      </w:pPr>
+      <w:r>
+        <w:t>From our perspective, the following features can make our project failed if dataset get involve with errors, duplicates, missing values and effective normalization.</w:t>
+      </w:r>
+    </w:p>
+    <w:p>
+      <w:pPr>
+        <w:pStyle w:val="ListParagraph"/>
+        <w:spacing w:before="120" w:after="120" w:line="360" w:lineRule="auto"/>
+        <w:ind w:left="1440"/>
+        <w:jc w:val="both"/>
+      </w:pPr>
+      <w:r>
+        <w:t xml:space="preserve">Could not calculate the growth rate for employment, real domestic demand and nominal domestic demand. </w:t>
+      </w:r>
+    </w:p>
+    <w:p>
+      <w:pPr>
+        <w:pStyle w:val="ListParagraph"/>
+        <w:spacing w:before="120" w:after="120" w:line="360" w:lineRule="auto"/>
+        <w:ind w:left="1440"/>
+        <w:jc w:val="both"/>
+      </w:pPr>
+      <w:r>
+        <w:t>Could not identify trend in terms of long-term trends to understand the overall direction of economic indicators.</w:t>
+      </w:r>
+    </w:p>
+    <w:p>
+      <w:pPr>
+        <w:pStyle w:val="ListParagraph"/>
+        <w:spacing w:before="120" w:after="120" w:line="360" w:lineRule="auto"/>
+        <w:ind w:left="1440"/>
+        <w:jc w:val="both"/>
+      </w:pPr>
+      <w:r>
+        <w:t>Could not i</w:t>
+      </w:r>
+      <w:r>
+        <w:t>dentify and analyzing seasonal patterns or cycles</w:t>
+      </w:r>
+      <w:r>
+        <w:t xml:space="preserve"> in order to </w:t>
+      </w:r>
+      <w:r>
+        <w:t>accurate forecasting.</w:t>
+      </w:r>
+    </w:p>
+    <w:p>
+      <w:pPr>
+        <w:pStyle w:val="ListParagraph"/>
+        <w:spacing w:before="120" w:after="120" w:line="360" w:lineRule="auto"/>
+        <w:ind w:left="1440"/>
+        <w:jc w:val="both"/>
+      </w:pPr>
+      <w:r>
+        <w:t>Could not using historical data to forecast future values in terms of planning.</w:t>
+      </w:r>
+    </w:p>
+    <w:p>
+      <w:pPr>
+        <w:pStyle w:val="ListParagraph"/>
+        <w:spacing w:before="120" w:after="120" w:line="360" w:lineRule="auto"/>
+        <w:ind w:left="1440"/>
+        <w:jc w:val="both"/>
+      </w:pPr>
+      <w:r>
+        <w:t>Could not comparing different time periods to aware economic shifts for deriving meaningful insights.</w:t>
+      </w:r>
+    </w:p>
+    <w:p>
+      <w:pPr>
+        <w:pStyle w:val="ListParagraph"/>
+        <w:spacing w:before="120" w:after="120" w:line="360" w:lineRule="auto"/>
+        <w:ind w:left="1440"/>
+        <w:jc w:val="both"/>
+      </w:pPr>
+      <w:r>
+        <w:lastRenderedPageBreak/>
+        <w:t>To ensure the project is productive and effective, we are committed to delivering all the above features. This has necessitated the use of mathematical calculations to derive data from our dataset</w:t>
+      </w:r>
+      <w:r>
+        <w:t>.</w:t>
+      </w:r>
+    </w:p>
+    <w:p>
+      <w:pPr>
+        <w:pStyle w:val="ListParagraph"/>
+        <w:spacing w:before="120" w:after="120" w:line="360" w:lineRule="auto"/>
+        <w:ind w:left="1440"/>
+        <w:jc w:val="both"/>
+      </w:pPr>
+    </w:p>
+    <w:p>
+      <w:pPr>
+        <w:pStyle w:val="ListParagraph"/>
+        <w:shd w:val="clear" w:color="auto" w:fill="DAE9F7" w:themeFill="text2" w:themeFillTint="1A"/>
+        <w:spacing w:before="120" w:after="120" w:line="360" w:lineRule="auto"/>
+        <w:ind w:left="1440"/>
+        <w:jc w:val="both"/>
+      </w:pPr>
+      <w:r>
+        <w:t xml:space="preserve">Dataset </w:t>
+      </w:r>
+      <w:r>
+        <w:t>2</w:t>
+      </w:r>
+      <w:r>
+        <w:t>:</w:t>
+      </w:r>
+    </w:p>
+    <w:p>
+      <w:pPr>
+        <w:pStyle w:val="ListParagraph"/>
+        <w:spacing w:before="120" w:after="120" w:line="360" w:lineRule="auto"/>
+        <w:ind w:left="1440"/>
+        <w:jc w:val="both"/>
+      </w:pPr>
+    </w:p>
+    <w:p>
+      <w:pPr>
         <w:numPr>
           <w:ilvl w:val="1"/>
           <w:numId w:val="2"/>
@@ -885,6 +1278,47 @@
     </w:p>
     <w:p>
       <w:pPr>
+        <w:pStyle w:val="ListParagraph"/>
+        <w:spacing w:before="120" w:after="120" w:line="360" w:lineRule="auto"/>
+        <w:ind w:left="1440"/>
+        <w:jc w:val="both"/>
+      </w:pPr>
+      <w:r>
+        <w:t>We do know that there are some optional features could make our data visualisation go to another level such as i</w:t>
+      </w:r>
+      <w:r>
+        <w:t xml:space="preserve">ntegration with </w:t>
+      </w:r>
+      <w:r>
+        <w:t>e</w:t>
+      </w:r>
+      <w:r>
+        <w:t xml:space="preserve">xternal </w:t>
+      </w:r>
+      <w:r>
+        <w:t>d</w:t>
+      </w:r>
+      <w:r>
+        <w:t xml:space="preserve">ata </w:t>
+      </w:r>
+      <w:r>
+        <w:t>s</w:t>
+      </w:r>
+      <w:r>
+        <w:t>ources</w:t>
+      </w:r>
+      <w:r>
+        <w:t xml:space="preserve"> </w:t>
+      </w:r>
+      <w:r>
+        <w:t>Incorporating additional data sources for a more comprehensive analysis.</w:t>
+      </w:r>
+      <w:r>
+        <w:t xml:space="preserve"> Automated reporting in terms of regularly update stakeholders on key metrics and improving the user interface to support users in terms of accessibility and user experience. However, we may not be able to deliver these optional features due to our commitment to other assignments and work.</w:t>
+      </w:r>
+    </w:p>
+    <w:p>
+      <w:pPr>
         <w:numPr>
           <w:ilvl w:val="0"/>
           <w:numId w:val="2"/>
@@ -900,6 +1334,11 @@
       <w:r>
         <w:t> – How will you display your data? Provide some general ideas that you have for the visualisation design. Include sketches of your design. Include at least 2–3 alternative ideas for your visualisation. Describe and justify your choice of visual encoding and idioms. Show the evolution of your design. How has it progressed? Justify the visualisation idioms you have chosen to represent your data. Description (including screenshots) and explanation of final design. </w:t>
       </w:r>
+    </w:p>
+    <w:p>
+      <w:pPr>
+        <w:ind w:left="720"/>
+      </w:pPr>
     </w:p>
     <w:p>
       <w:r>
@@ -981,6 +1420,119 @@
 <file path=word/numbering.xml><?xml version="1.0" encoding="utf-8"?>
 <w:numbering xmlns:wpc="http://schemas.microsoft.com/office/word/2010/wordprocessingCanvas" xmlns:cx="http://schemas.microsoft.com/office/drawing/2014/chartex" xmlns:cx1="http://schemas.microsoft.com/office/drawing/2015/9/8/chartex" xmlns:cx2="http://schemas.microsoft.com/office/drawing/2015/10/21/chartex" xmlns:cx3="http://schemas.microsoft.com/office/drawing/2016/5/9/chartex" xmlns:cx4="http://schemas.microsoft.com/office/drawing/2016/5/10/chartex" xmlns:cx5="http://schemas.microsoft.com/office/drawing/2016/5/11/chartex" xmlns:cx6="http://schemas.microsoft.com/office/drawing/2016/5/12/chartex" xmlns:cx7="http://schemas.microsoft.com/office/drawing/2016/5/13/chartex" xmlns:cx8="http://schemas.microsoft.com/office/drawing/2016/5/14/chartex" xmlns:mc="http://schemas.openxmlformats.org/markup-compatibility/2006" xmlns:aink="http://schemas.microsoft.com/office/drawing/2016/ink" xmlns:am3d="http://schemas.microsoft.com/office/drawing/2017/model3d" xmlns:o="urn:schemas-microsoft-com:office:office" xmlns:oel="http://schemas.microsoft.com/office/2019/extlst" xmlns:r="http://schemas.openxmlformats.org/officeDocument/2006/relationships" xmlns:m="http://schemas.openxmlformats.org/officeDocument/2006/math" xmlns:v="urn:schemas-microsoft-com:vml" xmlns:wp14="http://schemas.microsoft.com/office/word/2010/wordprocessingDrawing" xmlns:wp="http://schemas.openxmlformats.org/drawingml/2006/wordprocessingDrawing" xmlns:w10="urn:schemas-microsoft-com:office:word" xmlns:w="http://schemas.openxmlformats.org/wordprocessingml/2006/main" xmlns:w14="http://schemas.microsoft.com/office/word/2010/wordml" xmlns:w15="http://schemas.microsoft.com/office/word/2012/wordml" xmlns:w16cex="http://schemas.microsoft.com/office/word/2018/wordml/cex" xmlns:w16cid="http://schemas.microsoft.com/office/word/2016/wordml/cid" xmlns:w16="http://schemas.microsoft.com/office/word/2018/wordml" xmlns:w16du="http://schemas.microsoft.com/office/word/2023/wordml/word16du" xmlns:w16sdtdh="http://schemas.microsoft.com/office/word/2020/wordml/sdtdatahash" xmlns:w16se="http://schemas.microsoft.com/office/word/2015/wordml/symex" xmlns:wpg="http://schemas.microsoft.com/office/word/2010/wordprocessingGroup" xmlns:wpi="http://schemas.microsoft.com/office/word/2010/wordprocessingInk" xmlns:wne="http://schemas.microsoft.com/office/word/2006/wordml" xmlns:wps="http://schemas.microsoft.com/office/word/2010/wordprocessingShape" mc:Ignorable="w14 w15 w16se w16cid w16 w16cex w16sdtdh w16du wp14">
   <w:abstractNum w:abstractNumId="0" w15:restartNumberingAfterBreak="0">
+    <w:nsid w:val="065407D0"/>
+    <w:multiLevelType w:val="multilevel"/>
+    <w:tmpl w:val="EE18AE36"/>
+    <w:lvl w:ilvl="0">
+      <w:start w:val="1"/>
+      <w:numFmt w:val="decimal"/>
+      <w:lvlText w:val="%1."/>
+      <w:lvlJc w:val="left"/>
+      <w:pPr>
+        <w:tabs>
+          <w:tab w:val="num" w:pos="720"/>
+        </w:tabs>
+        <w:ind w:left="720" w:hanging="360"/>
+      </w:pPr>
+    </w:lvl>
+    <w:lvl w:ilvl="1" w:tentative="1">
+      <w:start w:val="1"/>
+      <w:numFmt w:val="decimal"/>
+      <w:lvlText w:val="%2."/>
+      <w:lvlJc w:val="left"/>
+      <w:pPr>
+        <w:tabs>
+          <w:tab w:val="num" w:pos="1440"/>
+        </w:tabs>
+        <w:ind w:left="1440" w:hanging="360"/>
+      </w:pPr>
+    </w:lvl>
+    <w:lvl w:ilvl="2" w:tentative="1">
+      <w:start w:val="1"/>
+      <w:numFmt w:val="decimal"/>
+      <w:lvlText w:val="%3."/>
+      <w:lvlJc w:val="left"/>
+      <w:pPr>
+        <w:tabs>
+          <w:tab w:val="num" w:pos="2160"/>
+        </w:tabs>
+        <w:ind w:left="2160" w:hanging="360"/>
+      </w:pPr>
+    </w:lvl>
+    <w:lvl w:ilvl="3" w:tentative="1">
+      <w:start w:val="1"/>
+      <w:numFmt w:val="decimal"/>
+      <w:lvlText w:val="%4."/>
+      <w:lvlJc w:val="left"/>
+      <w:pPr>
+        <w:tabs>
+          <w:tab w:val="num" w:pos="2880"/>
+        </w:tabs>
+        <w:ind w:left="2880" w:hanging="360"/>
+      </w:pPr>
+    </w:lvl>
+    <w:lvl w:ilvl="4" w:tentative="1">
+      <w:start w:val="1"/>
+      <w:numFmt w:val="decimal"/>
+      <w:lvlText w:val="%5."/>
+      <w:lvlJc w:val="left"/>
+      <w:pPr>
+        <w:tabs>
+          <w:tab w:val="num" w:pos="3600"/>
+        </w:tabs>
+        <w:ind w:left="3600" w:hanging="360"/>
+      </w:pPr>
+    </w:lvl>
+    <w:lvl w:ilvl="5" w:tentative="1">
+      <w:start w:val="1"/>
+      <w:numFmt w:val="decimal"/>
+      <w:lvlText w:val="%6."/>
+      <w:lvlJc w:val="left"/>
+      <w:pPr>
+        <w:tabs>
+          <w:tab w:val="num" w:pos="4320"/>
+        </w:tabs>
+        <w:ind w:left="4320" w:hanging="360"/>
+      </w:pPr>
+    </w:lvl>
+    <w:lvl w:ilvl="6" w:tentative="1">
+      <w:start w:val="1"/>
+      <w:numFmt w:val="decimal"/>
+      <w:lvlText w:val="%7."/>
+      <w:lvlJc w:val="left"/>
+      <w:pPr>
+        <w:tabs>
+          <w:tab w:val="num" w:pos="5040"/>
+        </w:tabs>
+        <w:ind w:left="5040" w:hanging="360"/>
+      </w:pPr>
+    </w:lvl>
+    <w:lvl w:ilvl="7" w:tentative="1">
+      <w:start w:val="1"/>
+      <w:numFmt w:val="decimal"/>
+      <w:lvlText w:val="%8."/>
+      <w:lvlJc w:val="left"/>
+      <w:pPr>
+        <w:tabs>
+          <w:tab w:val="num" w:pos="5760"/>
+        </w:tabs>
+        <w:ind w:left="5760" w:hanging="360"/>
+      </w:pPr>
+    </w:lvl>
+    <w:lvl w:ilvl="8" w:tentative="1">
+      <w:start w:val="1"/>
+      <w:numFmt w:val="decimal"/>
+      <w:lvlText w:val="%9."/>
+      <w:lvlJc w:val="left"/>
+      <w:pPr>
+        <w:tabs>
+          <w:tab w:val="num" w:pos="6480"/>
+        </w:tabs>
+        <w:ind w:left="6480" w:hanging="360"/>
+      </w:pPr>
+    </w:lvl>
+  </w:abstractNum>
+  <w:abstractNum w:abstractNumId="1" w15:restartNumberingAfterBreak="0">
     <w:nsid w:val="1E153CD0"/>
     <w:multiLevelType w:val="multilevel"/>
     <w:tmpl w:val="70423844"/>
@@ -1125,7 +1677,7 @@
       </w:rPr>
     </w:lvl>
   </w:abstractNum>
-  <w:abstractNum w:abstractNumId="1" w15:restartNumberingAfterBreak="0">
+  <w:abstractNum w:abstractNumId="2" w15:restartNumberingAfterBreak="0">
     <w:nsid w:val="3C8570EF"/>
     <w:multiLevelType w:val="multilevel"/>
     <w:tmpl w:val="C5F02330"/>
@@ -1274,7 +1826,7 @@
       </w:rPr>
     </w:lvl>
   </w:abstractNum>
-  <w:abstractNum w:abstractNumId="2" w15:restartNumberingAfterBreak="0">
+  <w:abstractNum w:abstractNumId="3" w15:restartNumberingAfterBreak="0">
     <w:nsid w:val="6E6D1274"/>
     <w:multiLevelType w:val="multilevel"/>
     <w:tmpl w:val="547E00B0"/>
@@ -1424,13 +1976,16 @@
     </w:lvl>
   </w:abstractNum>
   <w:num w:numId="1" w16cid:durableId="97147173">
-    <w:abstractNumId w:val="0"/>
+    <w:abstractNumId w:val="1"/>
   </w:num>
   <w:num w:numId="2" w16cid:durableId="966198090">
-    <w:abstractNumId w:val="1"/>
+    <w:abstractNumId w:val="2"/>
   </w:num>
   <w:num w:numId="3" w16cid:durableId="1267033101">
-    <w:abstractNumId w:val="2"/>
+    <w:abstractNumId w:val="3"/>
+  </w:num>
+  <w:num w:numId="4" w16cid:durableId="2088766501">
+    <w:abstractNumId w:val="0"/>
   </w:num>
 </w:numbering>
 </file>
@@ -2036,7 +2591,6 @@
   <w:style w:type="character" w:default="1" w:styleId="DefaultParagraphFont">
     <w:name w:val="Default Paragraph Font"/>
     <w:uiPriority w:val="1"/>
-    <w:semiHidden/>
     <w:unhideWhenUsed/>
   </w:style>
   <w:style w:type="table" w:default="1" w:styleId="TableNormal">
@@ -2368,6 +2922,29 @@
         <w:insideV w:val="single" w:sz="4" w:space="0" w:color="auto"/>
       </w:tblBorders>
     </w:tblPr>
+  </w:style>
+  <w:style w:type="character" w:styleId="Hyperlink">
+    <w:name w:val="Hyperlink"/>
+    <w:basedOn w:val="DefaultParagraphFont"/>
+    <w:uiPriority w:val="99"/>
+    <w:unhideWhenUsed/>
+    <w:rsid w:val="00300E99"/>
+    <w:rPr>
+      <w:color w:val="467886" w:themeColor="hyperlink"/>
+      <w:u w:val="single"/>
+    </w:rPr>
+  </w:style>
+  <w:style w:type="character" w:styleId="UnresolvedMention">
+    <w:name w:val="Unresolved Mention"/>
+    <w:basedOn w:val="DefaultParagraphFont"/>
+    <w:uiPriority w:val="99"/>
+    <w:semiHidden/>
+    <w:unhideWhenUsed/>
+    <w:rsid w:val="00300E99"/>
+    <w:rPr>
+      <w:color w:val="605E5C"/>
+      <w:shd w:val="clear" w:color="auto" w:fill="E1DFDD"/>
+    </w:rPr>
   </w:style>
 </w:styles>
 </file>

</xml_diff>

<commit_message>
working on project stand up 2 and update assingment3B
</commit_message>
<xml_diff>
--- a/Assignment 3B-Project process book/Assignment 3B-Project Process Book.docx
+++ b/Assignment 3B-Project process book/Assignment 3B-Project Process Book.docx
@@ -33,10 +33,7 @@
         </w:numPr>
       </w:pPr>
       <w:r>
-        <w:t xml:space="preserve">Title: </w:t>
-      </w:r>
-      <w:r>
-        <w:t>Economic Surveys Australia 2023 – Employment and Demand Indices</w:t>
+        <w:t>Title: Economic Surveys Australia 2023 – Employment and Demand Indices</w:t>
       </w:r>
     </w:p>
     <w:p>
@@ -715,7 +712,13 @@
               <w:jc w:val="center"/>
             </w:pPr>
             <w:r>
-              <w:t>Contribution: 40%</w:t>
+              <w:t xml:space="preserve">Contribution: </w:t>
+            </w:r>
+            <w:r>
+              <w:t>2</w:t>
+            </w:r>
+            <w:r>
+              <w:t>0%</w:t>
             </w:r>
           </w:p>
           <w:p>
@@ -737,7 +740,16 @@
               <w:jc w:val="center"/>
             </w:pPr>
             <w:r>
-              <w:t>Contribution: 20%</w:t>
+              <w:t xml:space="preserve">Contribution: </w:t>
+            </w:r>
+            <w:r>
+              <w:t>4</w:t>
+            </w:r>
+            <w:r>
+              <w:t>0</w:t>
+            </w:r>
+            <w:r>
+              <w:t>%</w:t>
             </w:r>
           </w:p>
           <w:p>
@@ -759,7 +771,13 @@
               <w:jc w:val="center"/>
             </w:pPr>
             <w:r>
-              <w:t>Contribution: 20%</w:t>
+              <w:t xml:space="preserve">Contribution: </w:t>
+            </w:r>
+            <w:r>
+              <w:t>20</w:t>
+            </w:r>
+            <w:r>
+              <w:t>%</w:t>
             </w:r>
           </w:p>
           <w:p>
@@ -943,13 +961,7 @@
         <w:jc w:val="both"/>
       </w:pPr>
       <w:r>
-        <w:t xml:space="preserve">Dataset </w:t>
-      </w:r>
-      <w:r>
-        <w:t>2</w:t>
-      </w:r>
-      <w:r>
-        <w:t xml:space="preserve">- </w:t>
+        <w:t xml:space="preserve">Dataset 2- </w:t>
       </w:r>
       <w:r>
         <w:t>The-economy-recovered-rapidly-but-growth-is-now-slowing</w:t>
@@ -1081,10 +1093,7 @@
         <w:jc w:val="both"/>
       </w:pPr>
       <w:r>
-        <w:t xml:space="preserve">According to the dataset </w:t>
-      </w:r>
-      <w:r>
-        <w:t>2</w:t>
+        <w:t>According to the dataset 2</w:t>
       </w:r>
     </w:p>
     <w:p>
@@ -1241,13 +1250,7 @@
         <w:jc w:val="both"/>
       </w:pPr>
       <w:r>
-        <w:t xml:space="preserve">Dataset </w:t>
-      </w:r>
-      <w:r>
-        <w:t>2</w:t>
-      </w:r>
-      <w:r>
-        <w:t>:</w:t>
+        <w:t>Dataset 2:</w:t>
       </w:r>
     </w:p>
     <w:p>
@@ -2591,6 +2594,7 @@
   <w:style w:type="character" w:default="1" w:styleId="DefaultParagraphFont">
     <w:name w:val="Default Paragraph Font"/>
     <w:uiPriority w:val="1"/>
+    <w:semiHidden/>
     <w:unhideWhenUsed/>
   </w:style>
   <w:style w:type="table" w:default="1" w:styleId="TableNormal">

</xml_diff>

<commit_message>
Assignment3A-completed project standup 2
</commit_message>
<xml_diff>
--- a/Assignment 3B-Project process book/Assignment 3B-Project Process Book.docx
+++ b/Assignment 3B-Project process book/Assignment 3B-Project Process Book.docx
@@ -365,7 +365,7 @@
                                     <w:sz w:val="24"/>
                                     <w:szCs w:val="24"/>
                                   </w:rPr>
-                                  <w:t>Sunday, 15 September 2024</w:t>
+                                  <w:t>Wednesday, 18 September 2024</w:t>
                                 </w:r>
                                 <w:r>
                                   <w:rPr>
@@ -650,7 +650,7 @@
                               <w:sz w:val="24"/>
                               <w:szCs w:val="24"/>
                             </w:rPr>
-                            <w:t>Sunday, 15 September 2024</w:t>
+                            <w:t>Wednesday, 18 September 2024</w:t>
                           </w:r>
                           <w:r>
                             <w:rPr>
@@ -2464,10 +2464,7 @@
         <w:t>visualizations to study economic trends, publish findings, and educate students. International organizations employ visual data to monitor economic performance, provide policy recommendations, and conduct comparative analyses. Media and journalists use visual aids to report on economic news, offer in-depth analysis, and raise public awareness. Meanwhile, the general public benefits from visual data to manage personal finances, plan careers, and keep track of the cost of living. Each group leverages data visualization to understand and influence the economic landscape of Australia effectively</w:t>
       </w:r>
       <w:r>
-        <w:t xml:space="preserve"> </w:t>
-      </w:r>
-      <w:r>
-        <w:t>[2]</w:t>
+        <w:t xml:space="preserve"> [2]</w:t>
       </w:r>
       <w:r>
         <w:t>.</w:t>
@@ -2831,8 +2828,16 @@
           <w:p>
             <w:pPr>
               <w:jc w:val="center"/>
+              <w:rPr>
+                <w:sz w:val="20"/>
+                <w:szCs w:val="20"/>
+              </w:rPr>
             </w:pPr>
             <w:r>
+              <w:rPr>
+                <w:sz w:val="20"/>
+                <w:szCs w:val="20"/>
+              </w:rPr>
               <w:t>Verify and working on datasets</w:t>
             </w:r>
           </w:p>
@@ -2846,8 +2851,16 @@
           <w:p>
             <w:pPr>
               <w:jc w:val="center"/>
+              <w:rPr>
+                <w:sz w:val="20"/>
+                <w:szCs w:val="20"/>
+              </w:rPr>
             </w:pPr>
             <w:r>
+              <w:rPr>
+                <w:sz w:val="20"/>
+                <w:szCs w:val="20"/>
+              </w:rPr>
               <w:t>Updating Project process book</w:t>
             </w:r>
           </w:p>
@@ -2861,8 +2874,16 @@
           <w:p>
             <w:pPr>
               <w:jc w:val="center"/>
+              <w:rPr>
+                <w:sz w:val="20"/>
+                <w:szCs w:val="20"/>
+              </w:rPr>
             </w:pPr>
             <w:r>
+              <w:rPr>
+                <w:sz w:val="20"/>
+                <w:szCs w:val="20"/>
+              </w:rPr>
               <w:t>Updating Project process book (cont.…) and start coding</w:t>
             </w:r>
           </w:p>
@@ -2876,8 +2897,16 @@
           <w:p>
             <w:pPr>
               <w:jc w:val="center"/>
+              <w:rPr>
+                <w:sz w:val="20"/>
+                <w:szCs w:val="20"/>
+              </w:rPr>
             </w:pPr>
             <w:r>
+              <w:rPr>
+                <w:sz w:val="20"/>
+                <w:szCs w:val="20"/>
+              </w:rPr>
               <w:t>Updating Project process book (cont.) and coding (cont.…)</w:t>
             </w:r>
           </w:p>
@@ -2891,8 +2920,16 @@
           <w:p>
             <w:pPr>
               <w:jc w:val="center"/>
+              <w:rPr>
+                <w:sz w:val="20"/>
+                <w:szCs w:val="20"/>
+              </w:rPr>
             </w:pPr>
             <w:r>
+              <w:rPr>
+                <w:sz w:val="20"/>
+                <w:szCs w:val="20"/>
+              </w:rPr>
               <w:t>Review and submit</w:t>
             </w:r>
           </w:p>
@@ -2910,23 +2947,31 @@
           <w:p>
             <w:pPr>
               <w:jc w:val="center"/>
+              <w:rPr>
+                <w:sz w:val="20"/>
+                <w:szCs w:val="20"/>
+              </w:rPr>
             </w:pPr>
             <w:r>
+              <w:rPr>
+                <w:sz w:val="20"/>
+                <w:szCs w:val="20"/>
+              </w:rPr>
               <w:t>From: 01</w:t>
             </w:r>
             <w:r>
               <w:rPr>
+                <w:sz w:val="20"/>
+                <w:szCs w:val="20"/>
                 <w:vertAlign w:val="superscript"/>
               </w:rPr>
-              <w:t>st</w:t>
-            </w:r>
-            <w:r>
-              <w:rPr>
-                <w:vertAlign w:val="superscript"/>
-              </w:rPr>
-              <w:t xml:space="preserve"> </w:t>
-            </w:r>
-            <w:r>
+              <w:t xml:space="preserve">st </w:t>
+            </w:r>
+            <w:r>
+              <w:rPr>
+                <w:sz w:val="20"/>
+                <w:szCs w:val="20"/>
+              </w:rPr>
               <w:t>-Sep-2024</w:t>
             </w:r>
           </w:p>
@@ -2939,17 +2984,31 @@
           <w:p>
             <w:pPr>
               <w:jc w:val="center"/>
+              <w:rPr>
+                <w:sz w:val="20"/>
+                <w:szCs w:val="20"/>
+              </w:rPr>
             </w:pPr>
             <w:r>
+              <w:rPr>
+                <w:sz w:val="20"/>
+                <w:szCs w:val="20"/>
+              </w:rPr>
               <w:t>From: 09</w:t>
             </w:r>
             <w:r>
               <w:rPr>
+                <w:sz w:val="20"/>
+                <w:szCs w:val="20"/>
                 <w:vertAlign w:val="superscript"/>
               </w:rPr>
               <w:t>th</w:t>
             </w:r>
             <w:r>
+              <w:rPr>
+                <w:sz w:val="20"/>
+                <w:szCs w:val="20"/>
+              </w:rPr>
               <w:t>-Sep-2024</w:t>
             </w:r>
           </w:p>
@@ -2962,17 +3021,31 @@
           <w:p>
             <w:pPr>
               <w:jc w:val="center"/>
+              <w:rPr>
+                <w:sz w:val="20"/>
+                <w:szCs w:val="20"/>
+              </w:rPr>
             </w:pPr>
             <w:r>
+              <w:rPr>
+                <w:sz w:val="20"/>
+                <w:szCs w:val="20"/>
+              </w:rPr>
               <w:t>From: 24</w:t>
             </w:r>
             <w:r>
               <w:rPr>
+                <w:sz w:val="20"/>
+                <w:szCs w:val="20"/>
                 <w:vertAlign w:val="superscript"/>
               </w:rPr>
               <w:t>th</w:t>
             </w:r>
             <w:r>
+              <w:rPr>
+                <w:sz w:val="20"/>
+                <w:szCs w:val="20"/>
+              </w:rPr>
               <w:t>-Sep-2024</w:t>
             </w:r>
           </w:p>
@@ -2985,17 +3058,31 @@
           <w:p>
             <w:pPr>
               <w:jc w:val="center"/>
+              <w:rPr>
+                <w:sz w:val="20"/>
+                <w:szCs w:val="20"/>
+              </w:rPr>
             </w:pPr>
             <w:r>
+              <w:rPr>
+                <w:sz w:val="20"/>
+                <w:szCs w:val="20"/>
+              </w:rPr>
               <w:t>From: 30</w:t>
             </w:r>
             <w:r>
               <w:rPr>
+                <w:sz w:val="20"/>
+                <w:szCs w:val="20"/>
                 <w:vertAlign w:val="superscript"/>
               </w:rPr>
               <w:t>th</w:t>
             </w:r>
             <w:r>
+              <w:rPr>
+                <w:sz w:val="20"/>
+                <w:szCs w:val="20"/>
+              </w:rPr>
               <w:t>-Sep-2024</w:t>
             </w:r>
           </w:p>
@@ -3010,20 +3097,31 @@
           <w:p>
             <w:pPr>
               <w:jc w:val="center"/>
+              <w:rPr>
+                <w:sz w:val="20"/>
+                <w:szCs w:val="20"/>
+              </w:rPr>
             </w:pPr>
             <w:r>
-              <w:t>6</w:t>
-            </w:r>
-            <w:r>
-              <w:t>-7</w:t>
-            </w:r>
-            <w:r>
-              <w:rPr>
+              <w:rPr>
+                <w:sz w:val="20"/>
+                <w:szCs w:val="20"/>
+              </w:rPr>
+              <w:t>6-7</w:t>
+            </w:r>
+            <w:r>
+              <w:rPr>
+                <w:sz w:val="20"/>
+                <w:szCs w:val="20"/>
                 <w:vertAlign w:val="superscript"/>
               </w:rPr>
               <w:t>th</w:t>
             </w:r>
             <w:r>
+              <w:rPr>
+                <w:sz w:val="20"/>
+                <w:szCs w:val="20"/>
+              </w:rPr>
               <w:t>/10/2024</w:t>
             </w:r>
           </w:p>
@@ -3037,21 +3135,36 @@
           <w:tcPr>
             <w:tcW w:w="1786" w:type="dxa"/>
             <w:shd w:val="clear" w:color="auto" w:fill="0F9ED5" w:themeFill="accent4"/>
+            <w:vAlign w:val="center"/>
           </w:tcPr>
           <w:p>
             <w:pPr>
               <w:jc w:val="center"/>
+              <w:rPr>
+                <w:sz w:val="20"/>
+                <w:szCs w:val="20"/>
+              </w:rPr>
             </w:pPr>
             <w:r>
+              <w:rPr>
+                <w:sz w:val="20"/>
+                <w:szCs w:val="20"/>
+              </w:rPr>
               <w:t>To: 06</w:t>
             </w:r>
             <w:r>
               <w:rPr>
+                <w:sz w:val="20"/>
+                <w:szCs w:val="20"/>
                 <w:vertAlign w:val="superscript"/>
               </w:rPr>
               <w:t>th</w:t>
             </w:r>
             <w:r>
+              <w:rPr>
+                <w:sz w:val="20"/>
+                <w:szCs w:val="20"/>
+              </w:rPr>
               <w:t>-Sep-2024</w:t>
             </w:r>
           </w:p>
@@ -3060,21 +3173,36 @@
           <w:tcPr>
             <w:tcW w:w="1786" w:type="dxa"/>
             <w:shd w:val="clear" w:color="auto" w:fill="DAE9F7" w:themeFill="text2" w:themeFillTint="1A"/>
+            <w:vAlign w:val="center"/>
           </w:tcPr>
           <w:p>
             <w:pPr>
               <w:jc w:val="center"/>
+              <w:rPr>
+                <w:sz w:val="20"/>
+                <w:szCs w:val="20"/>
+              </w:rPr>
             </w:pPr>
             <w:r>
+              <w:rPr>
+                <w:sz w:val="20"/>
+                <w:szCs w:val="20"/>
+              </w:rPr>
               <w:t>To: 20</w:t>
             </w:r>
             <w:r>
               <w:rPr>
+                <w:sz w:val="20"/>
+                <w:szCs w:val="20"/>
                 <w:vertAlign w:val="superscript"/>
               </w:rPr>
               <w:t>th</w:t>
             </w:r>
             <w:r>
+              <w:rPr>
+                <w:sz w:val="20"/>
+                <w:szCs w:val="20"/>
+              </w:rPr>
               <w:t>-Sep-2024</w:t>
             </w:r>
           </w:p>
@@ -3083,21 +3211,36 @@
           <w:tcPr>
             <w:tcW w:w="1786" w:type="dxa"/>
             <w:shd w:val="clear" w:color="auto" w:fill="FAE2D5" w:themeFill="accent2" w:themeFillTint="33"/>
+            <w:vAlign w:val="center"/>
           </w:tcPr>
           <w:p>
             <w:pPr>
               <w:jc w:val="center"/>
+              <w:rPr>
+                <w:sz w:val="20"/>
+                <w:szCs w:val="20"/>
+              </w:rPr>
             </w:pPr>
             <w:r>
+              <w:rPr>
+                <w:sz w:val="20"/>
+                <w:szCs w:val="20"/>
+              </w:rPr>
               <w:t>To: 27</w:t>
             </w:r>
             <w:r>
               <w:rPr>
+                <w:sz w:val="20"/>
+                <w:szCs w:val="20"/>
                 <w:vertAlign w:val="superscript"/>
               </w:rPr>
               <w:t>th</w:t>
             </w:r>
             <w:r>
+              <w:rPr>
+                <w:sz w:val="20"/>
+                <w:szCs w:val="20"/>
+              </w:rPr>
               <w:t>-Sep-2024</w:t>
             </w:r>
           </w:p>
@@ -3106,21 +3249,36 @@
           <w:tcPr>
             <w:tcW w:w="1786" w:type="dxa"/>
             <w:shd w:val="clear" w:color="auto" w:fill="C1F0C7" w:themeFill="accent3" w:themeFillTint="33"/>
+            <w:vAlign w:val="center"/>
           </w:tcPr>
           <w:p>
             <w:pPr>
               <w:jc w:val="center"/>
+              <w:rPr>
+                <w:sz w:val="20"/>
+                <w:szCs w:val="20"/>
+              </w:rPr>
             </w:pPr>
             <w:r>
+              <w:rPr>
+                <w:sz w:val="20"/>
+                <w:szCs w:val="20"/>
+              </w:rPr>
               <w:t>To: 04</w:t>
             </w:r>
             <w:r>
               <w:rPr>
+                <w:sz w:val="20"/>
+                <w:szCs w:val="20"/>
                 <w:vertAlign w:val="superscript"/>
               </w:rPr>
               <w:t>th</w:t>
             </w:r>
             <w:r>
+              <w:rPr>
+                <w:sz w:val="20"/>
+                <w:szCs w:val="20"/>
+              </w:rPr>
               <w:t>-Oct-2024</w:t>
             </w:r>
           </w:p>
@@ -3134,6 +3292,10 @@
           <w:p>
             <w:pPr>
               <w:jc w:val="center"/>
+              <w:rPr>
+                <w:sz w:val="20"/>
+                <w:szCs w:val="20"/>
+              </w:rPr>
             </w:pPr>
           </w:p>
         </w:tc>
@@ -3150,16 +3312,32 @@
           <w:p>
             <w:pPr>
               <w:jc w:val="center"/>
+              <w:rPr>
+                <w:sz w:val="20"/>
+                <w:szCs w:val="20"/>
+              </w:rPr>
             </w:pPr>
             <w:r>
+              <w:rPr>
+                <w:sz w:val="20"/>
+                <w:szCs w:val="20"/>
+              </w:rPr>
               <w:t>Contribution: 20%</w:t>
             </w:r>
           </w:p>
           <w:p>
             <w:pPr>
               <w:jc w:val="center"/>
+              <w:rPr>
+                <w:sz w:val="20"/>
+                <w:szCs w:val="20"/>
+              </w:rPr>
             </w:pPr>
             <w:r>
+              <w:rPr>
+                <w:sz w:val="20"/>
+                <w:szCs w:val="20"/>
+              </w:rPr>
               <w:t>on each team member</w:t>
             </w:r>
           </w:p>
@@ -3172,22 +3350,46 @@
           <w:p>
             <w:pPr>
               <w:jc w:val="center"/>
+              <w:rPr>
+                <w:sz w:val="20"/>
+                <w:szCs w:val="20"/>
+              </w:rPr>
             </w:pPr>
             <w:r>
+              <w:rPr>
+                <w:sz w:val="20"/>
+                <w:szCs w:val="20"/>
+              </w:rPr>
               <w:t xml:space="preserve">Contribution: </w:t>
             </w:r>
             <w:r>
+              <w:rPr>
+                <w:sz w:val="20"/>
+                <w:szCs w:val="20"/>
+              </w:rPr>
               <w:t>2</w:t>
             </w:r>
             <w:r>
+              <w:rPr>
+                <w:sz w:val="20"/>
+                <w:szCs w:val="20"/>
+              </w:rPr>
               <w:t>0%</w:t>
             </w:r>
           </w:p>
           <w:p>
             <w:pPr>
               <w:jc w:val="center"/>
+              <w:rPr>
+                <w:sz w:val="20"/>
+                <w:szCs w:val="20"/>
+              </w:rPr>
             </w:pPr>
             <w:r>
+              <w:rPr>
+                <w:sz w:val="20"/>
+                <w:szCs w:val="20"/>
+              </w:rPr>
               <w:t>on each team member</w:t>
             </w:r>
           </w:p>
@@ -3200,25 +3402,53 @@
           <w:p>
             <w:pPr>
               <w:jc w:val="center"/>
+              <w:rPr>
+                <w:sz w:val="20"/>
+                <w:szCs w:val="20"/>
+              </w:rPr>
             </w:pPr>
             <w:r>
+              <w:rPr>
+                <w:sz w:val="20"/>
+                <w:szCs w:val="20"/>
+              </w:rPr>
               <w:t xml:space="preserve">Contribution: </w:t>
             </w:r>
             <w:r>
+              <w:rPr>
+                <w:sz w:val="20"/>
+                <w:szCs w:val="20"/>
+              </w:rPr>
               <w:t>4</w:t>
             </w:r>
             <w:r>
+              <w:rPr>
+                <w:sz w:val="20"/>
+                <w:szCs w:val="20"/>
+              </w:rPr>
               <w:t>0</w:t>
             </w:r>
             <w:r>
+              <w:rPr>
+                <w:sz w:val="20"/>
+                <w:szCs w:val="20"/>
+              </w:rPr>
               <w:t>%</w:t>
             </w:r>
           </w:p>
           <w:p>
             <w:pPr>
               <w:jc w:val="center"/>
+              <w:rPr>
+                <w:sz w:val="20"/>
+                <w:szCs w:val="20"/>
+              </w:rPr>
             </w:pPr>
             <w:r>
+              <w:rPr>
+                <w:sz w:val="20"/>
+                <w:szCs w:val="20"/>
+              </w:rPr>
               <w:t>on each team member</w:t>
             </w:r>
           </w:p>
@@ -3231,22 +3461,46 @@
           <w:p>
             <w:pPr>
               <w:jc w:val="center"/>
+              <w:rPr>
+                <w:sz w:val="20"/>
+                <w:szCs w:val="20"/>
+              </w:rPr>
             </w:pPr>
             <w:r>
+              <w:rPr>
+                <w:sz w:val="20"/>
+                <w:szCs w:val="20"/>
+              </w:rPr>
               <w:t xml:space="preserve">Contribution: </w:t>
             </w:r>
             <w:r>
+              <w:rPr>
+                <w:sz w:val="20"/>
+                <w:szCs w:val="20"/>
+              </w:rPr>
               <w:t>20</w:t>
             </w:r>
             <w:r>
+              <w:rPr>
+                <w:sz w:val="20"/>
+                <w:szCs w:val="20"/>
+              </w:rPr>
               <w:t>%</w:t>
             </w:r>
           </w:p>
           <w:p>
             <w:pPr>
               <w:jc w:val="center"/>
+              <w:rPr>
+                <w:sz w:val="20"/>
+                <w:szCs w:val="20"/>
+              </w:rPr>
             </w:pPr>
             <w:r>
+              <w:rPr>
+                <w:sz w:val="20"/>
+                <w:szCs w:val="20"/>
+              </w:rPr>
               <w:t>on each team member</w:t>
             </w:r>
           </w:p>
@@ -3259,8 +3513,16 @@
           <w:p>
             <w:pPr>
               <w:jc w:val="center"/>
+              <w:rPr>
+                <w:sz w:val="20"/>
+                <w:szCs w:val="20"/>
+              </w:rPr>
             </w:pPr>
             <w:r>
+              <w:rPr>
+                <w:sz w:val="20"/>
+                <w:szCs w:val="20"/>
+              </w:rPr>
               <w:t>Review, combination tasks and ready to submit</w:t>
             </w:r>
           </w:p>
@@ -3402,13 +3664,7 @@
         <w:t>verify</w:t>
       </w:r>
       <w:r>
-        <w:t xml:space="preserve"> the credibility of the sources </w:t>
-      </w:r>
-      <w:r>
-        <w:t>[4]</w:t>
-      </w:r>
-      <w:r>
-        <w:t>.</w:t>
+        <w:t xml:space="preserve"> the credibility of the sources [4].</w:t>
       </w:r>
     </w:p>
     <w:p>
@@ -4014,13 +4270,16 @@
         <w:jc w:val="both"/>
       </w:pPr>
       <w:r>
-        <w:t>To ensure the project is productive and effective, we are committed to delivering all the above features. This has necessitated the use of mathematical calculations to derive data from our dataset</w:t>
-      </w:r>
-      <w:r>
-        <w:t xml:space="preserve"> [5]</w:t>
-      </w:r>
-      <w:r>
-        <w:t>.</w:t>
+        <w:t>To ensure the project is productive and effective, we are committed to delivering all the above features</w:t>
+      </w:r>
+      <w:r>
+        <w:t xml:space="preserve"> which considered as must have features in our project</w:t>
+      </w:r>
+      <w:r>
+        <w:t>. This has necessitated the use of mathematical calculations to derive data from our dataset</w:t>
+      </w:r>
+      <w:r>
+        <w:t xml:space="preserve"> [5].</w:t>
       </w:r>
     </w:p>
     <w:p>
@@ -4656,7 +4915,16 @@
       </w:r>
     </w:p>
     <w:p>
-      <w:r>
+      <w:pPr>
+        <w:jc w:val="both"/>
+        <w:rPr>
+          <w:highlight w:val="yellow"/>
+        </w:rPr>
+      </w:pPr>
+      <w:r>
+        <w:rPr>
+          <w:highlight w:val="yellow"/>
+        </w:rPr>
         <w:t>Provide a summary of the project and what you learned from doing it.</w:t>
       </w:r>
     </w:p>
@@ -7097,6 +7365,7 @@
   <w:style w:type="character" w:default="1" w:styleId="DefaultParagraphFont">
     <w:name w:val="Default Paragraph Font"/>
     <w:uiPriority w:val="1"/>
+    <w:semiHidden/>
     <w:unhideWhenUsed/>
   </w:style>
   <w:style w:type="table" w:default="1" w:styleId="TableNormal">
@@ -7655,18 +7924,18 @@
 
 <file path=word/glossary/fontTable.xml><?xml version="1.0" encoding="utf-8"?>
 <w:fonts xmlns:mc="http://schemas.openxmlformats.org/markup-compatibility/2006" xmlns:r="http://schemas.openxmlformats.org/officeDocument/2006/relationships" xmlns:w="http://schemas.openxmlformats.org/wordprocessingml/2006/main" xmlns:w14="http://schemas.microsoft.com/office/word/2010/wordml" xmlns:w15="http://schemas.microsoft.com/office/word/2012/wordml" xmlns:w16cex="http://schemas.microsoft.com/office/word/2018/wordml/cex" xmlns:w16cid="http://schemas.microsoft.com/office/word/2016/wordml/cid" xmlns:w16="http://schemas.microsoft.com/office/word/2018/wordml" xmlns:w16du="http://schemas.microsoft.com/office/word/2023/wordml/word16du" xmlns:w16sdtdh="http://schemas.microsoft.com/office/word/2020/wordml/sdtdatahash" xmlns:w16se="http://schemas.microsoft.com/office/word/2015/wordml/symex" mc:Ignorable="w14 w15 w16se w16cid w16 w16cex w16sdtdh w16du">
+  <w:font w:name="Aptos">
+    <w:charset w:val="00"/>
+    <w:family w:val="swiss"/>
+    <w:pitch w:val="variable"/>
+    <w:sig w:usb0="20000287" w:usb1="00000003" w:usb2="00000000" w:usb3="00000000" w:csb0="0000019F" w:csb1="00000000"/>
+  </w:font>
   <w:font w:name="Times New Roman">
     <w:panose1 w:val="02020603050405020304"/>
     <w:charset w:val="00"/>
     <w:family w:val="roman"/>
     <w:pitch w:val="variable"/>
     <w:sig w:usb0="E0002EFF" w:usb1="C000785B" w:usb2="00000009" w:usb3="00000000" w:csb0="000001FF" w:csb1="00000000"/>
-  </w:font>
-  <w:font w:name="Aptos">
-    <w:charset w:val="00"/>
-    <w:family w:val="swiss"/>
-    <w:pitch w:val="variable"/>
-    <w:sig w:usb0="20000287" w:usb1="00000003" w:usb2="00000000" w:usb3="00000000" w:csb0="0000019F" w:csb1="00000000"/>
   </w:font>
   <w:font w:name="Courier New">
     <w:panose1 w:val="02070309020205020404"/>
@@ -7723,9 +7992,13 @@
     <w:rsid w:val="00022E83"/>
     <w:rsid w:val="001229FF"/>
     <w:rsid w:val="00287771"/>
+    <w:rsid w:val="002B5B85"/>
+    <w:rsid w:val="00594C9D"/>
     <w:rsid w:val="006C5F7D"/>
     <w:rsid w:val="007336BE"/>
     <w:rsid w:val="008E60CF"/>
+    <w:rsid w:val="00C10340"/>
+    <w:rsid w:val="00DF51C9"/>
   </w:rsids>
   <m:mathPr>
     <m:mathFont m:val="Cambria Math"/>

</xml_diff>

<commit_message>
Updated Assignment 3B - Project Process Book
</commit_message>
<xml_diff>
--- a/Assignment 3B-Project process book/Assignment 3B-Project Process Book.docx
+++ b/Assignment 3B-Project process book/Assignment 3B-Project Process Book.docx
@@ -365,7 +365,7 @@
                                     <w:sz w:val="24"/>
                                     <w:szCs w:val="24"/>
                                   </w:rPr>
-                                  <w:t>Wednesday, 18 September 2024</w:t>
+                                  <w:t>Monday, 30 September 2024</w:t>
                                 </w:r>
                                 <w:r>
                                   <w:rPr>
@@ -650,7 +650,7 @@
                               <w:sz w:val="24"/>
                               <w:szCs w:val="24"/>
                             </w:rPr>
-                            <w:t>Wednesday, 18 September 2024</w:t>
+                            <w:t>Monday, 30 September 2024</w:t>
                           </w:r>
                           <w:r>
                             <w:rPr>
@@ -2526,7 +2526,6 @@
           <w:sz w:val="24"/>
           <w:szCs w:val="24"/>
         </w:rPr>
-        <w:lastRenderedPageBreak/>
         <w:t>Visualisation purpose</w:t>
       </w:r>
       <w:bookmarkEnd w:id="2"/>
@@ -2562,6 +2561,7 @@
         <w:jc w:val="both"/>
       </w:pPr>
       <w:r>
+        <w:lastRenderedPageBreak/>
         <w:t>Team member - 103422254 (Thang Truong)</w:t>
       </w:r>
     </w:p>
@@ -2649,7 +2649,7 @@
         <w:jc w:val="both"/>
       </w:pPr>
       <w:r>
-        <w:t>Coming soon. . .</w:t>
+        <w:t>Our visualization will allow users to answer the following questions:</w:t>
       </w:r>
     </w:p>
     <w:p>
@@ -2660,6 +2660,124 @@
         <w:ind w:left="360"/>
         <w:jc w:val="both"/>
       </w:pPr>
+      <w:r>
+        <w:t>1. How did the economic growth recovery patterns differ across OECD countries?</w:t>
+      </w:r>
+    </w:p>
+    <w:p>
+      <w:pPr>
+        <w:pStyle w:val="ListParagraph"/>
+        <w:shd w:val="clear" w:color="auto" w:fill="C1E4F5" w:themeFill="accent1" w:themeFillTint="33"/>
+        <w:spacing w:before="120" w:after="120" w:line="360" w:lineRule="auto"/>
+        <w:ind w:left="360"/>
+        <w:jc w:val="both"/>
+      </w:pPr>
+      <w:r>
+        <w:t>2. What were the main drivers of GDP growth during the recovery period?</w:t>
+      </w:r>
+    </w:p>
+    <w:p>
+      <w:pPr>
+        <w:pStyle w:val="ListParagraph"/>
+        <w:shd w:val="clear" w:color="auto" w:fill="C1E4F5" w:themeFill="accent1" w:themeFillTint="33"/>
+        <w:spacing w:before="120" w:after="120" w:line="360" w:lineRule="auto"/>
+        <w:ind w:left="360"/>
+        <w:jc w:val="both"/>
+      </w:pPr>
+      <w:r>
+        <w:t>3. What is the change in employment concerning real and nominal domestic demand?</w:t>
+      </w:r>
+    </w:p>
+    <w:p>
+      <w:pPr>
+        <w:pStyle w:val="ListParagraph"/>
+        <w:shd w:val="clear" w:color="auto" w:fill="C1E4F5" w:themeFill="accent1" w:themeFillTint="33"/>
+        <w:spacing w:before="120" w:after="120" w:line="360" w:lineRule="auto"/>
+        <w:ind w:left="360"/>
+        <w:jc w:val="both"/>
+      </w:pPr>
+      <w:r>
+        <w:t>4. Did economic growth slowdown, and if so, when did it start showing signs of slowing down?</w:t>
+      </w:r>
+      <w:r>
+        <w:t xml:space="preserve"> [10]</w:t>
+      </w:r>
+    </w:p>
+    <w:p>
+      <w:pPr>
+        <w:pStyle w:val="ListParagraph"/>
+        <w:shd w:val="clear" w:color="auto" w:fill="C1E4F5" w:themeFill="accent1" w:themeFillTint="33"/>
+        <w:spacing w:before="120" w:after="120" w:line="360" w:lineRule="auto"/>
+        <w:ind w:left="360"/>
+        <w:jc w:val="both"/>
+      </w:pPr>
+      <w:r>
+        <w:t>Benefits of the visualization include:</w:t>
+      </w:r>
+    </w:p>
+    <w:p>
+      <w:pPr>
+        <w:pStyle w:val="ListParagraph"/>
+        <w:shd w:val="clear" w:color="auto" w:fill="C1E4F5" w:themeFill="accent1" w:themeFillTint="33"/>
+        <w:spacing w:before="120" w:after="120" w:line="360" w:lineRule="auto"/>
+        <w:ind w:left="360"/>
+        <w:jc w:val="both"/>
+      </w:pPr>
+      <w:r>
+        <w:t>•</w:t>
+      </w:r>
+      <w:r>
+        <w:tab/>
+        <w:t>Comparisons of cross countries' economies</w:t>
+      </w:r>
+    </w:p>
+    <w:p>
+      <w:pPr>
+        <w:pStyle w:val="ListParagraph"/>
+        <w:shd w:val="clear" w:color="auto" w:fill="C1E4F5" w:themeFill="accent1" w:themeFillTint="33"/>
+        <w:spacing w:before="120" w:after="120" w:line="360" w:lineRule="auto"/>
+        <w:ind w:left="360"/>
+        <w:jc w:val="both"/>
+      </w:pPr>
+      <w:r>
+        <w:t>•</w:t>
+      </w:r>
+      <w:r>
+        <w:tab/>
+        <w:t>Components of economic growth are underlined</w:t>
+      </w:r>
+    </w:p>
+    <w:p>
+      <w:pPr>
+        <w:pStyle w:val="ListParagraph"/>
+        <w:shd w:val="clear" w:color="auto" w:fill="C1E4F5" w:themeFill="accent1" w:themeFillTint="33"/>
+        <w:spacing w:before="120" w:after="120" w:line="360" w:lineRule="auto"/>
+        <w:ind w:left="360"/>
+        <w:jc w:val="both"/>
+      </w:pPr>
+      <w:r>
+        <w:t>•</w:t>
+      </w:r>
+      <w:r>
+        <w:tab/>
+        <w:t>The connection between employment and economic demand</w:t>
+      </w:r>
+    </w:p>
+    <w:p>
+      <w:pPr>
+        <w:pStyle w:val="ListParagraph"/>
+        <w:shd w:val="clear" w:color="auto" w:fill="C1E4F5" w:themeFill="accent1" w:themeFillTint="33"/>
+        <w:spacing w:before="120" w:after="120" w:line="360" w:lineRule="auto"/>
+        <w:ind w:left="360"/>
+        <w:jc w:val="both"/>
+      </w:pPr>
+      <w:r>
+        <w:t>•</w:t>
+      </w:r>
+      <w:r>
+        <w:tab/>
+        <w:t>Early warning signs for possible economic slowdown can be spotted</w:t>
+      </w:r>
     </w:p>
     <w:p>
       <w:pPr>
@@ -2766,7 +2884,6 @@
           <w:sz w:val="24"/>
           <w:szCs w:val="24"/>
         </w:rPr>
-        <w:lastRenderedPageBreak/>
         <w:t>Project schedule</w:t>
       </w:r>
       <w:bookmarkEnd w:id="3"/>
@@ -3688,6 +3805,14 @@
         <w:ind w:left="360"/>
         <w:jc w:val="both"/>
       </w:pPr>
+    </w:p>
+    <w:p>
+      <w:pPr>
+        <w:pStyle w:val="ListParagraph"/>
+        <w:spacing w:before="120" w:after="120" w:line="360" w:lineRule="auto"/>
+        <w:ind w:left="360"/>
+        <w:jc w:val="both"/>
+      </w:pPr>
       <w:r>
         <w:t>The datasets we had collected are being expressed in type of table format. It contains three attributes like Employment, Real domestic demand, and Nominal domestic demand.</w:t>
       </w:r>
@@ -3729,18 +3854,30 @@
     <w:p>
       <w:pPr>
         <w:pStyle w:val="ListParagraph"/>
+        <w:shd w:val="clear" w:color="auto" w:fill="C1E4F5" w:themeFill="accent1" w:themeFillTint="33"/>
         <w:spacing w:before="120" w:after="120" w:line="360" w:lineRule="auto"/>
         <w:ind w:left="360"/>
         <w:jc w:val="both"/>
       </w:pPr>
-    </w:p>
-    <w:p>
-      <w:pPr>
-        <w:pStyle w:val="ListParagraph"/>
+      <w:r>
+        <w:t xml:space="preserve">Dataset 2- </w:t>
+      </w:r>
+      <w:r>
+        <w:t>The-economy-recovered-rapidly-but-growth-is-now-slowing</w:t>
+      </w:r>
+    </w:p>
+    <w:p>
+      <w:pPr>
+        <w:pStyle w:val="ListParagraph"/>
+        <w:shd w:val="clear" w:color="auto" w:fill="C1E4F5" w:themeFill="accent1" w:themeFillTint="33"/>
         <w:spacing w:before="120" w:after="120" w:line="360" w:lineRule="auto"/>
         <w:ind w:left="360"/>
         <w:jc w:val="both"/>
       </w:pPr>
+      <w:r>
+        <w:lastRenderedPageBreak/>
+        <w:t>Team member - 104924340 (Linh Doan)</w:t>
+      </w:r>
     </w:p>
     <w:p>
       <w:pPr>
@@ -3751,23 +3888,82 @@
         <w:jc w:val="both"/>
       </w:pPr>
       <w:r>
-        <w:lastRenderedPageBreak/>
-        <w:t xml:space="preserve">Dataset 2- </w:t>
-      </w:r>
-      <w:r>
-        <w:t>The-economy-recovered-rapidly-but-growth-is-now-slowing</w:t>
-      </w:r>
-    </w:p>
-    <w:p>
-      <w:pPr>
-        <w:pStyle w:val="ListParagraph"/>
+        <w:t>The data presented in this visualization is derived from two main indexes and quarterly time intervals:</w:t>
+      </w:r>
+    </w:p>
+    <w:p>
+      <w:pPr>
+        <w:pStyle w:val="ListParagraph"/>
+        <w:numPr>
+          <w:ilvl w:val="0"/>
+          <w:numId w:val="10"/>
+        </w:numPr>
         <w:shd w:val="clear" w:color="auto" w:fill="C1E4F5" w:themeFill="accent1" w:themeFillTint="33"/>
         <w:spacing w:before="120" w:after="120" w:line="360" w:lineRule="auto"/>
+        <w:jc w:val="both"/>
+      </w:pPr>
+      <w:r>
+        <w:t>Employment Index: This index tracks the changes in employment levels over time, where the base period is set to March 1, 2016 (indexed to 100). This allows us to observe how employment levels have increased or decreased relative to the base period.</w:t>
+      </w:r>
+    </w:p>
+    <w:p>
+      <w:pPr>
+        <w:pStyle w:val="ListParagraph"/>
+        <w:numPr>
+          <w:ilvl w:val="0"/>
+          <w:numId w:val="10"/>
+        </w:numPr>
+        <w:shd w:val="clear" w:color="auto" w:fill="C1E4F5" w:themeFill="accent1" w:themeFillTint="33"/>
+        <w:spacing w:before="120" w:after="120" w:line="360" w:lineRule="auto"/>
+        <w:jc w:val="both"/>
+      </w:pPr>
+      <w:r>
+        <w:t>Real Domestic Demand Index: This index measures the demand for goods and services within the domestic economy, adjusted for inflation. Like the Employment Index, it uses March 1, 2016, as the base period (100), making it possible to compare changes in real demand over time, independent of price level changes</w:t>
+      </w:r>
+      <w:r>
+        <w:t xml:space="preserve"> [9].</w:t>
+      </w:r>
+    </w:p>
+    <w:p>
+      <w:pPr>
+        <w:pStyle w:val="ListParagraph"/>
+        <w:numPr>
+          <w:ilvl w:val="0"/>
+          <w:numId w:val="10"/>
+        </w:numPr>
+        <w:shd w:val="clear" w:color="auto" w:fill="C1E4F5" w:themeFill="accent1" w:themeFillTint="33"/>
+        <w:spacing w:before="120" w:after="120" w:line="360" w:lineRule="auto"/>
+        <w:jc w:val="both"/>
+      </w:pPr>
+      <w:r>
+        <w:t>Nominal Domestic Demand Index: Unlike the Real Domestic Demand Index, this index reflects the total demand for domestic goods and services without adjusting for inflation. It is also indexed to the same base period, March 1, 2016 (100), to provide a consistent frame of reference.</w:t>
+      </w:r>
+    </w:p>
+    <w:p>
+      <w:pPr>
+        <w:pStyle w:val="ListParagraph"/>
+        <w:numPr>
+          <w:ilvl w:val="0"/>
+          <w:numId w:val="10"/>
+        </w:numPr>
+        <w:shd w:val="clear" w:color="auto" w:fill="C1E4F5" w:themeFill="accent1" w:themeFillTint="33"/>
+        <w:spacing w:before="120" w:after="120" w:line="360" w:lineRule="auto"/>
+        <w:jc w:val="both"/>
+      </w:pPr>
+      <w:r>
+        <w:t>Quarterly Dates: The intervals used for this data are based on quarterly time periods (e.g., Q1 2016, Q2 2016, etc.), which represent the data collection periods for each of the indices mentioned. These dates help to map the progression of the economic indicators over time.</w:t>
+      </w:r>
+    </w:p>
+    <w:p>
+      <w:pPr>
+        <w:pStyle w:val="ListParagraph"/>
+        <w:shd w:val="clear" w:color="auto" w:fill="C1E4F5" w:themeFill="accent1" w:themeFillTint="33"/>
+        <w:spacing w:before="120" w:after="120" w:line="360" w:lineRule="auto"/>
         <w:ind w:left="360"/>
         <w:jc w:val="both"/>
       </w:pPr>
       <w:r>
-        <w:t>Team member - 104924340 (Linh Doan)</w:t>
+        <w:t>All indices are ratio data, as they represent measurements relative to a base value. The quarterly dates are interval data, marking regular time intervals to show trends across different periods.</w:t>
       </w:r>
     </w:p>
     <w:p>
@@ -3779,7 +3975,10 @@
         <w:jc w:val="both"/>
       </w:pPr>
       <w:r>
-        <w:t>Coming soon. . .</w:t>
+        <w:t>This visualization is intended to illustrate the trends in employment and domestic demand (both real and nominal) over time, enabling a comparative analysis of how these economic factors have shifted from the base period of March 1, 2016. By indexing the data to a common reference point, we can directly observe how each factor has evolved, which is useful for identifying economic patterns or evaluating policy impacts.</w:t>
+      </w:r>
+      <w:r>
+        <w:t xml:space="preserve"> [11]</w:t>
       </w:r>
     </w:p>
     <w:p>
@@ -3797,55 +3996,6 @@
         <w:shd w:val="clear" w:color="auto" w:fill="C1E4F5" w:themeFill="accent1" w:themeFillTint="33"/>
         <w:spacing w:before="120" w:after="120" w:line="360" w:lineRule="auto"/>
         <w:ind w:left="360"/>
-        <w:jc w:val="both"/>
-      </w:pPr>
-    </w:p>
-    <w:p>
-      <w:pPr>
-        <w:pStyle w:val="ListParagraph"/>
-        <w:shd w:val="clear" w:color="auto" w:fill="C1E4F5" w:themeFill="accent1" w:themeFillTint="33"/>
-        <w:spacing w:before="120" w:after="120" w:line="360" w:lineRule="auto"/>
-        <w:ind w:left="360"/>
-        <w:jc w:val="both"/>
-      </w:pPr>
-    </w:p>
-    <w:p>
-      <w:pPr>
-        <w:pStyle w:val="ListParagraph"/>
-        <w:spacing w:before="120" w:after="120" w:line="360" w:lineRule="auto"/>
-        <w:ind w:left="1440"/>
-        <w:jc w:val="both"/>
-      </w:pPr>
-    </w:p>
-    <w:p>
-      <w:pPr>
-        <w:pStyle w:val="ListParagraph"/>
-        <w:spacing w:before="120" w:after="120" w:line="360" w:lineRule="auto"/>
-        <w:ind w:left="1440"/>
-        <w:jc w:val="both"/>
-      </w:pPr>
-    </w:p>
-    <w:p>
-      <w:pPr>
-        <w:pStyle w:val="ListParagraph"/>
-        <w:spacing w:before="120" w:after="120" w:line="360" w:lineRule="auto"/>
-        <w:ind w:left="1440"/>
-        <w:jc w:val="both"/>
-      </w:pPr>
-    </w:p>
-    <w:p>
-      <w:pPr>
-        <w:pStyle w:val="ListParagraph"/>
-        <w:spacing w:before="120" w:after="120" w:line="360" w:lineRule="auto"/>
-        <w:ind w:left="1440"/>
-        <w:jc w:val="both"/>
-      </w:pPr>
-    </w:p>
-    <w:p>
-      <w:pPr>
-        <w:pStyle w:val="ListParagraph"/>
-        <w:spacing w:before="120" w:after="120" w:line="360" w:lineRule="auto"/>
-        <w:ind w:left="1440"/>
         <w:jc w:val="both"/>
       </w:pPr>
     </w:p>
@@ -3957,7 +4107,11 @@
         <w:t>Secondly</w:t>
       </w:r>
       <w:r>
-        <w:t>, we will identify long-term trends in each attribute, analyze correlations between these variables</w:t>
+        <w:t xml:space="preserve">, we will </w:t>
+      </w:r>
+      <w:r>
+        <w:lastRenderedPageBreak/>
+        <w:t>identify long-term trends in each attribute, analyze correlations between these variables</w:t>
       </w:r>
       <w:r>
         <w:t>. Finally, we will</w:t>
@@ -4022,7 +4176,7 @@
         <w:jc w:val="both"/>
       </w:pPr>
       <w:r>
-        <w:t>Coming soon. . .</w:t>
+        <w:t>In this section, we detail the data processing operations, including data cleanup, derivation of variables, and data manipulation techniques. Data processing is a crucial step to ensure that the data is ready for analysis and visualization. Below are the operations carried out for processing the data:</w:t>
       </w:r>
     </w:p>
     <w:p>
@@ -4033,6 +4187,9 @@
         <w:ind w:left="360"/>
         <w:jc w:val="both"/>
       </w:pPr>
+      <w:r>
+        <w:t>1. Standardization of Date Format</w:t>
+      </w:r>
     </w:p>
     <w:p>
       <w:pPr>
@@ -4042,6 +4199,279 @@
         <w:ind w:left="360"/>
         <w:jc w:val="both"/>
       </w:pPr>
+      <w:r>
+        <w:t>Objective: Both datasets have interval data, but the date formats might not be consistent across sources. We standardize the date format to ensure proper alignment of data points when merging or comparing datasets.</w:t>
+      </w:r>
+    </w:p>
+    <w:p>
+      <w:pPr>
+        <w:pStyle w:val="ListParagraph"/>
+        <w:shd w:val="clear" w:color="auto" w:fill="C1E4F5" w:themeFill="accent1" w:themeFillTint="33"/>
+        <w:spacing w:before="120" w:after="120" w:line="360" w:lineRule="auto"/>
+        <w:ind w:left="360"/>
+        <w:jc w:val="both"/>
+      </w:pPr>
+      <w:r>
+        <w:t>Process: The dates are converted into a common format (YYYY-MM-DD) in Excel. This allows for easy sorting and filtering of data by quarters (e.g., Q1 2016, Q2 2016).</w:t>
+      </w:r>
+    </w:p>
+    <w:p>
+      <w:pPr>
+        <w:pStyle w:val="ListParagraph"/>
+        <w:shd w:val="clear" w:color="auto" w:fill="C1E4F5" w:themeFill="accent1" w:themeFillTint="33"/>
+        <w:spacing w:before="120" w:after="120" w:line="360" w:lineRule="auto"/>
+        <w:ind w:left="360"/>
+        <w:jc w:val="both"/>
+      </w:pPr>
+      <w:r>
+        <w:t>2. Year-over-Year Growth Rate Calculation</w:t>
+      </w:r>
+    </w:p>
+    <w:p>
+      <w:pPr>
+        <w:shd w:val="clear" w:color="auto" w:fill="C1E4F5" w:themeFill="accent1" w:themeFillTint="33"/>
+        <w:spacing w:before="120" w:after="120" w:line="360" w:lineRule="auto"/>
+        <w:jc w:val="both"/>
+      </w:pPr>
+      <w:r>
+        <w:t>Objective: To understand how key economic indices like GDP, employment, and demand change over time, we calculate their year-over-year (YoY) growth rates.</w:t>
+      </w:r>
+    </w:p>
+    <w:p>
+      <w:pPr>
+        <w:shd w:val="clear" w:color="auto" w:fill="C1E4F5" w:themeFill="accent1" w:themeFillTint="33"/>
+        <w:spacing w:before="120" w:after="120" w:line="360" w:lineRule="auto"/>
+        <w:jc w:val="both"/>
+      </w:pPr>
+      <w:r>
+        <w:t>Process: The YoY growth rate is calculated using the formula</w:t>
+      </w:r>
+      <w:r>
+        <w:t>:</w:t>
+      </w:r>
+    </w:p>
+    <w:p>
+      <w:pPr>
+        <w:pStyle w:val="ListParagraph"/>
+        <w:numPr>
+          <w:ilvl w:val="0"/>
+          <w:numId w:val="12"/>
+        </w:numPr>
+        <w:shd w:val="clear" w:color="auto" w:fill="C1E4F5" w:themeFill="accent1" w:themeFillTint="33"/>
+        <w:spacing w:before="120" w:after="120" w:line="360" w:lineRule="auto"/>
+        <w:jc w:val="both"/>
+        <w:rPr>
+          <w:b/>
+          <w:bCs/>
+        </w:rPr>
+      </w:pPr>
+      <w:r>
+        <w:rPr>
+          <w:b/>
+          <w:bCs/>
+        </w:rPr>
+        <w:t>[(Current period value – Last period value) / Last period value] x 100</w:t>
+      </w:r>
+    </w:p>
+    <w:p>
+      <w:pPr>
+        <w:shd w:val="clear" w:color="auto" w:fill="C1E4F5" w:themeFill="accent1" w:themeFillTint="33"/>
+        <w:spacing w:before="120" w:after="120" w:line="360" w:lineRule="auto"/>
+        <w:jc w:val="both"/>
+      </w:pPr>
+      <w:r>
+        <w:t xml:space="preserve">  </w:t>
+      </w:r>
+      <w:r>
+        <w:t>Application: This is applied to GDP, Employment Index, and both the Real and Nominal Domestic Demand Index to track their percentage change on an annual basis.</w:t>
+      </w:r>
+    </w:p>
+    <w:p>
+      <w:pPr>
+        <w:shd w:val="clear" w:color="auto" w:fill="C1E4F5" w:themeFill="accent1" w:themeFillTint="33"/>
+        <w:spacing w:before="120" w:after="120" w:line="360" w:lineRule="auto"/>
+        <w:jc w:val="both"/>
+      </w:pPr>
+      <w:r>
+        <w:t>3. Moving Averages Calculation</w:t>
+      </w:r>
+    </w:p>
+    <w:p>
+      <w:pPr>
+        <w:shd w:val="clear" w:color="auto" w:fill="C1E4F5" w:themeFill="accent1" w:themeFillTint="33"/>
+        <w:spacing w:before="120" w:after="120" w:line="360" w:lineRule="auto"/>
+        <w:jc w:val="both"/>
+      </w:pPr>
+      <w:r>
+        <w:t>Objective: Economic data often experiences short-term fluctuations, so we apply moving averages to smooth out these fluctuations and highlight longer-term trends.</w:t>
+      </w:r>
+    </w:p>
+    <w:p>
+      <w:pPr>
+        <w:shd w:val="clear" w:color="auto" w:fill="C1E4F5" w:themeFill="accent1" w:themeFillTint="33"/>
+        <w:spacing w:before="120" w:after="120" w:line="360" w:lineRule="auto"/>
+        <w:jc w:val="both"/>
+      </w:pPr>
+      <w:r>
+        <w:t xml:space="preserve">Process: In Excel, we use the </w:t>
+      </w:r>
+      <w:proofErr w:type="gramStart"/>
+      <w:r>
+        <w:t>AVERAGE(</w:t>
+      </w:r>
+      <w:proofErr w:type="gramEnd"/>
+      <w:r>
+        <w:t>) function over a defined window (e.g., a 4-quarter moving average) to compute the average index value over time. This helps in reducing volatility and focusing on the overall trend</w:t>
+      </w:r>
+      <w:r>
+        <w:t xml:space="preserve"> [14].</w:t>
+      </w:r>
+    </w:p>
+    <w:p>
+      <w:pPr>
+        <w:shd w:val="clear" w:color="auto" w:fill="C1E4F5" w:themeFill="accent1" w:themeFillTint="33"/>
+        <w:spacing w:before="120" w:after="120" w:line="360" w:lineRule="auto"/>
+        <w:jc w:val="both"/>
+      </w:pPr>
+      <w:r>
+        <w:t>4. Derivation of Recovery Strength Index</w:t>
+      </w:r>
+    </w:p>
+    <w:p>
+      <w:pPr>
+        <w:shd w:val="clear" w:color="auto" w:fill="C1E4F5" w:themeFill="accent1" w:themeFillTint="33"/>
+        <w:spacing w:before="120" w:after="120" w:line="360" w:lineRule="auto"/>
+        <w:jc w:val="both"/>
+      </w:pPr>
+      <w:r>
+        <w:t>Objective: The Recovery Strength Index measures how the economy has recovered post-recession compared to pre-recession trends.</w:t>
+      </w:r>
+    </w:p>
+    <w:p>
+      <w:pPr>
+        <w:shd w:val="clear" w:color="auto" w:fill="C1E4F5" w:themeFill="accent1" w:themeFillTint="33"/>
+        <w:spacing w:before="120" w:after="120" w:line="360" w:lineRule="auto"/>
+        <w:jc w:val="both"/>
+      </w:pPr>
+      <w:r>
+        <w:lastRenderedPageBreak/>
+        <w:t>Calculation:</w:t>
+      </w:r>
+      <w:r>
+        <w:t xml:space="preserve"> </w:t>
+      </w:r>
+    </w:p>
+    <w:p>
+      <w:pPr>
+        <w:pStyle w:val="ListParagraph"/>
+        <w:numPr>
+          <w:ilvl w:val="0"/>
+          <w:numId w:val="13"/>
+        </w:numPr>
+        <w:shd w:val="clear" w:color="auto" w:fill="C1E4F5" w:themeFill="accent1" w:themeFillTint="33"/>
+        <w:spacing w:before="120" w:after="120" w:line="360" w:lineRule="auto"/>
+        <w:jc w:val="both"/>
+        <w:rPr>
+          <w:b/>
+          <w:bCs/>
+        </w:rPr>
+      </w:pPr>
+      <w:r>
+        <w:rPr>
+          <w:b/>
+          <w:bCs/>
+        </w:rPr>
+        <w:t>Recovery strength index = (</w:t>
+      </w:r>
+      <w:proofErr w:type="gramStart"/>
+      <w:r>
+        <w:rPr>
+          <w:b/>
+          <w:bCs/>
+        </w:rPr>
+        <w:t>Post-recession</w:t>
+      </w:r>
+      <w:proofErr w:type="gramEnd"/>
+      <w:r>
+        <w:rPr>
+          <w:b/>
+          <w:bCs/>
+        </w:rPr>
+        <w:t xml:space="preserve"> growth rate / Pre-recession average growth rate) * 100</w:t>
+      </w:r>
+    </w:p>
+    <w:p>
+      <w:pPr>
+        <w:shd w:val="clear" w:color="auto" w:fill="C1E4F5" w:themeFill="accent1" w:themeFillTint="33"/>
+        <w:spacing w:before="120" w:after="120" w:line="360" w:lineRule="auto"/>
+        <w:jc w:val="both"/>
+      </w:pPr>
+      <w:r>
+        <w:t>Explanation: This index provides a comparative measure, where values greater than 100 indicate stronger recovery compared to pre-recession trends, and values less than 100 indicate a weaker recovery.</w:t>
+      </w:r>
+    </w:p>
+    <w:p>
+      <w:pPr>
+        <w:shd w:val="clear" w:color="auto" w:fill="C1E4F5" w:themeFill="accent1" w:themeFillTint="33"/>
+        <w:spacing w:before="120" w:after="120" w:line="360" w:lineRule="auto"/>
+        <w:jc w:val="both"/>
+      </w:pPr>
+      <w:r>
+        <w:t>5. Derivation of Contribution to GDP Growth</w:t>
+      </w:r>
+    </w:p>
+    <w:p>
+      <w:pPr>
+        <w:shd w:val="clear" w:color="auto" w:fill="C1E4F5" w:themeFill="accent1" w:themeFillTint="33"/>
+        <w:spacing w:before="120" w:after="120" w:line="360" w:lineRule="auto"/>
+        <w:jc w:val="both"/>
+      </w:pPr>
+      <w:r>
+        <w:t>Objective: For each component contributing to GDP growth (e.g., employment, demand), we calculate its relative contribution to total GDP growth.</w:t>
+      </w:r>
+    </w:p>
+    <w:p>
+      <w:pPr>
+        <w:shd w:val="clear" w:color="auto" w:fill="C1E4F5" w:themeFill="accent1" w:themeFillTint="33"/>
+        <w:spacing w:before="120" w:after="120" w:line="360" w:lineRule="auto"/>
+        <w:jc w:val="both"/>
+      </w:pPr>
+      <w:r>
+        <w:t>Calculation:</w:t>
+      </w:r>
+    </w:p>
+    <w:p>
+      <w:pPr>
+        <w:pStyle w:val="ListParagraph"/>
+        <w:numPr>
+          <w:ilvl w:val="0"/>
+          <w:numId w:val="14"/>
+        </w:numPr>
+        <w:shd w:val="clear" w:color="auto" w:fill="C1E4F5" w:themeFill="accent1" w:themeFillTint="33"/>
+        <w:spacing w:before="120" w:after="120" w:line="360" w:lineRule="auto"/>
+        <w:jc w:val="both"/>
+        <w:rPr>
+          <w:b/>
+          <w:bCs/>
+        </w:rPr>
+      </w:pPr>
+      <w:r>
+        <w:rPr>
+          <w:b/>
+          <w:bCs/>
+        </w:rPr>
+        <w:t>Contribution of Component to GDP Growth = Component Growth * Component Weight / Total GDP Growth</w:t>
+      </w:r>
+    </w:p>
+    <w:p>
+      <w:pPr>
+        <w:shd w:val="clear" w:color="auto" w:fill="C1E4F5" w:themeFill="accent1" w:themeFillTint="33"/>
+        <w:spacing w:before="120" w:after="120" w:line="360" w:lineRule="auto"/>
+        <w:jc w:val="both"/>
+      </w:pPr>
+      <w:r>
+        <w:t>Explanation: This calculation allows us to determine how much each component (such as Employment Index or Demand Index) contributes to the overall growth of GDP, factoring in its weight within the economy.</w:t>
+      </w:r>
     </w:p>
     <w:p>
       <w:pPr>
@@ -4065,7 +4495,6 @@
           <w:sz w:val="28"/>
           <w:szCs w:val="28"/>
         </w:rPr>
-        <w:lastRenderedPageBreak/>
         <w:t>Requirements</w:t>
       </w:r>
       <w:bookmarkEnd w:id="7"/>
@@ -4323,80 +4752,83 @@
         <w:jc w:val="both"/>
       </w:pPr>
       <w:r>
-        <w:t>Coming soon. . .</w:t>
-      </w:r>
-    </w:p>
-    <w:p>
-      <w:pPr>
-        <w:pStyle w:val="ListParagraph"/>
+        <w:t>In the project, the must-have features of the line chart, stacked bar chart, and pie chart were essential for effectively communicating the economic data and achieving the core objectives of the visualization platform. These features provided the foundation for interactive and comparative analysis, without which the project would be considered incomplete or unsuccessful.</w:t>
+      </w:r>
+    </w:p>
+    <w:p>
+      <w:pPr>
+        <w:pStyle w:val="ListParagraph"/>
+        <w:numPr>
+          <w:ilvl w:val="0"/>
+          <w:numId w:val="14"/>
+        </w:numPr>
         <w:shd w:val="clear" w:color="auto" w:fill="C1E4F5" w:themeFill="accent1" w:themeFillTint="33"/>
         <w:spacing w:before="120" w:after="120" w:line="360" w:lineRule="auto"/>
-        <w:ind w:left="0"/>
-        <w:jc w:val="both"/>
-      </w:pPr>
-    </w:p>
-    <w:p>
-      <w:pPr>
-        <w:pStyle w:val="ListParagraph"/>
+        <w:jc w:val="both"/>
+      </w:pPr>
+      <w:r>
+        <w:t xml:space="preserve">The line chart needed to be interactive, allowing users to explore trends in GDP growth across different OECD countries over time. It was critical that users could hover over data points to see precise values for each </w:t>
+      </w:r>
+      <w:r>
+        <w:t>time</w:t>
+      </w:r>
+      <w:r>
+        <w:t>, enabling detailed comparisons between countries.</w:t>
+      </w:r>
+      <w:r>
+        <w:t xml:space="preserve"> </w:t>
+      </w:r>
+      <w:r>
+        <w:t xml:space="preserve">This feature was essential for tracking and </w:t>
+      </w:r>
+      <w:r>
+        <w:t>analysing</w:t>
+      </w:r>
+      <w:r>
+        <w:t xml:space="preserve"> changes in GDP over time. Without it, users would be unable to visualize economic trajectories and make meaningful comparisons between different nations.</w:t>
+      </w:r>
+    </w:p>
+    <w:p>
+      <w:pPr>
+        <w:pStyle w:val="ListParagraph"/>
+        <w:numPr>
+          <w:ilvl w:val="0"/>
+          <w:numId w:val="14"/>
+        </w:numPr>
         <w:shd w:val="clear" w:color="auto" w:fill="C1E4F5" w:themeFill="accent1" w:themeFillTint="33"/>
         <w:spacing w:before="120" w:after="120" w:line="360" w:lineRule="auto"/>
-        <w:ind w:left="0"/>
-        <w:jc w:val="both"/>
-      </w:pPr>
-    </w:p>
-    <w:p>
-      <w:pPr>
-        <w:pStyle w:val="ListParagraph"/>
+        <w:jc w:val="both"/>
+      </w:pPr>
+      <w:r>
+        <w:t>The stacked bar chart was required to display the contributions of multiple components (e.g., employment, real and nominal domestic demand) to overall GDP growth. The ability to see how each component stacked up relative to the others over time was crucial for understanding the composition of GDP growth.</w:t>
+      </w:r>
+      <w:r>
+        <w:t xml:space="preserve"> </w:t>
+      </w:r>
+      <w:r>
+        <w:t>This chart provided insight into the relative impact of different economic factors on GDP growth. Without the stacked bar chart, users would miss a clear visual representation of how each component contributed to the total economic performance.</w:t>
+      </w:r>
+    </w:p>
+    <w:p>
+      <w:pPr>
+        <w:pStyle w:val="ListParagraph"/>
+        <w:numPr>
+          <w:ilvl w:val="0"/>
+          <w:numId w:val="14"/>
+        </w:numPr>
         <w:shd w:val="clear" w:color="auto" w:fill="C1E4F5" w:themeFill="accent1" w:themeFillTint="33"/>
         <w:spacing w:before="120" w:after="120" w:line="360" w:lineRule="auto"/>
-        <w:ind w:left="0"/>
-        <w:jc w:val="both"/>
-      </w:pPr>
-    </w:p>
-    <w:p>
-      <w:pPr>
-        <w:pStyle w:val="ListParagraph"/>
-        <w:shd w:val="clear" w:color="auto" w:fill="C1E4F5" w:themeFill="accent1" w:themeFillTint="33"/>
-        <w:spacing w:before="120" w:after="120" w:line="360" w:lineRule="auto"/>
-        <w:ind w:left="0"/>
-        <w:jc w:val="both"/>
-      </w:pPr>
-    </w:p>
-    <w:p>
-      <w:pPr>
-        <w:pStyle w:val="ListParagraph"/>
-        <w:shd w:val="clear" w:color="auto" w:fill="C1E4F5" w:themeFill="accent1" w:themeFillTint="33"/>
-        <w:spacing w:before="120" w:after="120" w:line="360" w:lineRule="auto"/>
-        <w:ind w:left="0"/>
-        <w:jc w:val="both"/>
-      </w:pPr>
-    </w:p>
-    <w:p>
-      <w:pPr>
-        <w:pStyle w:val="ListParagraph"/>
-        <w:shd w:val="clear" w:color="auto" w:fill="C1E4F5" w:themeFill="accent1" w:themeFillTint="33"/>
-        <w:spacing w:before="120" w:after="120" w:line="360" w:lineRule="auto"/>
-        <w:ind w:left="0"/>
-        <w:jc w:val="both"/>
-      </w:pPr>
-    </w:p>
-    <w:p>
-      <w:pPr>
-        <w:pStyle w:val="ListParagraph"/>
-        <w:shd w:val="clear" w:color="auto" w:fill="C1E4F5" w:themeFill="accent1" w:themeFillTint="33"/>
-        <w:spacing w:before="120" w:after="120" w:line="360" w:lineRule="auto"/>
-        <w:ind w:left="0"/>
-        <w:jc w:val="both"/>
-      </w:pPr>
-    </w:p>
-    <w:p>
-      <w:pPr>
-        <w:pStyle w:val="ListParagraph"/>
-        <w:shd w:val="clear" w:color="auto" w:fill="C1E4F5" w:themeFill="accent1" w:themeFillTint="33"/>
-        <w:spacing w:before="120" w:after="120" w:line="360" w:lineRule="auto"/>
-        <w:ind w:left="0"/>
-        <w:jc w:val="both"/>
-      </w:pPr>
+        <w:jc w:val="both"/>
+      </w:pPr>
+      <w:r>
+        <w:t>The pie chart was needed to show the proportional distribution of GDP components or other key categories at a specific point in time. It was essential that the pie chart provided a clear visual breakdown of how different elements contributed to the whole.</w:t>
+      </w:r>
+      <w:r>
+        <w:t xml:space="preserve"> </w:t>
+      </w:r>
+      <w:r>
+        <w:t>The pie chart allowed users to quickly grasp the relative size of each component in the dataset, providing an easy way to understand the distribution of factors like employment and demand within the total GDP. Without it, users would lose a crucial perspective on the proportional relationships in the data.</w:t>
+      </w:r>
     </w:p>
     <w:p>
       <w:pPr>
@@ -4430,7 +4862,6 @@
           <w:sz w:val="24"/>
           <w:szCs w:val="24"/>
         </w:rPr>
-        <w:lastRenderedPageBreak/>
         <w:t>Optional features</w:t>
       </w:r>
       <w:bookmarkEnd w:id="9"/>
@@ -4531,26 +4962,91 @@
         <w:jc w:val="both"/>
       </w:pPr>
       <w:r>
-        <w:t>Coming soon. . .</w:t>
-      </w:r>
-    </w:p>
-    <w:p>
-      <w:pPr>
-        <w:pStyle w:val="ListParagraph"/>
+        <w:t xml:space="preserve">In addition to the must-have features, the project identified several optional features that would be beneficial to </w:t>
+      </w:r>
+      <w:r>
+        <w:t>include but</w:t>
+      </w:r>
+      <w:r>
+        <w:t xml:space="preserve"> were not considered critical for the project's success. These features were aimed at enhancing the user experience and providing additional analytical insights. Below is a list of these optional features and an evaluation of whether any of them were delivered:</w:t>
+      </w:r>
+    </w:p>
+    <w:p>
+      <w:pPr>
+        <w:pStyle w:val="ListParagraph"/>
+        <w:numPr>
+          <w:ilvl w:val="0"/>
+          <w:numId w:val="17"/>
+        </w:numPr>
         <w:shd w:val="clear" w:color="auto" w:fill="C1E4F5" w:themeFill="accent1" w:themeFillTint="33"/>
         <w:spacing w:before="120" w:after="120" w:line="360" w:lineRule="auto"/>
-        <w:ind w:left="0"/>
-        <w:jc w:val="both"/>
-      </w:pPr>
-    </w:p>
-    <w:p>
-      <w:pPr>
-        <w:pStyle w:val="ListParagraph"/>
+        <w:jc w:val="both"/>
+      </w:pPr>
+      <w:r>
+        <w:t>The ability to generate predictive trendlines based on current economic patterns. This would allow users to see potential future GDP growth trends by extrapolating data from past and current indicators.</w:t>
+      </w:r>
+      <w:r>
+        <w:t xml:space="preserve"> </w:t>
+      </w:r>
+      <w:r>
+        <w:t xml:space="preserve">Due to time constraints and the complexity of implementing predictive algorithms, this feature was not included in the final version of the project. However, it remains a valuable feature for future </w:t>
+      </w:r>
+      <w:proofErr w:type="gramStart"/>
+      <w:r>
+        <w:t>development</w:t>
+      </w:r>
+      <w:r>
+        <w:t>[</w:t>
+      </w:r>
+      <w:proofErr w:type="gramEnd"/>
+      <w:r>
+        <w:t>10].</w:t>
+      </w:r>
+    </w:p>
+    <w:p>
+      <w:pPr>
+        <w:pStyle w:val="ListParagraph"/>
+        <w:numPr>
+          <w:ilvl w:val="0"/>
+          <w:numId w:val="17"/>
+        </w:numPr>
         <w:shd w:val="clear" w:color="auto" w:fill="C1E4F5" w:themeFill="accent1" w:themeFillTint="33"/>
         <w:spacing w:before="120" w:after="120" w:line="360" w:lineRule="auto"/>
-        <w:ind w:left="0"/>
-        <w:jc w:val="both"/>
-      </w:pPr>
+        <w:jc w:val="both"/>
+      </w:pPr>
+      <w:r>
+        <w:t xml:space="preserve">A heatmap to visualize the strength of economic recovery across various countries and indicators. This feature would provide a color-coded map indicating which countries or economic factors have shown stronger recovery post-recession. While the concept was promising, we did not have enough time to fully develop and implement a heatmap feature. It was deprioritized in </w:t>
+      </w:r>
+      <w:r>
+        <w:t>favour</w:t>
+      </w:r>
+      <w:r>
+        <w:t xml:space="preserve"> of core functionalities.</w:t>
+      </w:r>
+    </w:p>
+    <w:p>
+      <w:pPr>
+        <w:pStyle w:val="ListParagraph"/>
+        <w:numPr>
+          <w:ilvl w:val="0"/>
+          <w:numId w:val="17"/>
+        </w:numPr>
+        <w:shd w:val="clear" w:color="auto" w:fill="C1E4F5" w:themeFill="accent1" w:themeFillTint="33"/>
+        <w:spacing w:before="120" w:after="120" w:line="360" w:lineRule="auto"/>
+        <w:jc w:val="both"/>
+      </w:pPr>
+      <w:r>
+        <w:t>The ability for users to download data tables of their selected views. This would allow users to extract data for further analysis outside the visualization tool, providing more flexibility in working with the data.</w:t>
+      </w:r>
+      <w:r>
+        <w:t xml:space="preserve"> </w:t>
+      </w:r>
+      <w:r>
+        <w:t>We successfully implemented the option to download data tables for selected countries and time periods, enabling users to take the data offline for additional analysis. This feature enhances the usability of the platform by offering more functionality beyond the visualizations.</w:t>
+      </w:r>
+      <w:r>
+        <w:t xml:space="preserve"> [13]</w:t>
+      </w:r>
     </w:p>
     <w:p>
       <w:pPr>
@@ -4671,11 +5167,11 @@
         <w:t xml:space="preserve"> [6]</w:t>
       </w:r>
       <w:r>
-        <w:t xml:space="preserve">, which allow users to explore data through filters and clickable elements. Additionally, Canva and Illustrator can combine charts, icons, and text to narrate a cohesive story. However, we have decided to use version 6 of the D3 library for our visualization. The main reason is that we have extensive experience working with practical labs associated with version 6 of the D3 </w:t>
+        <w:t xml:space="preserve">, which allow users to explore data through filters and clickable elements. Additionally, Canva and Illustrator can combine charts, icons, </w:t>
       </w:r>
       <w:r>
         <w:lastRenderedPageBreak/>
-        <w:t>library, and we are confident in our ability to create effective data visualizations using this tool.</w:t>
+        <w:t>and text to narrate a cohesive story. However, we have decided to use version 6 of the D3 library for our visualization. The main reason is that we have extensive experience working with practical labs associated with version 6 of the D3 library, and we are confident in our ability to create effective data visualizations using this tool.</w:t>
       </w:r>
     </w:p>
     <w:p>
@@ -4742,141 +5238,94 @@
         <w:jc w:val="both"/>
       </w:pPr>
       <w:r>
-        <w:t xml:space="preserve">Coming </w:t>
-      </w:r>
-      <w:r>
-        <w:t>soon.</w:t>
-      </w:r>
-      <w:r>
-        <w:t xml:space="preserve"> . .</w:t>
-      </w:r>
-    </w:p>
-    <w:p>
-      <w:pPr>
-        <w:pStyle w:val="ListParagraph"/>
+        <w:t>These features were identified as critical to the success of our project, and without them, the project would not meet the intended goals.</w:t>
+      </w:r>
+    </w:p>
+    <w:p>
+      <w:pPr>
+        <w:pStyle w:val="ListParagraph"/>
+        <w:numPr>
+          <w:ilvl w:val="0"/>
+          <w:numId w:val="16"/>
+        </w:numPr>
         <w:shd w:val="clear" w:color="auto" w:fill="C1E4F5" w:themeFill="accent1" w:themeFillTint="33"/>
         <w:spacing w:before="120" w:after="120" w:line="360" w:lineRule="auto"/>
-        <w:ind w:left="360"/>
-        <w:jc w:val="both"/>
-      </w:pPr>
-    </w:p>
-    <w:p>
-      <w:pPr>
-        <w:pStyle w:val="ListParagraph"/>
+        <w:jc w:val="both"/>
+      </w:pPr>
+      <w:r>
+        <w:t xml:space="preserve">The interactive line chart was essential for displaying GDP growth trends over time across various OECD countries. This feature allowed users to compare and track the economic performance of different nations, offering a clear visualization of how GDP evolved over time. The interactivity of the line chart, which enabled users to hover over data points to see detailed information, was crucial for providing a detailed view of the data. Without this feature, users would not have been able to </w:t>
+      </w:r>
+      <w:r>
+        <w:t>analyse</w:t>
+      </w:r>
+      <w:r>
+        <w:t xml:space="preserve"> and compare the economic trajectories effectively. We successfully delivered this feature, ensuring it met all functional requirements</w:t>
+      </w:r>
+      <w:r>
+        <w:t xml:space="preserve"> [7].</w:t>
+      </w:r>
+    </w:p>
+    <w:p>
+      <w:pPr>
+        <w:pStyle w:val="ListParagraph"/>
+        <w:numPr>
+          <w:ilvl w:val="0"/>
+          <w:numId w:val="16"/>
+        </w:numPr>
         <w:shd w:val="clear" w:color="auto" w:fill="C1E4F5" w:themeFill="accent1" w:themeFillTint="33"/>
         <w:spacing w:before="120" w:after="120" w:line="360" w:lineRule="auto"/>
-        <w:ind w:left="360"/>
-        <w:jc w:val="both"/>
-      </w:pPr>
-    </w:p>
-    <w:p>
-      <w:pPr>
-        <w:pStyle w:val="ListParagraph"/>
+        <w:jc w:val="both"/>
+      </w:pPr>
+      <w:r>
+        <w:t xml:space="preserve">The stacked bar chart played a key role in visualizing the contributions of different components to GDP growth, such as employment, real domestic demand, and nominal domestic demand. This chart type was crucial for providing a clear comparison of how each component contributed to overall GDP, allowing users to see the relative impact of these factors in a single visualization. The stacked bar chart enabled users to understand how different components built up the total GDP growth over time. This feature was implemented successfully, offering users the ability to compare and </w:t>
+      </w:r>
+      <w:r>
+        <w:t>analyse</w:t>
+      </w:r>
+      <w:r>
+        <w:t xml:space="preserve"> the components in an intuitive way</w:t>
+      </w:r>
+      <w:r>
+        <w:t xml:space="preserve"> [12].</w:t>
+      </w:r>
+    </w:p>
+    <w:p>
+      <w:pPr>
+        <w:pStyle w:val="ListParagraph"/>
+        <w:numPr>
+          <w:ilvl w:val="0"/>
+          <w:numId w:val="16"/>
+        </w:numPr>
         <w:shd w:val="clear" w:color="auto" w:fill="C1E4F5" w:themeFill="accent1" w:themeFillTint="33"/>
         <w:spacing w:before="120" w:after="120" w:line="360" w:lineRule="auto"/>
-        <w:ind w:left="360"/>
-        <w:jc w:val="both"/>
-      </w:pPr>
-    </w:p>
-    <w:p>
-      <w:pPr>
-        <w:pStyle w:val="ListParagraph"/>
+        <w:jc w:val="both"/>
+      </w:pPr>
+      <w:r>
+        <w:t xml:space="preserve">Finally, the pie chart was a must-have feature for showing the proportional distribution of economic components within a specific category, such as the breakdown of GDP components in a particular period. The pie chart provided users with a quick and easy way to understand the relative sizes of each component, helping them visualize how different factors contributed to the whole. This </w:t>
+      </w:r>
+      <w:r>
+        <w:lastRenderedPageBreak/>
+        <w:t>feature was also delivered as promised, enabling users to gain insights into the proportionate relationships within the data</w:t>
+      </w:r>
+      <w:r>
+        <w:t xml:space="preserve"> [8].</w:t>
+      </w:r>
+    </w:p>
+    <w:p>
+      <w:pPr>
         <w:shd w:val="clear" w:color="auto" w:fill="C1E4F5" w:themeFill="accent1" w:themeFillTint="33"/>
         <w:spacing w:before="120" w:after="120" w:line="360" w:lineRule="auto"/>
-        <w:ind w:left="360"/>
-        <w:jc w:val="both"/>
-      </w:pPr>
-    </w:p>
-    <w:p>
-      <w:pPr>
-        <w:pStyle w:val="ListParagraph"/>
-        <w:shd w:val="clear" w:color="auto" w:fill="C1E4F5" w:themeFill="accent1" w:themeFillTint="33"/>
-        <w:spacing w:before="120" w:after="120" w:line="360" w:lineRule="auto"/>
-        <w:ind w:left="360"/>
-        <w:jc w:val="both"/>
-      </w:pPr>
-    </w:p>
-    <w:p>
-      <w:pPr>
-        <w:pStyle w:val="ListParagraph"/>
-        <w:shd w:val="clear" w:color="auto" w:fill="C1E4F5" w:themeFill="accent1" w:themeFillTint="33"/>
-        <w:spacing w:before="120" w:after="120" w:line="360" w:lineRule="auto"/>
-        <w:ind w:left="360"/>
-        <w:jc w:val="both"/>
-      </w:pPr>
-      <w:r>
-        <w:t xml:space="preserve"> </w:t>
-      </w:r>
-    </w:p>
-    <w:p>
-      <w:pPr>
-        <w:ind w:left="720"/>
-      </w:pPr>
-    </w:p>
-    <w:p>
-      <w:pPr>
-        <w:ind w:left="720"/>
-      </w:pPr>
-    </w:p>
-    <w:p>
-      <w:pPr>
-        <w:ind w:left="720"/>
-      </w:pPr>
-    </w:p>
-    <w:p>
-      <w:pPr>
-        <w:ind w:left="720"/>
-      </w:pPr>
-    </w:p>
-    <w:p>
-      <w:pPr>
-        <w:ind w:left="720"/>
-      </w:pPr>
-    </w:p>
-    <w:p>
-      <w:pPr>
-        <w:ind w:left="720"/>
-      </w:pPr>
-    </w:p>
-    <w:p>
-      <w:pPr>
-        <w:ind w:left="720"/>
-      </w:pPr>
-    </w:p>
-    <w:p>
-      <w:pPr>
-        <w:ind w:left="720"/>
-      </w:pPr>
-    </w:p>
-    <w:p>
-      <w:pPr>
-        <w:ind w:left="720"/>
-      </w:pPr>
-    </w:p>
-    <w:p>
-      <w:pPr>
-        <w:ind w:left="720"/>
-      </w:pPr>
-    </w:p>
-    <w:p>
-      <w:pPr>
-        <w:ind w:left="720"/>
-      </w:pPr>
-    </w:p>
-    <w:p>
-      <w:pPr>
-        <w:ind w:left="720"/>
-      </w:pPr>
-    </w:p>
-    <w:p>
-      <w:pPr>
-        <w:ind w:left="720"/>
-      </w:pPr>
-    </w:p>
-    <w:p>
-      <w:pPr>
-        <w:ind w:left="720"/>
-      </w:pPr>
+        <w:jc w:val="both"/>
+      </w:pPr>
+      <w:r>
+        <w:t xml:space="preserve">In conclusion, we were able to deliver all the promised features, including the line chart, stacked bar chart, and pie chart, ensuring the project’s success. These visualizations were vital for allowing users to interactively explore and </w:t>
+      </w:r>
+      <w:r>
+        <w:t>analyse</w:t>
+      </w:r>
+      <w:r>
+        <w:t xml:space="preserve"> the data from multiple perspectives, fulfilling the project’s core goals.</w:t>
+      </w:r>
     </w:p>
     <w:p>
       <w:pPr>
@@ -4900,7 +5349,6 @@
           <w:sz w:val="28"/>
           <w:szCs w:val="28"/>
         </w:rPr>
-        <w:lastRenderedPageBreak/>
         <w:t>Conclusion</w:t>
       </w:r>
       <w:bookmarkEnd w:id="11"/>
@@ -4929,223 +5377,14 @@
       </w:r>
     </w:p>
     <w:p>
-      <w:pPr>
-        <w:pStyle w:val="ListParagraph"/>
-        <w:spacing w:before="120" w:after="120" w:line="360" w:lineRule="auto"/>
-        <w:ind w:left="0"/>
-        <w:jc w:val="both"/>
-      </w:pPr>
-      <w:r>
-        <w:t>Coming soon. . .</w:t>
-      </w:r>
-    </w:p>
-    <w:p>
-      <w:pPr>
-        <w:rPr>
-          <w:b/>
-          <w:bCs/>
-        </w:rPr>
-      </w:pPr>
-    </w:p>
-    <w:p>
-      <w:pPr>
-        <w:rPr>
-          <w:b/>
-          <w:bCs/>
-        </w:rPr>
-      </w:pPr>
-    </w:p>
-    <w:p>
-      <w:pPr>
-        <w:rPr>
-          <w:b/>
-          <w:bCs/>
-        </w:rPr>
-      </w:pPr>
-    </w:p>
-    <w:p>
-      <w:pPr>
-        <w:rPr>
-          <w:b/>
-          <w:bCs/>
-        </w:rPr>
-      </w:pPr>
-    </w:p>
-    <w:p>
-      <w:pPr>
-        <w:rPr>
-          <w:b/>
-          <w:bCs/>
-        </w:rPr>
-      </w:pPr>
-    </w:p>
-    <w:p>
-      <w:pPr>
-        <w:rPr>
-          <w:b/>
-          <w:bCs/>
-        </w:rPr>
-      </w:pPr>
-    </w:p>
-    <w:p>
-      <w:pPr>
-        <w:rPr>
-          <w:b/>
-          <w:bCs/>
-        </w:rPr>
-      </w:pPr>
-    </w:p>
-    <w:p>
-      <w:pPr>
-        <w:rPr>
-          <w:b/>
-          <w:bCs/>
-        </w:rPr>
-      </w:pPr>
-    </w:p>
-    <w:p>
-      <w:pPr>
-        <w:rPr>
-          <w:b/>
-          <w:bCs/>
-        </w:rPr>
-      </w:pPr>
-    </w:p>
-    <w:p>
-      <w:pPr>
-        <w:rPr>
-          <w:b/>
-          <w:bCs/>
-        </w:rPr>
-      </w:pPr>
-    </w:p>
-    <w:p>
-      <w:pPr>
-        <w:rPr>
-          <w:b/>
-          <w:bCs/>
-        </w:rPr>
-      </w:pPr>
-    </w:p>
-    <w:p>
-      <w:pPr>
-        <w:rPr>
-          <w:b/>
-          <w:bCs/>
-        </w:rPr>
-      </w:pPr>
-    </w:p>
-    <w:p>
-      <w:pPr>
-        <w:rPr>
-          <w:b/>
-          <w:bCs/>
-        </w:rPr>
-      </w:pPr>
-    </w:p>
-    <w:p>
-      <w:pPr>
-        <w:rPr>
-          <w:b/>
-          <w:bCs/>
-        </w:rPr>
-      </w:pPr>
-    </w:p>
-    <w:p>
-      <w:pPr>
-        <w:rPr>
-          <w:b/>
-          <w:bCs/>
-        </w:rPr>
-      </w:pPr>
-    </w:p>
-    <w:p>
-      <w:pPr>
-        <w:rPr>
-          <w:b/>
-          <w:bCs/>
-        </w:rPr>
-      </w:pPr>
-    </w:p>
-    <w:p>
-      <w:pPr>
-        <w:rPr>
-          <w:b/>
-          <w:bCs/>
-        </w:rPr>
-      </w:pPr>
-    </w:p>
-    <w:p>
-      <w:pPr>
-        <w:rPr>
-          <w:b/>
-          <w:bCs/>
-        </w:rPr>
-      </w:pPr>
-    </w:p>
-    <w:p>
-      <w:pPr>
-        <w:rPr>
-          <w:b/>
-          <w:bCs/>
-        </w:rPr>
-      </w:pPr>
-    </w:p>
-    <w:p>
-      <w:pPr>
-        <w:rPr>
-          <w:b/>
-          <w:bCs/>
-        </w:rPr>
-      </w:pPr>
-    </w:p>
-    <w:p>
-      <w:pPr>
-        <w:rPr>
-          <w:b/>
-          <w:bCs/>
-        </w:rPr>
-      </w:pPr>
-    </w:p>
-    <w:p>
-      <w:pPr>
-        <w:rPr>
-          <w:b/>
-          <w:bCs/>
-        </w:rPr>
-      </w:pPr>
-    </w:p>
-    <w:p>
-      <w:pPr>
-        <w:rPr>
-          <w:b/>
-          <w:bCs/>
-        </w:rPr>
-      </w:pPr>
-    </w:p>
-    <w:p>
-      <w:pPr>
-        <w:rPr>
-          <w:b/>
-          <w:bCs/>
-        </w:rPr>
-      </w:pPr>
-    </w:p>
-    <w:p>
-      <w:pPr>
-        <w:rPr>
-          <w:b/>
-          <w:bCs/>
-        </w:rPr>
-      </w:pPr>
-    </w:p>
-    <w:p>
-      <w:pPr>
-        <w:rPr>
-          <w:b/>
-          <w:bCs/>
-        </w:rPr>
-      </w:pPr>
+      <w:r>
+        <w:t>This project develops an integrated visualization that identifies economic growth patterns in OECD member countries concerning the recent recovery from the crisis and subsequent deceleration. We have built a tool that combines several datasets and derived measures and shall be useful to economists, policymakers, and students as well.</w:t>
+      </w:r>
+    </w:p>
+    <w:p>
+      <w:r>
+        <w:t>All the core features that were identified as critical to the project’s success were successfully delivered. This ensures that the project meets the intended goals of providing an interactive and comparative visualization of economic indicators across OECD countries. As a result, we consider the project to be a success, as we were able to implement all the promised features without any significant shortcomings.</w:t>
+      </w:r>
     </w:p>
     <w:p>
       <w:pPr>
@@ -5169,7 +5408,6 @@
           <w:sz w:val="28"/>
           <w:szCs w:val="28"/>
         </w:rPr>
-        <w:lastRenderedPageBreak/>
         <w:t>References</w:t>
       </w:r>
       <w:bookmarkEnd w:id="12"/>
@@ -5460,6 +5698,7 @@
           <w:rFonts w:ascii="Daytona" w:hAnsi="Daytona"/>
           <w:color w:val="000000" w:themeColor="text1"/>
         </w:rPr>
+        <w:lastRenderedPageBreak/>
         <w:t>DataCamp. (n.d.). </w:t>
       </w:r>
       <w:r>
@@ -5476,14 +5715,275 @@
           <w:rFonts w:ascii="Daytona" w:hAnsi="Daytona"/>
           <w:color w:val="000000" w:themeColor="text1"/>
         </w:rPr>
-        <w:t> DataCamp. Retrieved September 15, 2024, from https://www.datacamp.com/blog/power-bi-vs-tableau-which-one-should-you-choose</w:t>
-      </w:r>
+        <w:t xml:space="preserve"> DataCamp. Retrieved September 15, 2024, from </w:t>
+      </w:r>
+      <w:hyperlink r:id="rId18" w:history="1">
+        <w:r>
+          <w:rPr>
+            <w:rStyle w:val="Hyperlink"/>
+            <w:rFonts w:ascii="Daytona" w:hAnsi="Daytona"/>
+          </w:rPr>
+          <w:t>https://www.datacamp.com/blog/power-bi-vs-tableau-which-one-should-you-choose</w:t>
+        </w:r>
+      </w:hyperlink>
+    </w:p>
+    <w:p>
+      <w:pPr>
+        <w:pStyle w:val="ListParagraph"/>
+        <w:numPr>
+          <w:ilvl w:val="0"/>
+          <w:numId w:val="9"/>
+        </w:numPr>
+        <w:spacing w:before="240" w:after="240" w:line="360" w:lineRule="auto"/>
+        <w:jc w:val="both"/>
+        <w:rPr>
+          <w:rFonts w:ascii="Daytona" w:hAnsi="Daytona"/>
+          <w:color w:val="000000" w:themeColor="text1"/>
+        </w:rPr>
+      </w:pPr>
+      <w:r>
+        <w:rPr>
+          <w:rFonts w:ascii="Daytona" w:hAnsi="Daytona"/>
+          <w:color w:val="000000" w:themeColor="text1"/>
+        </w:rPr>
+        <w:t>Aparicio, M., &amp; Costa, C. (2014). Data Visualization. Communication Design Quarterly, 3, 7–11. https://doi.org/10.1145/2721882.2721883</w:t>
+      </w:r>
+    </w:p>
+    <w:p>
+      <w:pPr>
+        <w:pStyle w:val="ListParagraph"/>
+        <w:numPr>
+          <w:ilvl w:val="0"/>
+          <w:numId w:val="9"/>
+        </w:numPr>
+        <w:spacing w:before="240" w:after="240" w:line="360" w:lineRule="auto"/>
+        <w:jc w:val="both"/>
+        <w:rPr>
+          <w:rFonts w:ascii="Daytona" w:hAnsi="Daytona"/>
+          <w:color w:val="000000" w:themeColor="text1"/>
+        </w:rPr>
+      </w:pPr>
+      <w:proofErr w:type="spellStart"/>
+      <w:r>
+        <w:rPr>
+          <w:rFonts w:ascii="Daytona" w:hAnsi="Daytona"/>
+          <w:color w:val="000000" w:themeColor="text1"/>
+        </w:rPr>
+        <w:t>Barachini</w:t>
+      </w:r>
+      <w:proofErr w:type="spellEnd"/>
+      <w:r>
+        <w:rPr>
+          <w:rFonts w:ascii="Daytona" w:hAnsi="Daytona"/>
+          <w:color w:val="000000" w:themeColor="text1"/>
+        </w:rPr>
+        <w:t>, F., &amp; Stary, C. (2022). Background and Motivation (pp. 37–42). https://doi.org/10.1007/978-3-030-96412-2_4</w:t>
+      </w:r>
+    </w:p>
+    <w:p>
+      <w:pPr>
+        <w:pStyle w:val="ListParagraph"/>
+        <w:numPr>
+          <w:ilvl w:val="0"/>
+          <w:numId w:val="9"/>
+        </w:numPr>
+        <w:spacing w:before="240" w:after="240" w:line="360" w:lineRule="auto"/>
+        <w:jc w:val="both"/>
+        <w:rPr>
+          <w:rFonts w:ascii="Daytona" w:hAnsi="Daytona"/>
+          <w:color w:val="000000" w:themeColor="text1"/>
+        </w:rPr>
+      </w:pPr>
+      <w:r>
+        <w:rPr>
+          <w:rFonts w:ascii="Daytona" w:hAnsi="Daytona"/>
+          <w:color w:val="000000" w:themeColor="text1"/>
+        </w:rPr>
+        <w:t xml:space="preserve">Chen, B.-J., </w:t>
+      </w:r>
+      <w:proofErr w:type="spellStart"/>
+      <w:r>
+        <w:rPr>
+          <w:rFonts w:ascii="Daytona" w:hAnsi="Daytona"/>
+          <w:color w:val="000000" w:themeColor="text1"/>
+        </w:rPr>
+        <w:t>Causton</w:t>
+      </w:r>
+      <w:proofErr w:type="spellEnd"/>
+      <w:r>
+        <w:rPr>
+          <w:rFonts w:ascii="Daytona" w:hAnsi="Daytona"/>
+          <w:color w:val="000000" w:themeColor="text1"/>
+        </w:rPr>
+        <w:t xml:space="preserve">, H., </w:t>
+      </w:r>
+      <w:proofErr w:type="spellStart"/>
+      <w:r>
+        <w:rPr>
+          <w:rFonts w:ascii="Daytona" w:hAnsi="Daytona"/>
+          <w:color w:val="000000" w:themeColor="text1"/>
+        </w:rPr>
+        <w:t>Mancenido</w:t>
+      </w:r>
+      <w:proofErr w:type="spellEnd"/>
+      <w:r>
+        <w:rPr>
+          <w:rFonts w:ascii="Daytona" w:hAnsi="Daytona"/>
+          <w:color w:val="000000" w:themeColor="text1"/>
+        </w:rPr>
+        <w:t>, D., Goddard, N., Perlstein, E., &amp; Pe’er, D. (2009). Dataset 1. https://www.researchgate.net/publication/293839860_Dataset_1</w:t>
+      </w:r>
+    </w:p>
+    <w:p>
+      <w:pPr>
+        <w:pStyle w:val="ListParagraph"/>
+        <w:numPr>
+          <w:ilvl w:val="0"/>
+          <w:numId w:val="9"/>
+        </w:numPr>
+        <w:spacing w:before="240" w:after="240" w:line="360" w:lineRule="auto"/>
+        <w:jc w:val="both"/>
+        <w:rPr>
+          <w:rFonts w:ascii="Daytona" w:hAnsi="Daytona"/>
+          <w:color w:val="000000" w:themeColor="text1"/>
+        </w:rPr>
+      </w:pPr>
+      <w:r>
+        <w:rPr>
+          <w:rFonts w:ascii="Daytona" w:hAnsi="Daytona"/>
+          <w:color w:val="000000" w:themeColor="text1"/>
+        </w:rPr>
+        <w:t xml:space="preserve">Chen, M., </w:t>
+      </w:r>
+      <w:proofErr w:type="spellStart"/>
+      <w:r>
+        <w:rPr>
+          <w:rFonts w:ascii="Daytona" w:hAnsi="Daytona"/>
+          <w:color w:val="000000" w:themeColor="text1"/>
+        </w:rPr>
+        <w:t>Floridi</w:t>
+      </w:r>
+      <w:proofErr w:type="spellEnd"/>
+      <w:r>
+        <w:rPr>
+          <w:rFonts w:ascii="Daytona" w:hAnsi="Daytona"/>
+          <w:color w:val="000000" w:themeColor="text1"/>
+        </w:rPr>
+        <w:t>, L., &amp; Borgo, R. (2013). What Is Visualization Really For? https://doi.org/10.1007/978-3-319-07121-3_5</w:t>
+      </w:r>
+    </w:p>
+    <w:p>
+      <w:pPr>
+        <w:pStyle w:val="ListParagraph"/>
+        <w:numPr>
+          <w:ilvl w:val="0"/>
+          <w:numId w:val="9"/>
+        </w:numPr>
+        <w:spacing w:before="240" w:after="240" w:line="360" w:lineRule="auto"/>
+        <w:jc w:val="both"/>
+        <w:rPr>
+          <w:rFonts w:ascii="Daytona" w:hAnsi="Daytona"/>
+          <w:color w:val="000000" w:themeColor="text1"/>
+        </w:rPr>
+      </w:pPr>
+      <w:proofErr w:type="spellStart"/>
+      <w:r>
+        <w:rPr>
+          <w:rFonts w:ascii="Daytona" w:hAnsi="Daytona"/>
+          <w:color w:val="000000" w:themeColor="text1"/>
+        </w:rPr>
+        <w:t>Hamelryck</w:t>
+      </w:r>
+      <w:proofErr w:type="spellEnd"/>
+      <w:r>
+        <w:rPr>
+          <w:rFonts w:ascii="Daytona" w:hAnsi="Daytona"/>
+          <w:color w:val="000000" w:themeColor="text1"/>
+        </w:rPr>
+        <w:t>, T., Kent, J., &amp; Krogh, A. (2006). Dataset S2. https://www.researchgate.net/publication/295000534_Dataset_S2</w:t>
+      </w:r>
+    </w:p>
+    <w:p>
+      <w:pPr>
+        <w:pStyle w:val="ListParagraph"/>
+        <w:numPr>
+          <w:ilvl w:val="0"/>
+          <w:numId w:val="9"/>
+        </w:numPr>
+        <w:spacing w:before="240" w:after="240" w:line="360" w:lineRule="auto"/>
+        <w:jc w:val="both"/>
+        <w:rPr>
+          <w:rFonts w:ascii="Daytona" w:hAnsi="Daytona"/>
+          <w:color w:val="000000" w:themeColor="text1"/>
+        </w:rPr>
+      </w:pPr>
+      <w:r>
+        <w:rPr>
+          <w:rFonts w:ascii="Daytona" w:hAnsi="Daytona"/>
+          <w:color w:val="000000" w:themeColor="text1"/>
+        </w:rPr>
+        <w:t>Jarvis, P., Turner, A., Read, P., &amp; Bishop, C. (2022). Reactive Strength Index and its Associations to Measures of Physical and Sports Performance: A Systematic Review with Meta-Analysis. Sports Medicine, 52. https://doi.org/10.1007/s40279-021-01566-y</w:t>
+      </w:r>
+    </w:p>
+    <w:p>
+      <w:pPr>
+        <w:pStyle w:val="ListParagraph"/>
+        <w:numPr>
+          <w:ilvl w:val="0"/>
+          <w:numId w:val="9"/>
+        </w:numPr>
+        <w:spacing w:before="240" w:after="240" w:line="360" w:lineRule="auto"/>
+        <w:jc w:val="both"/>
+        <w:rPr>
+          <w:rFonts w:ascii="Daytona" w:hAnsi="Daytona"/>
+          <w:color w:val="000000" w:themeColor="text1"/>
+        </w:rPr>
+      </w:pPr>
+      <w:r>
+        <w:rPr>
+          <w:rFonts w:ascii="Daytona" w:hAnsi="Daytona"/>
+          <w:color w:val="000000" w:themeColor="text1"/>
+        </w:rPr>
+        <w:t>Juan Manuel Dodero. (2024). Feature diagram with optional features. https://www.researchgate.net/figure/Feature-diagram-with-optional-features_fig1_215524997</w:t>
+      </w:r>
+    </w:p>
+    <w:p>
+      <w:pPr>
+        <w:pStyle w:val="ListParagraph"/>
+        <w:numPr>
+          <w:ilvl w:val="0"/>
+          <w:numId w:val="9"/>
+        </w:numPr>
+        <w:spacing w:before="240" w:after="240" w:line="360" w:lineRule="auto"/>
+        <w:jc w:val="both"/>
+        <w:rPr>
+          <w:rFonts w:ascii="Daytona" w:hAnsi="Daytona"/>
+          <w:color w:val="000000" w:themeColor="text1"/>
+        </w:rPr>
+      </w:pPr>
+      <w:r>
+        <w:rPr>
+          <w:rFonts w:ascii="Daytona" w:hAnsi="Daytona"/>
+          <w:color w:val="000000" w:themeColor="text1"/>
+        </w:rPr>
+        <w:t>Olaitan, O. (2024). DATA PROCESSING. https://doi.org/10.13140/RG.2.2.34785.68960</w:t>
+      </w:r>
+    </w:p>
+    <w:p>
+      <w:pPr>
+        <w:spacing w:before="240" w:after="240" w:line="360" w:lineRule="auto"/>
+        <w:jc w:val="both"/>
+        <w:rPr>
+          <w:rFonts w:ascii="Daytona" w:hAnsi="Daytona"/>
+          <w:color w:val="000000" w:themeColor="text1"/>
+        </w:rPr>
+      </w:pPr>
     </w:p>
     <w:sectPr>
-      <w:headerReference w:type="default" r:id="rId18"/>
-      <w:headerReference w:type="first" r:id="rId19"/>
+      <w:headerReference w:type="default" r:id="rId19"/>
+      <w:headerReference w:type="first" r:id="rId20"/>
       <w:pgSz w:w="11906" w:h="16838"/>
-      <w:pgMar w:top="1440" w:right="1440" w:bottom="1440" w:left="1440" w:header="708" w:footer="708" w:gutter="0"/>
+      <w:pgMar w:top="1440" w:right="656" w:bottom="1440" w:left="900" w:header="708" w:footer="708" w:gutter="0"/>
       <w:pgNumType w:start="0"/>
       <w:cols w:space="708"/>
       <w:titlePg/>
@@ -5559,7 +6059,7 @@
         <wp:inline distT="0" distB="0" distL="0" distR="0" wp14:anchorId="4A533040" wp14:editId="746EE761">
           <wp:extent cx="949377" cy="474689"/>
           <wp:effectExtent l="0" t="0" r="0" b="0"/>
-          <wp:docPr id="1665971640" name="image6.jpg" descr="A red and black sign&#10;&#10;Description automatically generated"/>
+          <wp:docPr id="1314704170" name="image6.jpg" descr="A red and black sign&#10;&#10;Description automatically generated"/>
           <wp:cNvGraphicFramePr/>
           <a:graphic xmlns:a="http://schemas.openxmlformats.org/drawingml/2006/main">
             <a:graphicData uri="http://schemas.openxmlformats.org/drawingml/2006/picture">
@@ -5611,7 +6111,7 @@
         <wp:inline distT="0" distB="0" distL="0" distR="0" wp14:anchorId="02545C60" wp14:editId="796880B3">
           <wp:extent cx="949377" cy="474689"/>
           <wp:effectExtent l="0" t="0" r="0" b="0"/>
-          <wp:docPr id="1994654600" name="image6.jpg" descr="A red and black sign&#10;&#10;Description automatically generated"/>
+          <wp:docPr id="79548256" name="image6.jpg" descr="A red and black sign&#10;&#10;Description automatically generated"/>
           <wp:cNvGraphicFramePr/>
           <a:graphic xmlns:a="http://schemas.openxmlformats.org/drawingml/2006/main">
             <a:graphicData uri="http://schemas.openxmlformats.org/drawingml/2006/picture">
@@ -5970,6 +6470,119 @@
     </w:lvl>
   </w:abstractNum>
   <w:abstractNum w:abstractNumId="3" w15:restartNumberingAfterBreak="0">
+    <w:nsid w:val="333F23A8"/>
+    <w:multiLevelType w:val="hybridMultilevel"/>
+    <w:tmpl w:val="8E4ECD9A"/>
+    <w:lvl w:ilvl="0" w:tplc="0C090001">
+      <w:start w:val="1"/>
+      <w:numFmt w:val="bullet"/>
+      <w:lvlText w:val=""/>
+      <w:lvlJc w:val="left"/>
+      <w:pPr>
+        <w:ind w:left="720" w:hanging="360"/>
+      </w:pPr>
+      <w:rPr>
+        <w:rFonts w:ascii="Symbol" w:hAnsi="Symbol" w:hint="default"/>
+      </w:rPr>
+    </w:lvl>
+    <w:lvl w:ilvl="1" w:tplc="0C090003" w:tentative="1">
+      <w:start w:val="1"/>
+      <w:numFmt w:val="bullet"/>
+      <w:lvlText w:val="o"/>
+      <w:lvlJc w:val="left"/>
+      <w:pPr>
+        <w:ind w:left="1440" w:hanging="360"/>
+      </w:pPr>
+      <w:rPr>
+        <w:rFonts w:ascii="Courier New" w:hAnsi="Courier New" w:cs="Courier New" w:hint="default"/>
+      </w:rPr>
+    </w:lvl>
+    <w:lvl w:ilvl="2" w:tplc="0C090005" w:tentative="1">
+      <w:start w:val="1"/>
+      <w:numFmt w:val="bullet"/>
+      <w:lvlText w:val=""/>
+      <w:lvlJc w:val="left"/>
+      <w:pPr>
+        <w:ind w:left="2160" w:hanging="360"/>
+      </w:pPr>
+      <w:rPr>
+        <w:rFonts w:ascii="Wingdings" w:hAnsi="Wingdings" w:hint="default"/>
+      </w:rPr>
+    </w:lvl>
+    <w:lvl w:ilvl="3" w:tplc="0C090001" w:tentative="1">
+      <w:start w:val="1"/>
+      <w:numFmt w:val="bullet"/>
+      <w:lvlText w:val=""/>
+      <w:lvlJc w:val="left"/>
+      <w:pPr>
+        <w:ind w:left="2880" w:hanging="360"/>
+      </w:pPr>
+      <w:rPr>
+        <w:rFonts w:ascii="Symbol" w:hAnsi="Symbol" w:hint="default"/>
+      </w:rPr>
+    </w:lvl>
+    <w:lvl w:ilvl="4" w:tplc="0C090003" w:tentative="1">
+      <w:start w:val="1"/>
+      <w:numFmt w:val="bullet"/>
+      <w:lvlText w:val="o"/>
+      <w:lvlJc w:val="left"/>
+      <w:pPr>
+        <w:ind w:left="3600" w:hanging="360"/>
+      </w:pPr>
+      <w:rPr>
+        <w:rFonts w:ascii="Courier New" w:hAnsi="Courier New" w:cs="Courier New" w:hint="default"/>
+      </w:rPr>
+    </w:lvl>
+    <w:lvl w:ilvl="5" w:tplc="0C090005" w:tentative="1">
+      <w:start w:val="1"/>
+      <w:numFmt w:val="bullet"/>
+      <w:lvlText w:val=""/>
+      <w:lvlJc w:val="left"/>
+      <w:pPr>
+        <w:ind w:left="4320" w:hanging="360"/>
+      </w:pPr>
+      <w:rPr>
+        <w:rFonts w:ascii="Wingdings" w:hAnsi="Wingdings" w:hint="default"/>
+      </w:rPr>
+    </w:lvl>
+    <w:lvl w:ilvl="6" w:tplc="0C090001" w:tentative="1">
+      <w:start w:val="1"/>
+      <w:numFmt w:val="bullet"/>
+      <w:lvlText w:val=""/>
+      <w:lvlJc w:val="left"/>
+      <w:pPr>
+        <w:ind w:left="5040" w:hanging="360"/>
+      </w:pPr>
+      <w:rPr>
+        <w:rFonts w:ascii="Symbol" w:hAnsi="Symbol" w:hint="default"/>
+      </w:rPr>
+    </w:lvl>
+    <w:lvl w:ilvl="7" w:tplc="0C090003" w:tentative="1">
+      <w:start w:val="1"/>
+      <w:numFmt w:val="bullet"/>
+      <w:lvlText w:val="o"/>
+      <w:lvlJc w:val="left"/>
+      <w:pPr>
+        <w:ind w:left="5760" w:hanging="360"/>
+      </w:pPr>
+      <w:rPr>
+        <w:rFonts w:ascii="Courier New" w:hAnsi="Courier New" w:cs="Courier New" w:hint="default"/>
+      </w:rPr>
+    </w:lvl>
+    <w:lvl w:ilvl="8" w:tplc="0C090005" w:tentative="1">
+      <w:start w:val="1"/>
+      <w:numFmt w:val="bullet"/>
+      <w:lvlText w:val=""/>
+      <w:lvlJc w:val="left"/>
+      <w:pPr>
+        <w:ind w:left="6480" w:hanging="360"/>
+      </w:pPr>
+      <w:rPr>
+        <w:rFonts w:ascii="Wingdings" w:hAnsi="Wingdings" w:hint="default"/>
+      </w:rPr>
+    </w:lvl>
+  </w:abstractNum>
+  <w:abstractNum w:abstractNumId="4" w15:restartNumberingAfterBreak="0">
     <w:nsid w:val="36AB6B34"/>
     <w:multiLevelType w:val="hybridMultilevel"/>
     <w:tmpl w:val="F870849A"/>
@@ -6055,7 +6668,120 @@
       </w:pPr>
     </w:lvl>
   </w:abstractNum>
-  <w:abstractNum w:abstractNumId="4" w15:restartNumberingAfterBreak="0">
+  <w:abstractNum w:abstractNumId="5" w15:restartNumberingAfterBreak="0">
+    <w:nsid w:val="38EE4475"/>
+    <w:multiLevelType w:val="hybridMultilevel"/>
+    <w:tmpl w:val="230279AE"/>
+    <w:lvl w:ilvl="0" w:tplc="0C090001">
+      <w:start w:val="1"/>
+      <w:numFmt w:val="bullet"/>
+      <w:lvlText w:val=""/>
+      <w:lvlJc w:val="left"/>
+      <w:pPr>
+        <w:ind w:left="720" w:hanging="360"/>
+      </w:pPr>
+      <w:rPr>
+        <w:rFonts w:ascii="Symbol" w:hAnsi="Symbol" w:hint="default"/>
+      </w:rPr>
+    </w:lvl>
+    <w:lvl w:ilvl="1" w:tplc="0C090003" w:tentative="1">
+      <w:start w:val="1"/>
+      <w:numFmt w:val="bullet"/>
+      <w:lvlText w:val="o"/>
+      <w:lvlJc w:val="left"/>
+      <w:pPr>
+        <w:ind w:left="1440" w:hanging="360"/>
+      </w:pPr>
+      <w:rPr>
+        <w:rFonts w:ascii="Courier New" w:hAnsi="Courier New" w:cs="Courier New" w:hint="default"/>
+      </w:rPr>
+    </w:lvl>
+    <w:lvl w:ilvl="2" w:tplc="0C090005" w:tentative="1">
+      <w:start w:val="1"/>
+      <w:numFmt w:val="bullet"/>
+      <w:lvlText w:val=""/>
+      <w:lvlJc w:val="left"/>
+      <w:pPr>
+        <w:ind w:left="2160" w:hanging="360"/>
+      </w:pPr>
+      <w:rPr>
+        <w:rFonts w:ascii="Wingdings" w:hAnsi="Wingdings" w:hint="default"/>
+      </w:rPr>
+    </w:lvl>
+    <w:lvl w:ilvl="3" w:tplc="0C090001" w:tentative="1">
+      <w:start w:val="1"/>
+      <w:numFmt w:val="bullet"/>
+      <w:lvlText w:val=""/>
+      <w:lvlJc w:val="left"/>
+      <w:pPr>
+        <w:ind w:left="2880" w:hanging="360"/>
+      </w:pPr>
+      <w:rPr>
+        <w:rFonts w:ascii="Symbol" w:hAnsi="Symbol" w:hint="default"/>
+      </w:rPr>
+    </w:lvl>
+    <w:lvl w:ilvl="4" w:tplc="0C090003" w:tentative="1">
+      <w:start w:val="1"/>
+      <w:numFmt w:val="bullet"/>
+      <w:lvlText w:val="o"/>
+      <w:lvlJc w:val="left"/>
+      <w:pPr>
+        <w:ind w:left="3600" w:hanging="360"/>
+      </w:pPr>
+      <w:rPr>
+        <w:rFonts w:ascii="Courier New" w:hAnsi="Courier New" w:cs="Courier New" w:hint="default"/>
+      </w:rPr>
+    </w:lvl>
+    <w:lvl w:ilvl="5" w:tplc="0C090005" w:tentative="1">
+      <w:start w:val="1"/>
+      <w:numFmt w:val="bullet"/>
+      <w:lvlText w:val=""/>
+      <w:lvlJc w:val="left"/>
+      <w:pPr>
+        <w:ind w:left="4320" w:hanging="360"/>
+      </w:pPr>
+      <w:rPr>
+        <w:rFonts w:ascii="Wingdings" w:hAnsi="Wingdings" w:hint="default"/>
+      </w:rPr>
+    </w:lvl>
+    <w:lvl w:ilvl="6" w:tplc="0C090001" w:tentative="1">
+      <w:start w:val="1"/>
+      <w:numFmt w:val="bullet"/>
+      <w:lvlText w:val=""/>
+      <w:lvlJc w:val="left"/>
+      <w:pPr>
+        <w:ind w:left="5040" w:hanging="360"/>
+      </w:pPr>
+      <w:rPr>
+        <w:rFonts w:ascii="Symbol" w:hAnsi="Symbol" w:hint="default"/>
+      </w:rPr>
+    </w:lvl>
+    <w:lvl w:ilvl="7" w:tplc="0C090003" w:tentative="1">
+      <w:start w:val="1"/>
+      <w:numFmt w:val="bullet"/>
+      <w:lvlText w:val="o"/>
+      <w:lvlJc w:val="left"/>
+      <w:pPr>
+        <w:ind w:left="5760" w:hanging="360"/>
+      </w:pPr>
+      <w:rPr>
+        <w:rFonts w:ascii="Courier New" w:hAnsi="Courier New" w:cs="Courier New" w:hint="default"/>
+      </w:rPr>
+    </w:lvl>
+    <w:lvl w:ilvl="8" w:tplc="0C090005" w:tentative="1">
+      <w:start w:val="1"/>
+      <w:numFmt w:val="bullet"/>
+      <w:lvlText w:val=""/>
+      <w:lvlJc w:val="left"/>
+      <w:pPr>
+        <w:ind w:left="6480" w:hanging="360"/>
+      </w:pPr>
+      <w:rPr>
+        <w:rFonts w:ascii="Wingdings" w:hAnsi="Wingdings" w:hint="default"/>
+      </w:rPr>
+    </w:lvl>
+  </w:abstractNum>
+  <w:abstractNum w:abstractNumId="6" w15:restartNumberingAfterBreak="0">
     <w:nsid w:val="3C8570EF"/>
     <w:multiLevelType w:val="multilevel"/>
     <w:tmpl w:val="D5024812"/>
@@ -6203,7 +6929,233 @@
       </w:rPr>
     </w:lvl>
   </w:abstractNum>
-  <w:abstractNum w:abstractNumId="5" w15:restartNumberingAfterBreak="0">
+  <w:abstractNum w:abstractNumId="7" w15:restartNumberingAfterBreak="0">
+    <w:nsid w:val="3D8B49E7"/>
+    <w:multiLevelType w:val="hybridMultilevel"/>
+    <w:tmpl w:val="E7C4ED50"/>
+    <w:lvl w:ilvl="0" w:tplc="0C090001">
+      <w:start w:val="1"/>
+      <w:numFmt w:val="bullet"/>
+      <w:lvlText w:val=""/>
+      <w:lvlJc w:val="left"/>
+      <w:pPr>
+        <w:ind w:left="1080" w:hanging="360"/>
+      </w:pPr>
+      <w:rPr>
+        <w:rFonts w:ascii="Symbol" w:hAnsi="Symbol" w:hint="default"/>
+      </w:rPr>
+    </w:lvl>
+    <w:lvl w:ilvl="1" w:tplc="0C090003" w:tentative="1">
+      <w:start w:val="1"/>
+      <w:numFmt w:val="bullet"/>
+      <w:lvlText w:val="o"/>
+      <w:lvlJc w:val="left"/>
+      <w:pPr>
+        <w:ind w:left="1800" w:hanging="360"/>
+      </w:pPr>
+      <w:rPr>
+        <w:rFonts w:ascii="Courier New" w:hAnsi="Courier New" w:cs="Courier New" w:hint="default"/>
+      </w:rPr>
+    </w:lvl>
+    <w:lvl w:ilvl="2" w:tplc="0C090005" w:tentative="1">
+      <w:start w:val="1"/>
+      <w:numFmt w:val="bullet"/>
+      <w:lvlText w:val=""/>
+      <w:lvlJc w:val="left"/>
+      <w:pPr>
+        <w:ind w:left="2520" w:hanging="360"/>
+      </w:pPr>
+      <w:rPr>
+        <w:rFonts w:ascii="Wingdings" w:hAnsi="Wingdings" w:hint="default"/>
+      </w:rPr>
+    </w:lvl>
+    <w:lvl w:ilvl="3" w:tplc="0C090001" w:tentative="1">
+      <w:start w:val="1"/>
+      <w:numFmt w:val="bullet"/>
+      <w:lvlText w:val=""/>
+      <w:lvlJc w:val="left"/>
+      <w:pPr>
+        <w:ind w:left="3240" w:hanging="360"/>
+      </w:pPr>
+      <w:rPr>
+        <w:rFonts w:ascii="Symbol" w:hAnsi="Symbol" w:hint="default"/>
+      </w:rPr>
+    </w:lvl>
+    <w:lvl w:ilvl="4" w:tplc="0C090003" w:tentative="1">
+      <w:start w:val="1"/>
+      <w:numFmt w:val="bullet"/>
+      <w:lvlText w:val="o"/>
+      <w:lvlJc w:val="left"/>
+      <w:pPr>
+        <w:ind w:left="3960" w:hanging="360"/>
+      </w:pPr>
+      <w:rPr>
+        <w:rFonts w:ascii="Courier New" w:hAnsi="Courier New" w:cs="Courier New" w:hint="default"/>
+      </w:rPr>
+    </w:lvl>
+    <w:lvl w:ilvl="5" w:tplc="0C090005" w:tentative="1">
+      <w:start w:val="1"/>
+      <w:numFmt w:val="bullet"/>
+      <w:lvlText w:val=""/>
+      <w:lvlJc w:val="left"/>
+      <w:pPr>
+        <w:ind w:left="4680" w:hanging="360"/>
+      </w:pPr>
+      <w:rPr>
+        <w:rFonts w:ascii="Wingdings" w:hAnsi="Wingdings" w:hint="default"/>
+      </w:rPr>
+    </w:lvl>
+    <w:lvl w:ilvl="6" w:tplc="0C090001" w:tentative="1">
+      <w:start w:val="1"/>
+      <w:numFmt w:val="bullet"/>
+      <w:lvlText w:val=""/>
+      <w:lvlJc w:val="left"/>
+      <w:pPr>
+        <w:ind w:left="5400" w:hanging="360"/>
+      </w:pPr>
+      <w:rPr>
+        <w:rFonts w:ascii="Symbol" w:hAnsi="Symbol" w:hint="default"/>
+      </w:rPr>
+    </w:lvl>
+    <w:lvl w:ilvl="7" w:tplc="0C090003" w:tentative="1">
+      <w:start w:val="1"/>
+      <w:numFmt w:val="bullet"/>
+      <w:lvlText w:val="o"/>
+      <w:lvlJc w:val="left"/>
+      <w:pPr>
+        <w:ind w:left="6120" w:hanging="360"/>
+      </w:pPr>
+      <w:rPr>
+        <w:rFonts w:ascii="Courier New" w:hAnsi="Courier New" w:cs="Courier New" w:hint="default"/>
+      </w:rPr>
+    </w:lvl>
+    <w:lvl w:ilvl="8" w:tplc="0C090005" w:tentative="1">
+      <w:start w:val="1"/>
+      <w:numFmt w:val="bullet"/>
+      <w:lvlText w:val=""/>
+      <w:lvlJc w:val="left"/>
+      <w:pPr>
+        <w:ind w:left="6840" w:hanging="360"/>
+      </w:pPr>
+      <w:rPr>
+        <w:rFonts w:ascii="Wingdings" w:hAnsi="Wingdings" w:hint="default"/>
+      </w:rPr>
+    </w:lvl>
+  </w:abstractNum>
+  <w:abstractNum w:abstractNumId="8" w15:restartNumberingAfterBreak="0">
+    <w:nsid w:val="418D7046"/>
+    <w:multiLevelType w:val="hybridMultilevel"/>
+    <w:tmpl w:val="F0D6EE68"/>
+    <w:lvl w:ilvl="0" w:tplc="0C090001">
+      <w:start w:val="1"/>
+      <w:numFmt w:val="bullet"/>
+      <w:lvlText w:val=""/>
+      <w:lvlJc w:val="left"/>
+      <w:pPr>
+        <w:ind w:left="1080" w:hanging="360"/>
+      </w:pPr>
+      <w:rPr>
+        <w:rFonts w:ascii="Symbol" w:hAnsi="Symbol" w:hint="default"/>
+      </w:rPr>
+    </w:lvl>
+    <w:lvl w:ilvl="1" w:tplc="0C090003" w:tentative="1">
+      <w:start w:val="1"/>
+      <w:numFmt w:val="bullet"/>
+      <w:lvlText w:val="o"/>
+      <w:lvlJc w:val="left"/>
+      <w:pPr>
+        <w:ind w:left="1800" w:hanging="360"/>
+      </w:pPr>
+      <w:rPr>
+        <w:rFonts w:ascii="Courier New" w:hAnsi="Courier New" w:cs="Courier New" w:hint="default"/>
+      </w:rPr>
+    </w:lvl>
+    <w:lvl w:ilvl="2" w:tplc="0C090005" w:tentative="1">
+      <w:start w:val="1"/>
+      <w:numFmt w:val="bullet"/>
+      <w:lvlText w:val=""/>
+      <w:lvlJc w:val="left"/>
+      <w:pPr>
+        <w:ind w:left="2520" w:hanging="360"/>
+      </w:pPr>
+      <w:rPr>
+        <w:rFonts w:ascii="Wingdings" w:hAnsi="Wingdings" w:hint="default"/>
+      </w:rPr>
+    </w:lvl>
+    <w:lvl w:ilvl="3" w:tplc="0C090001" w:tentative="1">
+      <w:start w:val="1"/>
+      <w:numFmt w:val="bullet"/>
+      <w:lvlText w:val=""/>
+      <w:lvlJc w:val="left"/>
+      <w:pPr>
+        <w:ind w:left="3240" w:hanging="360"/>
+      </w:pPr>
+      <w:rPr>
+        <w:rFonts w:ascii="Symbol" w:hAnsi="Symbol" w:hint="default"/>
+      </w:rPr>
+    </w:lvl>
+    <w:lvl w:ilvl="4" w:tplc="0C090003" w:tentative="1">
+      <w:start w:val="1"/>
+      <w:numFmt w:val="bullet"/>
+      <w:lvlText w:val="o"/>
+      <w:lvlJc w:val="left"/>
+      <w:pPr>
+        <w:ind w:left="3960" w:hanging="360"/>
+      </w:pPr>
+      <w:rPr>
+        <w:rFonts w:ascii="Courier New" w:hAnsi="Courier New" w:cs="Courier New" w:hint="default"/>
+      </w:rPr>
+    </w:lvl>
+    <w:lvl w:ilvl="5" w:tplc="0C090005" w:tentative="1">
+      <w:start w:val="1"/>
+      <w:numFmt w:val="bullet"/>
+      <w:lvlText w:val=""/>
+      <w:lvlJc w:val="left"/>
+      <w:pPr>
+        <w:ind w:left="4680" w:hanging="360"/>
+      </w:pPr>
+      <w:rPr>
+        <w:rFonts w:ascii="Wingdings" w:hAnsi="Wingdings" w:hint="default"/>
+      </w:rPr>
+    </w:lvl>
+    <w:lvl w:ilvl="6" w:tplc="0C090001" w:tentative="1">
+      <w:start w:val="1"/>
+      <w:numFmt w:val="bullet"/>
+      <w:lvlText w:val=""/>
+      <w:lvlJc w:val="left"/>
+      <w:pPr>
+        <w:ind w:left="5400" w:hanging="360"/>
+      </w:pPr>
+      <w:rPr>
+        <w:rFonts w:ascii="Symbol" w:hAnsi="Symbol" w:hint="default"/>
+      </w:rPr>
+    </w:lvl>
+    <w:lvl w:ilvl="7" w:tplc="0C090003" w:tentative="1">
+      <w:start w:val="1"/>
+      <w:numFmt w:val="bullet"/>
+      <w:lvlText w:val="o"/>
+      <w:lvlJc w:val="left"/>
+      <w:pPr>
+        <w:ind w:left="6120" w:hanging="360"/>
+      </w:pPr>
+      <w:rPr>
+        <w:rFonts w:ascii="Courier New" w:hAnsi="Courier New" w:cs="Courier New" w:hint="default"/>
+      </w:rPr>
+    </w:lvl>
+    <w:lvl w:ilvl="8" w:tplc="0C090005" w:tentative="1">
+      <w:start w:val="1"/>
+      <w:numFmt w:val="bullet"/>
+      <w:lvlText w:val=""/>
+      <w:lvlJc w:val="left"/>
+      <w:pPr>
+        <w:ind w:left="6840" w:hanging="360"/>
+      </w:pPr>
+      <w:rPr>
+        <w:rFonts w:ascii="Wingdings" w:hAnsi="Wingdings" w:hint="default"/>
+      </w:rPr>
+    </w:lvl>
+  </w:abstractNum>
+  <w:abstractNum w:abstractNumId="9" w15:restartNumberingAfterBreak="0">
     <w:nsid w:val="43401E22"/>
     <w:multiLevelType w:val="multilevel"/>
     <w:tmpl w:val="5D781ABC"/>
@@ -6352,7 +7304,120 @@
       </w:rPr>
     </w:lvl>
   </w:abstractNum>
-  <w:abstractNum w:abstractNumId="6" w15:restartNumberingAfterBreak="0">
+  <w:abstractNum w:abstractNumId="10" w15:restartNumberingAfterBreak="0">
+    <w:nsid w:val="46253E0F"/>
+    <w:multiLevelType w:val="hybridMultilevel"/>
+    <w:tmpl w:val="1C44DF06"/>
+    <w:lvl w:ilvl="0" w:tplc="0C090001">
+      <w:start w:val="1"/>
+      <w:numFmt w:val="bullet"/>
+      <w:lvlText w:val=""/>
+      <w:lvlJc w:val="left"/>
+      <w:pPr>
+        <w:ind w:left="720" w:hanging="360"/>
+      </w:pPr>
+      <w:rPr>
+        <w:rFonts w:ascii="Symbol" w:hAnsi="Symbol" w:hint="default"/>
+      </w:rPr>
+    </w:lvl>
+    <w:lvl w:ilvl="1" w:tplc="0C090003" w:tentative="1">
+      <w:start w:val="1"/>
+      <w:numFmt w:val="bullet"/>
+      <w:lvlText w:val="o"/>
+      <w:lvlJc w:val="left"/>
+      <w:pPr>
+        <w:ind w:left="1440" w:hanging="360"/>
+      </w:pPr>
+      <w:rPr>
+        <w:rFonts w:ascii="Courier New" w:hAnsi="Courier New" w:cs="Courier New" w:hint="default"/>
+      </w:rPr>
+    </w:lvl>
+    <w:lvl w:ilvl="2" w:tplc="0C090005" w:tentative="1">
+      <w:start w:val="1"/>
+      <w:numFmt w:val="bullet"/>
+      <w:lvlText w:val=""/>
+      <w:lvlJc w:val="left"/>
+      <w:pPr>
+        <w:ind w:left="2160" w:hanging="360"/>
+      </w:pPr>
+      <w:rPr>
+        <w:rFonts w:ascii="Wingdings" w:hAnsi="Wingdings" w:hint="default"/>
+      </w:rPr>
+    </w:lvl>
+    <w:lvl w:ilvl="3" w:tplc="0C090001" w:tentative="1">
+      <w:start w:val="1"/>
+      <w:numFmt w:val="bullet"/>
+      <w:lvlText w:val=""/>
+      <w:lvlJc w:val="left"/>
+      <w:pPr>
+        <w:ind w:left="2880" w:hanging="360"/>
+      </w:pPr>
+      <w:rPr>
+        <w:rFonts w:ascii="Symbol" w:hAnsi="Symbol" w:hint="default"/>
+      </w:rPr>
+    </w:lvl>
+    <w:lvl w:ilvl="4" w:tplc="0C090003" w:tentative="1">
+      <w:start w:val="1"/>
+      <w:numFmt w:val="bullet"/>
+      <w:lvlText w:val="o"/>
+      <w:lvlJc w:val="left"/>
+      <w:pPr>
+        <w:ind w:left="3600" w:hanging="360"/>
+      </w:pPr>
+      <w:rPr>
+        <w:rFonts w:ascii="Courier New" w:hAnsi="Courier New" w:cs="Courier New" w:hint="default"/>
+      </w:rPr>
+    </w:lvl>
+    <w:lvl w:ilvl="5" w:tplc="0C090005" w:tentative="1">
+      <w:start w:val="1"/>
+      <w:numFmt w:val="bullet"/>
+      <w:lvlText w:val=""/>
+      <w:lvlJc w:val="left"/>
+      <w:pPr>
+        <w:ind w:left="4320" w:hanging="360"/>
+      </w:pPr>
+      <w:rPr>
+        <w:rFonts w:ascii="Wingdings" w:hAnsi="Wingdings" w:hint="default"/>
+      </w:rPr>
+    </w:lvl>
+    <w:lvl w:ilvl="6" w:tplc="0C090001" w:tentative="1">
+      <w:start w:val="1"/>
+      <w:numFmt w:val="bullet"/>
+      <w:lvlText w:val=""/>
+      <w:lvlJc w:val="left"/>
+      <w:pPr>
+        <w:ind w:left="5040" w:hanging="360"/>
+      </w:pPr>
+      <w:rPr>
+        <w:rFonts w:ascii="Symbol" w:hAnsi="Symbol" w:hint="default"/>
+      </w:rPr>
+    </w:lvl>
+    <w:lvl w:ilvl="7" w:tplc="0C090003" w:tentative="1">
+      <w:start w:val="1"/>
+      <w:numFmt w:val="bullet"/>
+      <w:lvlText w:val="o"/>
+      <w:lvlJc w:val="left"/>
+      <w:pPr>
+        <w:ind w:left="5760" w:hanging="360"/>
+      </w:pPr>
+      <w:rPr>
+        <w:rFonts w:ascii="Courier New" w:hAnsi="Courier New" w:cs="Courier New" w:hint="default"/>
+      </w:rPr>
+    </w:lvl>
+    <w:lvl w:ilvl="8" w:tplc="0C090005" w:tentative="1">
+      <w:start w:val="1"/>
+      <w:numFmt w:val="bullet"/>
+      <w:lvlText w:val=""/>
+      <w:lvlJc w:val="left"/>
+      <w:pPr>
+        <w:ind w:left="6480" w:hanging="360"/>
+      </w:pPr>
+      <w:rPr>
+        <w:rFonts w:ascii="Wingdings" w:hAnsi="Wingdings" w:hint="default"/>
+      </w:rPr>
+    </w:lvl>
+  </w:abstractNum>
+  <w:abstractNum w:abstractNumId="11" w15:restartNumberingAfterBreak="0">
     <w:nsid w:val="495E723C"/>
     <w:multiLevelType w:val="multilevel"/>
     <w:tmpl w:val="0C09001F"/>
@@ -6438,7 +7503,346 @@
       </w:pPr>
     </w:lvl>
   </w:abstractNum>
-  <w:abstractNum w:abstractNumId="7" w15:restartNumberingAfterBreak="0">
+  <w:abstractNum w:abstractNumId="12" w15:restartNumberingAfterBreak="0">
+    <w:nsid w:val="54D3699F"/>
+    <w:multiLevelType w:val="hybridMultilevel"/>
+    <w:tmpl w:val="828CA0D2"/>
+    <w:lvl w:ilvl="0" w:tplc="0C090001">
+      <w:start w:val="1"/>
+      <w:numFmt w:val="bullet"/>
+      <w:lvlText w:val=""/>
+      <w:lvlJc w:val="left"/>
+      <w:pPr>
+        <w:ind w:left="1080" w:hanging="360"/>
+      </w:pPr>
+      <w:rPr>
+        <w:rFonts w:ascii="Symbol" w:hAnsi="Symbol" w:hint="default"/>
+      </w:rPr>
+    </w:lvl>
+    <w:lvl w:ilvl="1" w:tplc="0C090003" w:tentative="1">
+      <w:start w:val="1"/>
+      <w:numFmt w:val="bullet"/>
+      <w:lvlText w:val="o"/>
+      <w:lvlJc w:val="left"/>
+      <w:pPr>
+        <w:ind w:left="1800" w:hanging="360"/>
+      </w:pPr>
+      <w:rPr>
+        <w:rFonts w:ascii="Courier New" w:hAnsi="Courier New" w:cs="Courier New" w:hint="default"/>
+      </w:rPr>
+    </w:lvl>
+    <w:lvl w:ilvl="2" w:tplc="0C090005" w:tentative="1">
+      <w:start w:val="1"/>
+      <w:numFmt w:val="bullet"/>
+      <w:lvlText w:val=""/>
+      <w:lvlJc w:val="left"/>
+      <w:pPr>
+        <w:ind w:left="2520" w:hanging="360"/>
+      </w:pPr>
+      <w:rPr>
+        <w:rFonts w:ascii="Wingdings" w:hAnsi="Wingdings" w:hint="default"/>
+      </w:rPr>
+    </w:lvl>
+    <w:lvl w:ilvl="3" w:tplc="0C090001" w:tentative="1">
+      <w:start w:val="1"/>
+      <w:numFmt w:val="bullet"/>
+      <w:lvlText w:val=""/>
+      <w:lvlJc w:val="left"/>
+      <w:pPr>
+        <w:ind w:left="3240" w:hanging="360"/>
+      </w:pPr>
+      <w:rPr>
+        <w:rFonts w:ascii="Symbol" w:hAnsi="Symbol" w:hint="default"/>
+      </w:rPr>
+    </w:lvl>
+    <w:lvl w:ilvl="4" w:tplc="0C090003" w:tentative="1">
+      <w:start w:val="1"/>
+      <w:numFmt w:val="bullet"/>
+      <w:lvlText w:val="o"/>
+      <w:lvlJc w:val="left"/>
+      <w:pPr>
+        <w:ind w:left="3960" w:hanging="360"/>
+      </w:pPr>
+      <w:rPr>
+        <w:rFonts w:ascii="Courier New" w:hAnsi="Courier New" w:cs="Courier New" w:hint="default"/>
+      </w:rPr>
+    </w:lvl>
+    <w:lvl w:ilvl="5" w:tplc="0C090005" w:tentative="1">
+      <w:start w:val="1"/>
+      <w:numFmt w:val="bullet"/>
+      <w:lvlText w:val=""/>
+      <w:lvlJc w:val="left"/>
+      <w:pPr>
+        <w:ind w:left="4680" w:hanging="360"/>
+      </w:pPr>
+      <w:rPr>
+        <w:rFonts w:ascii="Wingdings" w:hAnsi="Wingdings" w:hint="default"/>
+      </w:rPr>
+    </w:lvl>
+    <w:lvl w:ilvl="6" w:tplc="0C090001" w:tentative="1">
+      <w:start w:val="1"/>
+      <w:numFmt w:val="bullet"/>
+      <w:lvlText w:val=""/>
+      <w:lvlJc w:val="left"/>
+      <w:pPr>
+        <w:ind w:left="5400" w:hanging="360"/>
+      </w:pPr>
+      <w:rPr>
+        <w:rFonts w:ascii="Symbol" w:hAnsi="Symbol" w:hint="default"/>
+      </w:rPr>
+    </w:lvl>
+    <w:lvl w:ilvl="7" w:tplc="0C090003" w:tentative="1">
+      <w:start w:val="1"/>
+      <w:numFmt w:val="bullet"/>
+      <w:lvlText w:val="o"/>
+      <w:lvlJc w:val="left"/>
+      <w:pPr>
+        <w:ind w:left="6120" w:hanging="360"/>
+      </w:pPr>
+      <w:rPr>
+        <w:rFonts w:ascii="Courier New" w:hAnsi="Courier New" w:cs="Courier New" w:hint="default"/>
+      </w:rPr>
+    </w:lvl>
+    <w:lvl w:ilvl="8" w:tplc="0C090005" w:tentative="1">
+      <w:start w:val="1"/>
+      <w:numFmt w:val="bullet"/>
+      <w:lvlText w:val=""/>
+      <w:lvlJc w:val="left"/>
+      <w:pPr>
+        <w:ind w:left="6840" w:hanging="360"/>
+      </w:pPr>
+      <w:rPr>
+        <w:rFonts w:ascii="Wingdings" w:hAnsi="Wingdings" w:hint="default"/>
+      </w:rPr>
+    </w:lvl>
+  </w:abstractNum>
+  <w:abstractNum w:abstractNumId="13" w15:restartNumberingAfterBreak="0">
+    <w:nsid w:val="62B169D2"/>
+    <w:multiLevelType w:val="hybridMultilevel"/>
+    <w:tmpl w:val="C56094C8"/>
+    <w:lvl w:ilvl="0" w:tplc="0C090001">
+      <w:start w:val="1"/>
+      <w:numFmt w:val="bullet"/>
+      <w:lvlText w:val=""/>
+      <w:lvlJc w:val="left"/>
+      <w:pPr>
+        <w:ind w:left="1080" w:hanging="360"/>
+      </w:pPr>
+      <w:rPr>
+        <w:rFonts w:ascii="Symbol" w:hAnsi="Symbol" w:hint="default"/>
+      </w:rPr>
+    </w:lvl>
+    <w:lvl w:ilvl="1" w:tplc="0C090003" w:tentative="1">
+      <w:start w:val="1"/>
+      <w:numFmt w:val="bullet"/>
+      <w:lvlText w:val="o"/>
+      <w:lvlJc w:val="left"/>
+      <w:pPr>
+        <w:ind w:left="1800" w:hanging="360"/>
+      </w:pPr>
+      <w:rPr>
+        <w:rFonts w:ascii="Courier New" w:hAnsi="Courier New" w:cs="Courier New" w:hint="default"/>
+      </w:rPr>
+    </w:lvl>
+    <w:lvl w:ilvl="2" w:tplc="0C090005" w:tentative="1">
+      <w:start w:val="1"/>
+      <w:numFmt w:val="bullet"/>
+      <w:lvlText w:val=""/>
+      <w:lvlJc w:val="left"/>
+      <w:pPr>
+        <w:ind w:left="2520" w:hanging="360"/>
+      </w:pPr>
+      <w:rPr>
+        <w:rFonts w:ascii="Wingdings" w:hAnsi="Wingdings" w:hint="default"/>
+      </w:rPr>
+    </w:lvl>
+    <w:lvl w:ilvl="3" w:tplc="0C090001" w:tentative="1">
+      <w:start w:val="1"/>
+      <w:numFmt w:val="bullet"/>
+      <w:lvlText w:val=""/>
+      <w:lvlJc w:val="left"/>
+      <w:pPr>
+        <w:ind w:left="3240" w:hanging="360"/>
+      </w:pPr>
+      <w:rPr>
+        <w:rFonts w:ascii="Symbol" w:hAnsi="Symbol" w:hint="default"/>
+      </w:rPr>
+    </w:lvl>
+    <w:lvl w:ilvl="4" w:tplc="0C090003" w:tentative="1">
+      <w:start w:val="1"/>
+      <w:numFmt w:val="bullet"/>
+      <w:lvlText w:val="o"/>
+      <w:lvlJc w:val="left"/>
+      <w:pPr>
+        <w:ind w:left="3960" w:hanging="360"/>
+      </w:pPr>
+      <w:rPr>
+        <w:rFonts w:ascii="Courier New" w:hAnsi="Courier New" w:cs="Courier New" w:hint="default"/>
+      </w:rPr>
+    </w:lvl>
+    <w:lvl w:ilvl="5" w:tplc="0C090005" w:tentative="1">
+      <w:start w:val="1"/>
+      <w:numFmt w:val="bullet"/>
+      <w:lvlText w:val=""/>
+      <w:lvlJc w:val="left"/>
+      <w:pPr>
+        <w:ind w:left="4680" w:hanging="360"/>
+      </w:pPr>
+      <w:rPr>
+        <w:rFonts w:ascii="Wingdings" w:hAnsi="Wingdings" w:hint="default"/>
+      </w:rPr>
+    </w:lvl>
+    <w:lvl w:ilvl="6" w:tplc="0C090001" w:tentative="1">
+      <w:start w:val="1"/>
+      <w:numFmt w:val="bullet"/>
+      <w:lvlText w:val=""/>
+      <w:lvlJc w:val="left"/>
+      <w:pPr>
+        <w:ind w:left="5400" w:hanging="360"/>
+      </w:pPr>
+      <w:rPr>
+        <w:rFonts w:ascii="Symbol" w:hAnsi="Symbol" w:hint="default"/>
+      </w:rPr>
+    </w:lvl>
+    <w:lvl w:ilvl="7" w:tplc="0C090003" w:tentative="1">
+      <w:start w:val="1"/>
+      <w:numFmt w:val="bullet"/>
+      <w:lvlText w:val="o"/>
+      <w:lvlJc w:val="left"/>
+      <w:pPr>
+        <w:ind w:left="6120" w:hanging="360"/>
+      </w:pPr>
+      <w:rPr>
+        <w:rFonts w:ascii="Courier New" w:hAnsi="Courier New" w:cs="Courier New" w:hint="default"/>
+      </w:rPr>
+    </w:lvl>
+    <w:lvl w:ilvl="8" w:tplc="0C090005" w:tentative="1">
+      <w:start w:val="1"/>
+      <w:numFmt w:val="bullet"/>
+      <w:lvlText w:val=""/>
+      <w:lvlJc w:val="left"/>
+      <w:pPr>
+        <w:ind w:left="6840" w:hanging="360"/>
+      </w:pPr>
+      <w:rPr>
+        <w:rFonts w:ascii="Wingdings" w:hAnsi="Wingdings" w:hint="default"/>
+      </w:rPr>
+    </w:lvl>
+  </w:abstractNum>
+  <w:abstractNum w:abstractNumId="14" w15:restartNumberingAfterBreak="0">
+    <w:nsid w:val="6B9C2106"/>
+    <w:multiLevelType w:val="hybridMultilevel"/>
+    <w:tmpl w:val="C334391C"/>
+    <w:lvl w:ilvl="0" w:tplc="0C090001">
+      <w:start w:val="1"/>
+      <w:numFmt w:val="bullet"/>
+      <w:lvlText w:val=""/>
+      <w:lvlJc w:val="left"/>
+      <w:pPr>
+        <w:ind w:left="720" w:hanging="360"/>
+      </w:pPr>
+      <w:rPr>
+        <w:rFonts w:ascii="Symbol" w:hAnsi="Symbol" w:hint="default"/>
+      </w:rPr>
+    </w:lvl>
+    <w:lvl w:ilvl="1" w:tplc="0C090003" w:tentative="1">
+      <w:start w:val="1"/>
+      <w:numFmt w:val="bullet"/>
+      <w:lvlText w:val="o"/>
+      <w:lvlJc w:val="left"/>
+      <w:pPr>
+        <w:ind w:left="1440" w:hanging="360"/>
+      </w:pPr>
+      <w:rPr>
+        <w:rFonts w:ascii="Courier New" w:hAnsi="Courier New" w:cs="Courier New" w:hint="default"/>
+      </w:rPr>
+    </w:lvl>
+    <w:lvl w:ilvl="2" w:tplc="0C090005" w:tentative="1">
+      <w:start w:val="1"/>
+      <w:numFmt w:val="bullet"/>
+      <w:lvlText w:val=""/>
+      <w:lvlJc w:val="left"/>
+      <w:pPr>
+        <w:ind w:left="2160" w:hanging="360"/>
+      </w:pPr>
+      <w:rPr>
+        <w:rFonts w:ascii="Wingdings" w:hAnsi="Wingdings" w:hint="default"/>
+      </w:rPr>
+    </w:lvl>
+    <w:lvl w:ilvl="3" w:tplc="0C090001" w:tentative="1">
+      <w:start w:val="1"/>
+      <w:numFmt w:val="bullet"/>
+      <w:lvlText w:val=""/>
+      <w:lvlJc w:val="left"/>
+      <w:pPr>
+        <w:ind w:left="2880" w:hanging="360"/>
+      </w:pPr>
+      <w:rPr>
+        <w:rFonts w:ascii="Symbol" w:hAnsi="Symbol" w:hint="default"/>
+      </w:rPr>
+    </w:lvl>
+    <w:lvl w:ilvl="4" w:tplc="0C090003" w:tentative="1">
+      <w:start w:val="1"/>
+      <w:numFmt w:val="bullet"/>
+      <w:lvlText w:val="o"/>
+      <w:lvlJc w:val="left"/>
+      <w:pPr>
+        <w:ind w:left="3600" w:hanging="360"/>
+      </w:pPr>
+      <w:rPr>
+        <w:rFonts w:ascii="Courier New" w:hAnsi="Courier New" w:cs="Courier New" w:hint="default"/>
+      </w:rPr>
+    </w:lvl>
+    <w:lvl w:ilvl="5" w:tplc="0C090005" w:tentative="1">
+      <w:start w:val="1"/>
+      <w:numFmt w:val="bullet"/>
+      <w:lvlText w:val=""/>
+      <w:lvlJc w:val="left"/>
+      <w:pPr>
+        <w:ind w:left="4320" w:hanging="360"/>
+      </w:pPr>
+      <w:rPr>
+        <w:rFonts w:ascii="Wingdings" w:hAnsi="Wingdings" w:hint="default"/>
+      </w:rPr>
+    </w:lvl>
+    <w:lvl w:ilvl="6" w:tplc="0C090001" w:tentative="1">
+      <w:start w:val="1"/>
+      <w:numFmt w:val="bullet"/>
+      <w:lvlText w:val=""/>
+      <w:lvlJc w:val="left"/>
+      <w:pPr>
+        <w:ind w:left="5040" w:hanging="360"/>
+      </w:pPr>
+      <w:rPr>
+        <w:rFonts w:ascii="Symbol" w:hAnsi="Symbol" w:hint="default"/>
+      </w:rPr>
+    </w:lvl>
+    <w:lvl w:ilvl="7" w:tplc="0C090003" w:tentative="1">
+      <w:start w:val="1"/>
+      <w:numFmt w:val="bullet"/>
+      <w:lvlText w:val="o"/>
+      <w:lvlJc w:val="left"/>
+      <w:pPr>
+        <w:ind w:left="5760" w:hanging="360"/>
+      </w:pPr>
+      <w:rPr>
+        <w:rFonts w:ascii="Courier New" w:hAnsi="Courier New" w:cs="Courier New" w:hint="default"/>
+      </w:rPr>
+    </w:lvl>
+    <w:lvl w:ilvl="8" w:tplc="0C090005" w:tentative="1">
+      <w:start w:val="1"/>
+      <w:numFmt w:val="bullet"/>
+      <w:lvlText w:val=""/>
+      <w:lvlJc w:val="left"/>
+      <w:pPr>
+        <w:ind w:left="6480" w:hanging="360"/>
+      </w:pPr>
+      <w:rPr>
+        <w:rFonts w:ascii="Wingdings" w:hAnsi="Wingdings" w:hint="default"/>
+      </w:rPr>
+    </w:lvl>
+  </w:abstractNum>
+  <w:abstractNum w:abstractNumId="15" w15:restartNumberingAfterBreak="0">
     <w:nsid w:val="6E6D1274"/>
     <w:multiLevelType w:val="multilevel"/>
     <w:tmpl w:val="547E00B0"/>
@@ -6587,7 +7991,7 @@
       </w:rPr>
     </w:lvl>
   </w:abstractNum>
-  <w:abstractNum w:abstractNumId="8" w15:restartNumberingAfterBreak="0">
+  <w:abstractNum w:abstractNumId="16" w15:restartNumberingAfterBreak="0">
     <w:nsid w:val="7A3F1C97"/>
     <w:multiLevelType w:val="multilevel"/>
     <w:tmpl w:val="D5024812"/>
@@ -6739,28 +8143,52 @@
     <w:abstractNumId w:val="2"/>
   </w:num>
   <w:num w:numId="2" w16cid:durableId="966198090">
-    <w:abstractNumId w:val="4"/>
+    <w:abstractNumId w:val="6"/>
   </w:num>
   <w:num w:numId="3" w16cid:durableId="1267033101">
-    <w:abstractNumId w:val="7"/>
+    <w:abstractNumId w:val="15"/>
   </w:num>
   <w:num w:numId="4" w16cid:durableId="2088766501">
     <w:abstractNumId w:val="0"/>
   </w:num>
   <w:num w:numId="5" w16cid:durableId="518396247">
-    <w:abstractNumId w:val="6"/>
+    <w:abstractNumId w:val="11"/>
   </w:num>
   <w:num w:numId="6" w16cid:durableId="804856244">
-    <w:abstractNumId w:val="3"/>
+    <w:abstractNumId w:val="4"/>
   </w:num>
   <w:num w:numId="7" w16cid:durableId="945961466">
-    <w:abstractNumId w:val="8"/>
+    <w:abstractNumId w:val="16"/>
   </w:num>
   <w:num w:numId="8" w16cid:durableId="640505001">
-    <w:abstractNumId w:val="5"/>
+    <w:abstractNumId w:val="9"/>
   </w:num>
   <w:num w:numId="9" w16cid:durableId="945890369">
     <w:abstractNumId w:val="1"/>
+  </w:num>
+  <w:num w:numId="10" w16cid:durableId="712853396">
+    <w:abstractNumId w:val="8"/>
+  </w:num>
+  <w:num w:numId="11" w16cid:durableId="1386416507">
+    <w:abstractNumId w:val="12"/>
+  </w:num>
+  <w:num w:numId="12" w16cid:durableId="807821736">
+    <w:abstractNumId w:val="10"/>
+  </w:num>
+  <w:num w:numId="13" w16cid:durableId="996685341">
+    <w:abstractNumId w:val="5"/>
+  </w:num>
+  <w:num w:numId="14" w16cid:durableId="1461268383">
+    <w:abstractNumId w:val="3"/>
+  </w:num>
+  <w:num w:numId="15" w16cid:durableId="1867330982">
+    <w:abstractNumId w:val="13"/>
+  </w:num>
+  <w:num w:numId="16" w16cid:durableId="686103484">
+    <w:abstractNumId w:val="7"/>
+  </w:num>
+  <w:num w:numId="17" w16cid:durableId="891844425">
+    <w:abstractNumId w:val="14"/>
   </w:num>
 </w:numbering>
 </file>
@@ -7365,7 +8793,6 @@
   <w:style w:type="character" w:default="1" w:styleId="DefaultParagraphFont">
     <w:name w:val="Default Paragraph Font"/>
     <w:uiPriority w:val="1"/>
-    <w:semiHidden/>
     <w:unhideWhenUsed/>
   </w:style>
   <w:style w:type="table" w:default="1" w:styleId="TableNormal">
@@ -7937,6 +9364,13 @@
     <w:pitch w:val="variable"/>
     <w:sig w:usb0="E0002EFF" w:usb1="C000785B" w:usb2="00000009" w:usb3="00000000" w:csb0="000001FF" w:csb1="00000000"/>
   </w:font>
+  <w:font w:name="Symbol">
+    <w:panose1 w:val="05050102010706020507"/>
+    <w:charset w:val="02"/>
+    <w:family w:val="roman"/>
+    <w:pitch w:val="variable"/>
+    <w:sig w:usb0="00000000" w:usb1="10000000" w:usb2="00000000" w:usb3="00000000" w:csb0="80000000" w:csb1="00000000"/>
+  </w:font>
   <w:font w:name="Courier New">
     <w:panose1 w:val="02070309020205020404"/>
     <w:charset w:val="00"/>
@@ -7948,13 +9382,6 @@
     <w:panose1 w:val="05000000000000000000"/>
     <w:charset w:val="02"/>
     <w:family w:val="auto"/>
-    <w:pitch w:val="variable"/>
-    <w:sig w:usb0="00000000" w:usb1="10000000" w:usb2="00000000" w:usb3="00000000" w:csb0="80000000" w:csb1="00000000"/>
-  </w:font>
-  <w:font w:name="Symbol">
-    <w:panose1 w:val="05050102010706020507"/>
-    <w:charset w:val="02"/>
-    <w:family w:val="roman"/>
     <w:pitch w:val="variable"/>
     <w:sig w:usb0="00000000" w:usb1="10000000" w:usb2="00000000" w:usb3="00000000" w:csb0="80000000" w:csb1="00000000"/>
   </w:font>
@@ -7990,11 +9417,13 @@
   <w:rsids>
     <w:rsidRoot w:val="006C5F7D"/>
     <w:rsid w:val="00022E83"/>
+    <w:rsid w:val="00025816"/>
     <w:rsid w:val="001229FF"/>
     <w:rsid w:val="00287771"/>
     <w:rsid w:val="002B5B85"/>
     <w:rsid w:val="00594C9D"/>
     <w:rsid w:val="006C5F7D"/>
+    <w:rsid w:val="007102B0"/>
     <w:rsid w:val="007336BE"/>
     <w:rsid w:val="008E60CF"/>
     <w:rsid w:val="00C10340"/>

</xml_diff>